<commit_message>
add ED preprint to CV
</commit_message>
<xml_diff>
--- a/assets/files/cv/Sam_Hall-McMaster_CV.docx
+++ b/assets/files/cv/Sam_Hall-McMaster_CV.docx
@@ -1403,6 +1403,7 @@
           <w:numId w:val="47"/>
         </w:numPr>
         <w:spacing w:after="0" w:line="240" w:lineRule="auto"/>
+        <w:ind w:left="567" w:hanging="357"/>
         <w:rPr>
           <w:rFonts w:ascii="Times New Roman" w:hAnsi="Times New Roman" w:cs="Times New Roman"/>
           <w:bCs/>
@@ -1497,22 +1498,25 @@
         </w:rPr>
         <w:t xml:space="preserve"> contribution. </w:t>
       </w:r>
-      <w:r>
+      <w:hyperlink r:id="rId10" w:history="1">
+        <w:r>
+          <w:rPr>
+            <w:rStyle w:val="Hyperlink"/>
+            <w:rFonts w:ascii="Times New Roman" w:hAnsi="Times New Roman" w:cs="Times New Roman"/>
+            <w:bCs/>
+            <w:color w:val="000000" w:themeColor="text1"/>
+            <w:u w:val="none"/>
+          </w:rPr>
+          <w:t>https://bit.ly/3WeInyq</w:t>
+        </w:r>
+      </w:hyperlink>
+    </w:p>
+    <w:p>
+      <w:pPr>
+        <w:spacing w:after="0" w:line="240" w:lineRule="auto"/>
         <w:rPr>
           <w:rFonts w:ascii="Times New Roman" w:hAnsi="Times New Roman" w:cs="Times New Roman"/>
           <w:bCs/>
-          <w:color w:val="000000" w:themeColor="text1"/>
-        </w:rPr>
-        <w:t>https://bit.ly/3WeInyq</w:t>
-      </w:r>
-    </w:p>
-    <w:p>
-      <w:pPr>
-        <w:spacing w:after="0" w:line="240" w:lineRule="auto"/>
-        <w:contextualSpacing/>
-        <w:rPr>
-          <w:rFonts w:ascii="Times New Roman" w:hAnsi="Times New Roman" w:cs="Times New Roman"/>
-          <w:b/>
           <w:color w:val="000000" w:themeColor="text1"/>
         </w:rPr>
       </w:pPr>
@@ -1524,9 +1528,11 @@
           <w:ilvl w:val="0"/>
           <w:numId w:val="47"/>
         </w:numPr>
-        <w:ind w:left="567"/>
-        <w:rPr>
-          <w:rFonts w:ascii="Times New Roman" w:hAnsi="Times New Roman" w:cs="Times New Roman"/>
+        <w:spacing w:after="0" w:line="240" w:lineRule="auto"/>
+        <w:ind w:left="559" w:hanging="349"/>
+        <w:rPr>
+          <w:rFonts w:ascii="Times New Roman" w:hAnsi="Times New Roman" w:cs="Times New Roman"/>
+          <w:bCs/>
           <w:color w:val="000000" w:themeColor="text1"/>
         </w:rPr>
       </w:pPr>
@@ -1536,7 +1542,6 @@
           <w:rFonts w:ascii="Times New Roman" w:hAnsi="Times New Roman" w:cs="Times New Roman"/>
           <w:color w:val="000000" w:themeColor="text1"/>
         </w:rPr>
-        <w:lastRenderedPageBreak/>
         <w:t>Hedrich</w:t>
       </w:r>
       <w:proofErr w:type="spellEnd"/>
@@ -1545,7 +1550,30 @@
           <w:rFonts w:ascii="Times New Roman" w:hAnsi="Times New Roman" w:cs="Times New Roman"/>
           <w:color w:val="000000" w:themeColor="text1"/>
         </w:rPr>
-        <w:t xml:space="preserve">, N.L., Schulz, E., </w:t>
+        <w:t>, N.L., Schulz, E.,</w:t>
+      </w:r>
+      <w:r>
+        <w:rPr>
+          <w:rFonts w:ascii="Times New Roman" w:hAnsi="Times New Roman" w:cs="Times New Roman"/>
+          <w:b/>
+          <w:bCs/>
+          <w:color w:val="000000" w:themeColor="text1"/>
+        </w:rPr>
+        <w:t xml:space="preserve"> *</w:t>
+      </w:r>
+      <w:r>
+        <w:rPr>
+          <w:rFonts w:ascii="Times New Roman" w:hAnsi="Times New Roman" w:cs="Times New Roman"/>
+          <w:color w:val="000000" w:themeColor="text1"/>
+        </w:rPr>
+        <w:t>Schuck, N.W</w:t>
+      </w:r>
+      <w:r>
+        <w:rPr>
+          <w:rFonts w:ascii="Times New Roman" w:hAnsi="Times New Roman" w:cs="Times New Roman"/>
+          <w:color w:val="000000" w:themeColor="text1"/>
+        </w:rPr>
+        <w:t xml:space="preserve">., &amp; </w:t>
       </w:r>
       <w:r>
         <w:rPr>
@@ -1561,140 +1589,14 @@
           <w:bCs/>
           <w:color w:val="000000" w:themeColor="text1"/>
         </w:rPr>
-        <w:t>Hall-McMaster, S.*,</w:t>
-      </w:r>
-      <w:r>
-        <w:rPr>
-          <w:rFonts w:ascii="Times New Roman" w:hAnsi="Times New Roman" w:cs="Times New Roman"/>
-          <w:color w:val="000000" w:themeColor="text1"/>
-        </w:rPr>
-        <w:t xml:space="preserve"> &amp; </w:t>
-      </w:r>
-      <w:r>
-        <w:rPr>
-          <w:rFonts w:ascii="Times New Roman" w:hAnsi="Times New Roman" w:cs="Times New Roman"/>
-          <w:color w:val="000000" w:themeColor="text1"/>
-        </w:rPr>
-        <w:t>*</w:t>
-      </w:r>
-      <w:r>
-        <w:rPr>
-          <w:rFonts w:ascii="Times New Roman" w:hAnsi="Times New Roman" w:cs="Times New Roman"/>
-          <w:color w:val="000000" w:themeColor="text1"/>
-        </w:rPr>
-        <w:t>Schuck, N.W</w:t>
-      </w:r>
-      <w:r>
-        <w:rPr>
-          <w:rFonts w:ascii="Times New Roman" w:hAnsi="Times New Roman" w:cs="Times New Roman"/>
-          <w:color w:val="000000" w:themeColor="text1"/>
-        </w:rPr>
-        <w:t>.</w:t>
-      </w:r>
-      <w:r>
-        <w:rPr>
-          <w:rFonts w:ascii="Times New Roman" w:hAnsi="Times New Roman" w:cs="Times New Roman"/>
-          <w:color w:val="000000" w:themeColor="text1"/>
-        </w:rPr>
-        <w:t xml:space="preserve"> </w:t>
-      </w:r>
-      <w:r>
-        <w:rPr>
-          <w:rFonts w:ascii="Times New Roman" w:hAnsi="Times New Roman" w:cs="Times New Roman"/>
-          <w:color w:val="000000" w:themeColor="text1"/>
-        </w:rPr>
-        <w:t xml:space="preserve">Reinforcement </w:t>
-      </w:r>
-      <w:r>
-        <w:rPr>
-          <w:rFonts w:ascii="Times New Roman" w:hAnsi="Times New Roman" w:cs="Times New Roman"/>
-          <w:color w:val="000000" w:themeColor="text1"/>
-        </w:rPr>
-        <w:t>l</w:t>
-      </w:r>
-      <w:r>
-        <w:rPr>
-          <w:rFonts w:ascii="Times New Roman" w:hAnsi="Times New Roman" w:cs="Times New Roman"/>
-          <w:color w:val="000000" w:themeColor="text1"/>
-        </w:rPr>
-        <w:t xml:space="preserve">earning is </w:t>
-      </w:r>
-      <w:r>
-        <w:rPr>
-          <w:rFonts w:ascii="Times New Roman" w:hAnsi="Times New Roman" w:cs="Times New Roman"/>
-          <w:color w:val="000000" w:themeColor="text1"/>
-        </w:rPr>
-        <w:t>b</w:t>
-      </w:r>
-      <w:r>
-        <w:rPr>
-          <w:rFonts w:ascii="Times New Roman" w:hAnsi="Times New Roman" w:cs="Times New Roman"/>
-          <w:color w:val="000000" w:themeColor="text1"/>
-        </w:rPr>
-        <w:t xml:space="preserve">iased </w:t>
-      </w:r>
-      <w:r>
-        <w:rPr>
-          <w:rFonts w:ascii="Times New Roman" w:hAnsi="Times New Roman" w:cs="Times New Roman"/>
-          <w:color w:val="000000" w:themeColor="text1"/>
-        </w:rPr>
-        <w:t>t</w:t>
-      </w:r>
-      <w:r>
-        <w:rPr>
-          <w:rFonts w:ascii="Times New Roman" w:hAnsi="Times New Roman" w:cs="Times New Roman"/>
-          <w:color w:val="000000" w:themeColor="text1"/>
-        </w:rPr>
-        <w:t xml:space="preserve">owards </w:t>
-      </w:r>
-      <w:r>
-        <w:rPr>
-          <w:rFonts w:ascii="Times New Roman" w:hAnsi="Times New Roman" w:cs="Times New Roman"/>
-          <w:color w:val="000000" w:themeColor="text1"/>
-        </w:rPr>
-        <w:t>s</w:t>
-      </w:r>
-      <w:r>
-        <w:rPr>
-          <w:rFonts w:ascii="Times New Roman" w:hAnsi="Times New Roman" w:cs="Times New Roman"/>
-          <w:color w:val="000000" w:themeColor="text1"/>
-        </w:rPr>
-        <w:t xml:space="preserve">lowly </w:t>
-      </w:r>
-      <w:r>
-        <w:rPr>
-          <w:rFonts w:ascii="Times New Roman" w:hAnsi="Times New Roman" w:cs="Times New Roman"/>
-          <w:color w:val="000000" w:themeColor="text1"/>
-        </w:rPr>
-        <w:t>c</w:t>
-      </w:r>
-      <w:r>
-        <w:rPr>
-          <w:rFonts w:ascii="Times New Roman" w:hAnsi="Times New Roman" w:cs="Times New Roman"/>
-          <w:color w:val="000000" w:themeColor="text1"/>
-        </w:rPr>
-        <w:t xml:space="preserve">hanging </w:t>
-      </w:r>
-      <w:r>
-        <w:rPr>
-          <w:rFonts w:ascii="Times New Roman" w:hAnsi="Times New Roman" w:cs="Times New Roman"/>
-          <w:color w:val="000000" w:themeColor="text1"/>
-        </w:rPr>
-        <w:t>f</w:t>
-      </w:r>
-      <w:r>
-        <w:rPr>
-          <w:rFonts w:ascii="Times New Roman" w:hAnsi="Times New Roman" w:cs="Times New Roman"/>
-          <w:color w:val="000000" w:themeColor="text1"/>
-        </w:rPr>
-        <w:t>eatures.</w:t>
-      </w:r>
-      <w:r>
-        <w:rPr>
-          <w:rFonts w:ascii="Times New Roman" w:hAnsi="Times New Roman" w:cs="Times New Roman"/>
-          <w:color w:val="000000" w:themeColor="text1"/>
-        </w:rPr>
-        <w:t xml:space="preserve"> *</w:t>
+        <w:t>Hall-McMaster, S</w:t>
+      </w:r>
+      <w:r>
+        <w:rPr>
+          <w:rFonts w:ascii="Times New Roman" w:hAnsi="Times New Roman" w:cs="Times New Roman"/>
+          <w:color w:val="000000" w:themeColor="text1"/>
+        </w:rPr>
+        <w:t>. Reinforcement learning is biased towards slowly changing features. *</w:t>
       </w:r>
       <w:proofErr w:type="gramStart"/>
       <w:r>
@@ -1710,25 +1612,8 @@
           <w:rFonts w:ascii="Times New Roman" w:hAnsi="Times New Roman" w:cs="Times New Roman"/>
           <w:color w:val="000000" w:themeColor="text1"/>
         </w:rPr>
-        <w:t xml:space="preserve"> contribution. </w:t>
-      </w:r>
-      <w:r>
-        <w:rPr>
-          <w:rFonts w:ascii="Times New Roman" w:hAnsi="Times New Roman" w:cs="Times New Roman"/>
-          <w:color w:val="000000" w:themeColor="text1"/>
-        </w:rPr>
-        <w:t>https://bit.ly/3Sgmf5X</w:t>
-      </w:r>
-    </w:p>
-    <w:p>
-      <w:pPr>
-        <w:pStyle w:val="ListParagraph"/>
-        <w:ind w:left="567"/>
-        <w:rPr>
-          <w:rFonts w:ascii="Times New Roman" w:hAnsi="Times New Roman" w:cs="Times New Roman"/>
-          <w:color w:val="000000" w:themeColor="text1"/>
-        </w:rPr>
-      </w:pPr>
+        <w:t xml:space="preserve"> contribution. https://bit.ly/3Sgmf5X</w:t>
+      </w:r>
     </w:p>
     <w:p>
       <w:pPr>
@@ -1737,7 +1622,7 @@
           <w:ilvl w:val="0"/>
           <w:numId w:val="47"/>
         </w:numPr>
-        <w:ind w:left="538" w:hanging="357"/>
+        <w:ind w:left="567" w:hanging="357"/>
         <w:rPr>
           <w:rFonts w:ascii="Times New Roman" w:hAnsi="Times New Roman" w:cs="Times New Roman"/>
           <w:color w:val="000000" w:themeColor="text1"/>
@@ -1749,6 +1634,7 @@
           <w:rFonts w:ascii="Times New Roman" w:hAnsi="Times New Roman" w:cs="Times New Roman"/>
           <w:color w:val="000000" w:themeColor="text1"/>
         </w:rPr>
+        <w:lastRenderedPageBreak/>
         <w:t>Radzikowska</w:t>
       </w:r>
       <w:proofErr w:type="spellEnd"/>
@@ -1875,12 +1761,89 @@
         </w:rPr>
         <w:t xml:space="preserve">eview. </w:t>
       </w:r>
-      <w:r>
-        <w:rPr>
-          <w:rFonts w:ascii="Times New Roman" w:hAnsi="Times New Roman" w:cs="Times New Roman"/>
-          <w:color w:val="000000" w:themeColor="text1"/>
-        </w:rPr>
-        <w:t>https://bit.ly/3OSMyxj</w:t>
+      <w:hyperlink r:id="rId11" w:history="1">
+        <w:r>
+          <w:rPr>
+            <w:rStyle w:val="Hyperlink"/>
+            <w:rFonts w:ascii="Times New Roman" w:hAnsi="Times New Roman" w:cs="Times New Roman"/>
+            <w:color w:val="000000" w:themeColor="text1"/>
+            <w:u w:val="none"/>
+          </w:rPr>
+          <w:t>https://bit.ly/3OSMyxj</w:t>
+        </w:r>
+      </w:hyperlink>
+    </w:p>
+    <w:p>
+      <w:pPr>
+        <w:pStyle w:val="ListParagraph"/>
+        <w:rPr>
+          <w:rFonts w:ascii="Times New Roman" w:hAnsi="Times New Roman" w:cs="Times New Roman"/>
+          <w:b/>
+          <w:bCs/>
+          <w:color w:val="000000" w:themeColor="text1"/>
+        </w:rPr>
+      </w:pPr>
+    </w:p>
+    <w:p>
+      <w:pPr>
+        <w:pStyle w:val="ListParagraph"/>
+        <w:numPr>
+          <w:ilvl w:val="0"/>
+          <w:numId w:val="47"/>
+        </w:numPr>
+        <w:ind w:left="567" w:hanging="357"/>
+        <w:rPr>
+          <w:rFonts w:ascii="Times New Roman" w:hAnsi="Times New Roman" w:cs="Times New Roman"/>
+          <w:color w:val="000000" w:themeColor="text1"/>
+          <w:lang w:val="en-DE"/>
+        </w:rPr>
+      </w:pPr>
+      <w:r>
+        <w:rPr>
+          <w:rFonts w:ascii="Times New Roman" w:hAnsi="Times New Roman" w:cs="Times New Roman"/>
+          <w:b/>
+          <w:bCs/>
+          <w:color w:val="000000" w:themeColor="text1"/>
+        </w:rPr>
+        <w:t>*Hall-McMaster, S.</w:t>
+      </w:r>
+      <w:r>
+        <w:rPr>
+          <w:rFonts w:ascii="Times New Roman" w:hAnsi="Times New Roman" w:cs="Times New Roman"/>
+          <w:color w:val="000000" w:themeColor="text1"/>
+        </w:rPr>
+        <w:t xml:space="preserve">, &amp; *Zika, O. </w:t>
+      </w:r>
+      <w:r>
+        <w:rPr>
+          <w:rFonts w:ascii="Times New Roman" w:hAnsi="Times New Roman" w:cs="Times New Roman"/>
+          <w:color w:val="000000" w:themeColor="text1"/>
+          <w:lang w:val="en-DE"/>
+        </w:rPr>
+        <w:t>Increasing response vigour under time pressure as a transdiagnostic marker of eating disorders</w:t>
+      </w:r>
+      <w:r>
+        <w:rPr>
+          <w:rFonts w:ascii="Times New Roman" w:hAnsi="Times New Roman" w:cs="Times New Roman"/>
+          <w:color w:val="000000" w:themeColor="text1"/>
+        </w:rPr>
+        <w:t>. *</w:t>
+      </w:r>
+      <w:proofErr w:type="gramStart"/>
+      <w:r>
+        <w:rPr>
+          <w:rFonts w:ascii="Times New Roman" w:hAnsi="Times New Roman" w:cs="Times New Roman"/>
+          <w:color w:val="000000" w:themeColor="text1"/>
+        </w:rPr>
+        <w:t>equal</w:t>
+      </w:r>
+      <w:proofErr w:type="gramEnd"/>
+      <w:r>
+        <w:rPr>
+          <w:rFonts w:ascii="Times New Roman" w:hAnsi="Times New Roman" w:cs="Times New Roman"/>
+          <w:color w:val="000000" w:themeColor="text1"/>
+        </w:rPr>
+        <w:t xml:space="preserve"> contribution. https://bit.ly/3XWLVGE</w:t>
       </w:r>
     </w:p>
     <w:p>
@@ -2507,6 +2470,22 @@
     </w:p>
     <w:p>
       <w:pPr>
+        <w:rPr>
+          <w:rFonts w:ascii="Times New Roman" w:hAnsi="Times New Roman" w:cs="Times New Roman"/>
+          <w:color w:val="000000" w:themeColor="text1"/>
+        </w:rPr>
+      </w:pPr>
+    </w:p>
+    <w:p>
+      <w:pPr>
+        <w:rPr>
+          <w:rFonts w:ascii="Times New Roman" w:hAnsi="Times New Roman" w:cs="Times New Roman"/>
+          <w:color w:val="000000" w:themeColor="text1"/>
+        </w:rPr>
+      </w:pPr>
+    </w:p>
+    <w:p>
+      <w:pPr>
         <w:pBdr>
           <w:bottom w:val="single" w:sz="12" w:space="1" w:color="auto"/>
         </w:pBdr>
@@ -2528,6 +2507,7 @@
           <w:sz w:val="24"/>
           <w:szCs w:val="24"/>
         </w:rPr>
+        <w:lastRenderedPageBreak/>
         <w:t>FELLOWSHIPS &amp; AWARDS</w:t>
       </w:r>
     </w:p>
@@ -2628,7 +2608,6 @@
         <w:rPr>
           <w:rFonts w:ascii="Times New Roman" w:eastAsiaTheme="minorHAnsi" w:hAnsi="Times New Roman" w:cs="Times New Roman"/>
         </w:rPr>
-        <w:lastRenderedPageBreak/>
         <w:t xml:space="preserve">2021 </w:t>
       </w:r>
       <w:r>
@@ -3146,7 +3125,7 @@
         <w:tab/>
         <w:t xml:space="preserve">National first place in the Eureka Speech Competition (New Zealand), receiving the Sir Paul Callaghan Award for Young Science Orators and the MacDiarmid Institute Silver Scholarship. </w:t>
       </w:r>
-      <w:hyperlink r:id="rId10" w:history="1">
+      <w:hyperlink r:id="rId12" w:history="1">
         <w:r>
           <w:rPr>
             <w:rFonts w:ascii="Times New Roman" w:eastAsiaTheme="minorHAnsi" w:hAnsi="Times New Roman" w:cs="Times New Roman"/>
@@ -3620,6 +3599,7 @@
           <w:b/>
           <w:sz w:val="22"/>
         </w:rPr>
+        <w:lastRenderedPageBreak/>
         <w:t>Supervision Experience</w:t>
       </w:r>
     </w:p>
@@ -3813,15 +3793,7 @@
           <w:rFonts w:ascii="Times New Roman" w:hAnsi="Times New Roman" w:cs="Times New Roman"/>
           <w:sz w:val="22"/>
         </w:rPr>
-        <w:t xml:space="preserve"> thesis </w:t>
-      </w:r>
-      <w:r>
-        <w:rPr>
-          <w:rFonts w:ascii="Times New Roman" w:hAnsi="Times New Roman" w:cs="Times New Roman"/>
-          <w:sz w:val="22"/>
-        </w:rPr>
-        <w:lastRenderedPageBreak/>
-        <w:t xml:space="preserve">marking. Both students graduated from their respective Masters degrees </w:t>
+        <w:t xml:space="preserve"> thesis marking. Both students graduated from their respective Masters degrees </w:t>
       </w:r>
       <w:r>
         <w:rPr>
@@ -4805,6 +4777,7 @@
           <w:sz w:val="24"/>
           <w:szCs w:val="24"/>
         </w:rPr>
+        <w:lastRenderedPageBreak/>
         <w:t>PROFESSIONAL SERVICE</w:t>
       </w:r>
     </w:p>
@@ -4832,14 +4805,7 @@
           <w:rFonts w:ascii="Times New Roman" w:hAnsi="Times New Roman" w:cs="Times New Roman"/>
           <w:b/>
         </w:rPr>
-        <w:t>Committee</w:t>
-      </w:r>
-      <w:r>
-        <w:rPr>
-          <w:rFonts w:ascii="Times New Roman" w:hAnsi="Times New Roman" w:cs="Times New Roman"/>
-          <w:b/>
-        </w:rPr>
-        <w:t xml:space="preserve"> Experience</w:t>
+        <w:t>Committee Experience</w:t>
       </w:r>
     </w:p>
     <w:p>
@@ -4855,19 +4821,7 @@
         <w:rPr>
           <w:rFonts w:ascii="Times New Roman" w:hAnsi="Times New Roman" w:cs="Times New Roman"/>
         </w:rPr>
-        <w:t xml:space="preserve">Ethics Committee </w:t>
-      </w:r>
-      <w:r>
-        <w:rPr>
-          <w:rFonts w:ascii="Times New Roman" w:hAnsi="Times New Roman" w:cs="Times New Roman"/>
-        </w:rPr>
-        <w:t>Representative</w:t>
-      </w:r>
-      <w:r>
-        <w:rPr>
-          <w:rFonts w:ascii="Times New Roman" w:hAnsi="Times New Roman" w:cs="Times New Roman"/>
-        </w:rPr>
-        <w:t>, Max Planck Institute for Human Development, 2021-2022</w:t>
+        <w:t>Ethics Committee Representative, Max Planck Institute for Human Development, 2021-2022</w:t>
       </w:r>
     </w:p>
     <w:p>
@@ -4886,7 +4840,6 @@
         <w:rPr>
           <w:rFonts w:ascii="Times New Roman" w:hAnsi="Times New Roman" w:cs="Times New Roman"/>
         </w:rPr>
-        <w:lastRenderedPageBreak/>
         <w:t xml:space="preserve">Responsibilities included evaluating ethics applications for </w:t>
       </w:r>
       <w:proofErr w:type="spellStart"/>
@@ -4901,55 +4854,13 @@
         <w:rPr>
           <w:rFonts w:ascii="Times New Roman" w:hAnsi="Times New Roman" w:cs="Times New Roman"/>
         </w:rPr>
-        <w:t xml:space="preserve"> experiments</w:t>
-      </w:r>
-      <w:r>
-        <w:rPr>
-          <w:rFonts w:ascii="Times New Roman" w:hAnsi="Times New Roman" w:cs="Times New Roman"/>
-        </w:rPr>
-        <w:t xml:space="preserve"> conducted</w:t>
-      </w:r>
-      <w:r>
-        <w:rPr>
-          <w:rFonts w:ascii="Times New Roman" w:hAnsi="Times New Roman" w:cs="Times New Roman"/>
-        </w:rPr>
-        <w:t xml:space="preserve"> at the Max Planck Institute for Human Development</w:t>
-      </w:r>
-      <w:r>
-        <w:rPr>
-          <w:rFonts w:ascii="Times New Roman" w:hAnsi="Times New Roman" w:cs="Times New Roman"/>
-        </w:rPr>
-        <w:t xml:space="preserve">, </w:t>
-      </w:r>
-      <w:r>
-        <w:rPr>
-          <w:rFonts w:ascii="Times New Roman" w:hAnsi="Times New Roman" w:cs="Times New Roman"/>
-        </w:rPr>
-        <w:t>communicating with</w:t>
-      </w:r>
-      <w:r>
-        <w:rPr>
-          <w:rFonts w:ascii="Times New Roman" w:hAnsi="Times New Roman" w:cs="Times New Roman"/>
-        </w:rPr>
-        <w:t xml:space="preserve"> </w:t>
-      </w:r>
-      <w:r>
-        <w:rPr>
-          <w:rFonts w:ascii="Times New Roman" w:hAnsi="Times New Roman" w:cs="Times New Roman"/>
-        </w:rPr>
-        <w:t>committee</w:t>
-      </w:r>
-      <w:r>
-        <w:rPr>
-          <w:rFonts w:ascii="Times New Roman" w:hAnsi="Times New Roman" w:cs="Times New Roman"/>
-        </w:rPr>
-        <w:t xml:space="preserve"> members</w:t>
-      </w:r>
-      <w:r>
-        <w:rPr>
-          <w:rFonts w:ascii="Times New Roman" w:hAnsi="Times New Roman" w:cs="Times New Roman"/>
-        </w:rPr>
-        <w:t xml:space="preserve"> to determine </w:t>
+        <w:t xml:space="preserve"> experiments conducted at the Max Planck Institute for Human Development, communicating with</w:t>
+      </w:r>
+      <w:r>
+        <w:rPr>
+          <w:rFonts w:ascii="Times New Roman" w:hAnsi="Times New Roman" w:cs="Times New Roman"/>
+        </w:rPr>
+        <w:t xml:space="preserve"> committee members to determine </w:t>
       </w:r>
       <w:r>
         <w:rPr>
@@ -4961,25 +4872,7 @@
         <w:rPr>
           <w:rFonts w:ascii="Times New Roman" w:hAnsi="Times New Roman" w:cs="Times New Roman"/>
         </w:rPr>
-        <w:t xml:space="preserve"> met</w:t>
-      </w:r>
-      <w:r>
-        <w:rPr>
-          <w:rFonts w:ascii="Times New Roman" w:hAnsi="Times New Roman" w:cs="Times New Roman"/>
-        </w:rPr>
-        <w:t xml:space="preserve"> appropriate ethical standards</w:t>
-      </w:r>
-      <w:r>
-        <w:rPr>
-          <w:rFonts w:ascii="Times New Roman" w:hAnsi="Times New Roman" w:cs="Times New Roman"/>
-        </w:rPr>
-        <w:t>,</w:t>
-      </w:r>
-      <w:r>
-        <w:rPr>
-          <w:rFonts w:ascii="Times New Roman" w:hAnsi="Times New Roman" w:cs="Times New Roman"/>
-        </w:rPr>
-        <w:t xml:space="preserve"> and </w:t>
+        <w:t xml:space="preserve"> met appropriate ethical standards, and </w:t>
       </w:r>
       <w:r>
         <w:rPr>
@@ -4991,37 +4884,13 @@
         <w:rPr>
           <w:rFonts w:ascii="Times New Roman" w:hAnsi="Times New Roman" w:cs="Times New Roman"/>
         </w:rPr>
-        <w:t>with</w:t>
-      </w:r>
-      <w:r>
-        <w:rPr>
-          <w:rFonts w:ascii="Times New Roman" w:hAnsi="Times New Roman" w:cs="Times New Roman"/>
-        </w:rPr>
-        <w:t xml:space="preserve"> applicants</w:t>
-      </w:r>
-      <w:r>
-        <w:rPr>
-          <w:rFonts w:ascii="Times New Roman" w:hAnsi="Times New Roman" w:cs="Times New Roman"/>
-        </w:rPr>
-        <w:t xml:space="preserve"> to ensure</w:t>
-      </w:r>
-      <w:r>
-        <w:rPr>
-          <w:rFonts w:ascii="Times New Roman" w:hAnsi="Times New Roman" w:cs="Times New Roman"/>
-        </w:rPr>
-        <w:t xml:space="preserve"> standards </w:t>
-      </w:r>
-      <w:r>
-        <w:rPr>
-          <w:rFonts w:ascii="Times New Roman" w:hAnsi="Times New Roman" w:cs="Times New Roman"/>
-        </w:rPr>
-        <w:t>were</w:t>
-      </w:r>
-      <w:r>
-        <w:rPr>
-          <w:rFonts w:ascii="Times New Roman" w:hAnsi="Times New Roman" w:cs="Times New Roman"/>
-        </w:rPr>
-        <w:t xml:space="preserve"> met.</w:t>
+        <w:t>with applicants to ensure</w:t>
+      </w:r>
+      <w:r>
+        <w:rPr>
+          <w:rFonts w:ascii="Times New Roman" w:hAnsi="Times New Roman" w:cs="Times New Roman"/>
+        </w:rPr>
+        <w:t xml:space="preserve"> standards were met.</w:t>
       </w:r>
     </w:p>
     <w:p>
@@ -5044,32 +4913,14 @@
         <w:rPr>
           <w:rFonts w:ascii="Times New Roman" w:hAnsi="Times New Roman" w:cs="Times New Roman"/>
         </w:rPr>
-        <w:t>o</w:t>
-      </w:r>
-      <w:r>
-        <w:rPr>
-          <w:rFonts w:ascii="Times New Roman" w:hAnsi="Times New Roman" w:cs="Times New Roman"/>
-        </w:rPr>
-        <w:t>rganiser</w:t>
+        <w:t>organiser</w:t>
       </w:r>
       <w:proofErr w:type="spellEnd"/>
       <w:r>
         <w:rPr>
           <w:rFonts w:ascii="Times New Roman" w:hAnsi="Times New Roman" w:cs="Times New Roman"/>
         </w:rPr>
-        <w:t xml:space="preserve"> </w:t>
-      </w:r>
-      <w:r>
-        <w:rPr>
-          <w:rFonts w:ascii="Times New Roman" w:hAnsi="Times New Roman" w:cs="Times New Roman"/>
-        </w:rPr>
-        <w:t>of</w:t>
-      </w:r>
-      <w:r>
-        <w:rPr>
-          <w:rFonts w:ascii="Times New Roman" w:hAnsi="Times New Roman" w:cs="Times New Roman"/>
-        </w:rPr>
-        <w:t xml:space="preserve"> the New England Reinforcement Learning and Decision-making Conference, 2023</w:t>
+        <w:t xml:space="preserve"> of the New England Reinforcement Learning and Decision-making Conference, 2023</w:t>
       </w:r>
     </w:p>
     <w:p>
@@ -5088,103 +4939,7 @@
         <w:rPr>
           <w:rFonts w:ascii="Times New Roman" w:hAnsi="Times New Roman" w:cs="Times New Roman"/>
         </w:rPr>
-        <w:t>This</w:t>
-      </w:r>
-      <w:r>
-        <w:rPr>
-          <w:rFonts w:ascii="Times New Roman" w:hAnsi="Times New Roman" w:cs="Times New Roman"/>
-        </w:rPr>
-        <w:t xml:space="preserve"> conference brought together </w:t>
-      </w:r>
-      <w:r>
-        <w:rPr>
-          <w:rFonts w:ascii="Times New Roman" w:hAnsi="Times New Roman" w:cs="Times New Roman"/>
-        </w:rPr>
-        <w:t xml:space="preserve">11 labs </w:t>
-      </w:r>
-      <w:r>
-        <w:rPr>
-          <w:rFonts w:ascii="Times New Roman" w:hAnsi="Times New Roman" w:cs="Times New Roman"/>
-        </w:rPr>
-        <w:t>in</w:t>
-      </w:r>
-      <w:r>
-        <w:rPr>
-          <w:rFonts w:ascii="Times New Roman" w:hAnsi="Times New Roman" w:cs="Times New Roman"/>
-        </w:rPr>
-        <w:t xml:space="preserve"> the New England area</w:t>
-      </w:r>
-      <w:r>
-        <w:rPr>
-          <w:rFonts w:ascii="Times New Roman" w:hAnsi="Times New Roman" w:cs="Times New Roman"/>
-        </w:rPr>
-        <w:t xml:space="preserve"> </w:t>
-      </w:r>
-      <w:r>
-        <w:rPr>
-          <w:rFonts w:ascii="Times New Roman" w:hAnsi="Times New Roman" w:cs="Times New Roman"/>
-        </w:rPr>
-        <w:t>for a day of talks on reward learning and decision-making</w:t>
-      </w:r>
-      <w:r>
-        <w:rPr>
-          <w:rFonts w:ascii="Times New Roman" w:hAnsi="Times New Roman" w:cs="Times New Roman"/>
-        </w:rPr>
-        <w:t xml:space="preserve">. </w:t>
-      </w:r>
-      <w:r>
-        <w:rPr>
-          <w:rFonts w:ascii="Times New Roman" w:hAnsi="Times New Roman" w:cs="Times New Roman"/>
-        </w:rPr>
-        <w:t>Responsibilities included</w:t>
-      </w:r>
-      <w:r>
-        <w:rPr>
-          <w:rFonts w:ascii="Times New Roman" w:hAnsi="Times New Roman" w:cs="Times New Roman"/>
-        </w:rPr>
-        <w:t xml:space="preserve"> </w:t>
-      </w:r>
-      <w:r>
-        <w:rPr>
-          <w:rFonts w:ascii="Times New Roman" w:hAnsi="Times New Roman" w:cs="Times New Roman"/>
-        </w:rPr>
-        <w:t>creating the program</w:t>
-      </w:r>
-      <w:r>
-        <w:rPr>
-          <w:rFonts w:ascii="Times New Roman" w:hAnsi="Times New Roman" w:cs="Times New Roman"/>
-        </w:rPr>
-        <w:t>,</w:t>
-      </w:r>
-      <w:r>
-        <w:rPr>
-          <w:rFonts w:ascii="Times New Roman" w:hAnsi="Times New Roman" w:cs="Times New Roman"/>
-        </w:rPr>
-        <w:t xml:space="preserve"> scheduling speakers,</w:t>
-      </w:r>
-      <w:r>
-        <w:rPr>
-          <w:rFonts w:ascii="Times New Roman" w:hAnsi="Times New Roman" w:cs="Times New Roman"/>
-        </w:rPr>
-        <w:t xml:space="preserve"> </w:t>
-      </w:r>
-      <w:r>
-        <w:rPr>
-          <w:rFonts w:ascii="Times New Roman" w:hAnsi="Times New Roman" w:cs="Times New Roman"/>
-        </w:rPr>
-        <w:t xml:space="preserve">communicating </w:t>
-      </w:r>
-      <w:r>
-        <w:rPr>
-          <w:rFonts w:ascii="Times New Roman" w:hAnsi="Times New Roman" w:cs="Times New Roman"/>
-        </w:rPr>
-        <w:t xml:space="preserve">with attending labs and </w:t>
-      </w:r>
-      <w:r>
-        <w:rPr>
-          <w:rFonts w:ascii="Times New Roman" w:hAnsi="Times New Roman" w:cs="Times New Roman"/>
-        </w:rPr>
-        <w:t>running the event.</w:t>
+        <w:t>This conference brought together 11 labs in the New England area for a day of talks on reward learning and decision-making. Responsibilities included creating the program, scheduling speakers, communicating with attending labs and running the event.</w:t>
       </w:r>
     </w:p>
     <w:p>
@@ -5217,92 +4972,14 @@
         <w:rPr>
           <w:rFonts w:ascii="Times New Roman" w:hAnsi="Times New Roman" w:cs="Times New Roman"/>
         </w:rPr>
-        <w:t>organi</w:t>
-      </w:r>
-      <w:r>
-        <w:rPr>
-          <w:rFonts w:ascii="Times New Roman" w:hAnsi="Times New Roman" w:cs="Times New Roman"/>
-        </w:rPr>
-        <w:t>s</w:t>
-      </w:r>
-      <w:r>
-        <w:rPr>
-          <w:rFonts w:ascii="Times New Roman" w:hAnsi="Times New Roman" w:cs="Times New Roman"/>
-        </w:rPr>
-        <w:t>er</w:t>
+        <w:t>organiser</w:t>
       </w:r>
       <w:proofErr w:type="spellEnd"/>
       <w:r>
         <w:rPr>
           <w:rFonts w:ascii="Times New Roman" w:hAnsi="Times New Roman" w:cs="Times New Roman"/>
         </w:rPr>
-        <w:t xml:space="preserve"> </w:t>
-      </w:r>
-      <w:r>
-        <w:rPr>
-          <w:rFonts w:ascii="Times New Roman" w:hAnsi="Times New Roman" w:cs="Times New Roman"/>
-        </w:rPr>
-        <w:t>of</w:t>
-      </w:r>
-      <w:r>
-        <w:rPr>
-          <w:rFonts w:ascii="Times New Roman" w:hAnsi="Times New Roman" w:cs="Times New Roman"/>
-        </w:rPr>
-        <w:t xml:space="preserve"> </w:t>
-      </w:r>
-      <w:r>
-        <w:rPr>
-          <w:rFonts w:ascii="Times New Roman" w:hAnsi="Times New Roman" w:cs="Times New Roman"/>
-        </w:rPr>
-        <w:t xml:space="preserve">the </w:t>
-      </w:r>
-      <w:r>
-        <w:rPr>
-          <w:rFonts w:ascii="Times New Roman" w:hAnsi="Times New Roman" w:cs="Times New Roman"/>
-        </w:rPr>
-        <w:t>‘R</w:t>
-      </w:r>
-      <w:r>
-        <w:rPr>
-          <w:rFonts w:ascii="Times New Roman" w:hAnsi="Times New Roman" w:cs="Times New Roman"/>
-        </w:rPr>
-        <w:t xml:space="preserve">eplay </w:t>
-      </w:r>
-      <w:r>
-        <w:rPr>
-          <w:rFonts w:ascii="Times New Roman" w:hAnsi="Times New Roman" w:cs="Times New Roman"/>
-        </w:rPr>
-        <w:t>J</w:t>
-      </w:r>
-      <w:r>
-        <w:rPr>
-          <w:rFonts w:ascii="Times New Roman" w:hAnsi="Times New Roman" w:cs="Times New Roman"/>
-        </w:rPr>
-        <w:t xml:space="preserve">ournal </w:t>
-      </w:r>
-      <w:r>
-        <w:rPr>
-          <w:rFonts w:ascii="Times New Roman" w:hAnsi="Times New Roman" w:cs="Times New Roman"/>
-        </w:rPr>
-        <w:t>C</w:t>
-      </w:r>
-      <w:r>
-        <w:rPr>
-          <w:rFonts w:ascii="Times New Roman" w:hAnsi="Times New Roman" w:cs="Times New Roman"/>
-        </w:rPr>
-        <w:t>lub</w:t>
-      </w:r>
-      <w:r>
-        <w:rPr>
-          <w:rFonts w:ascii="Times New Roman" w:hAnsi="Times New Roman" w:cs="Times New Roman"/>
-        </w:rPr>
-        <w:t>’</w:t>
-      </w:r>
-      <w:r>
-        <w:rPr>
-          <w:rFonts w:ascii="Times New Roman" w:hAnsi="Times New Roman" w:cs="Times New Roman"/>
-        </w:rPr>
-        <w:t>, 2020</w:t>
+        <w:t xml:space="preserve"> of the ‘Replay Journal Club’, 2020</w:t>
       </w:r>
     </w:p>
     <w:p>
@@ -5321,133 +4998,7 @@
         <w:rPr>
           <w:rFonts w:ascii="Times New Roman" w:hAnsi="Times New Roman" w:cs="Times New Roman"/>
         </w:rPr>
-        <w:t>This</w:t>
-      </w:r>
-      <w:r>
-        <w:rPr>
-          <w:rFonts w:ascii="Times New Roman" w:hAnsi="Times New Roman" w:cs="Times New Roman"/>
-        </w:rPr>
-        <w:t xml:space="preserve"> </w:t>
-      </w:r>
-      <w:r>
-        <w:rPr>
-          <w:rFonts w:ascii="Times New Roman" w:hAnsi="Times New Roman" w:cs="Times New Roman"/>
-        </w:rPr>
-        <w:t>journal club</w:t>
-      </w:r>
-      <w:r>
-        <w:rPr>
-          <w:rFonts w:ascii="Times New Roman" w:hAnsi="Times New Roman" w:cs="Times New Roman"/>
-        </w:rPr>
-        <w:t xml:space="preserve"> </w:t>
-      </w:r>
-      <w:r>
-        <w:rPr>
-          <w:rFonts w:ascii="Times New Roman" w:hAnsi="Times New Roman" w:cs="Times New Roman"/>
-        </w:rPr>
-        <w:t xml:space="preserve">focused </w:t>
-      </w:r>
-      <w:r>
-        <w:rPr>
-          <w:rFonts w:ascii="Times New Roman" w:hAnsi="Times New Roman" w:cs="Times New Roman"/>
-        </w:rPr>
-        <w:t>on the</w:t>
-      </w:r>
-      <w:r>
-        <w:rPr>
-          <w:rFonts w:ascii="Times New Roman" w:hAnsi="Times New Roman" w:cs="Times New Roman"/>
-        </w:rPr>
-        <w:t xml:space="preserve"> </w:t>
-      </w:r>
-      <w:r>
-        <w:rPr>
-          <w:rFonts w:ascii="Times New Roman" w:hAnsi="Times New Roman" w:cs="Times New Roman"/>
-        </w:rPr>
-        <w:t>different functions of reactivating</w:t>
-      </w:r>
-      <w:r>
-        <w:rPr>
-          <w:rFonts w:ascii="Times New Roman" w:hAnsi="Times New Roman" w:cs="Times New Roman"/>
-        </w:rPr>
-        <w:t xml:space="preserve"> past experience</w:t>
-      </w:r>
-      <w:r>
-        <w:rPr>
-          <w:rFonts w:ascii="Times New Roman" w:hAnsi="Times New Roman" w:cs="Times New Roman"/>
-        </w:rPr>
-        <w:t xml:space="preserve"> </w:t>
-      </w:r>
-      <w:r>
-        <w:rPr>
-          <w:rFonts w:ascii="Times New Roman" w:hAnsi="Times New Roman" w:cs="Times New Roman"/>
-        </w:rPr>
-        <w:t>in</w:t>
-      </w:r>
-      <w:r>
-        <w:rPr>
-          <w:rFonts w:ascii="Times New Roman" w:hAnsi="Times New Roman" w:cs="Times New Roman"/>
-        </w:rPr>
-        <w:t xml:space="preserve"> </w:t>
-      </w:r>
-      <w:r>
-        <w:rPr>
-          <w:rFonts w:ascii="Times New Roman" w:hAnsi="Times New Roman" w:cs="Times New Roman"/>
-        </w:rPr>
-        <w:t xml:space="preserve">brains and </w:t>
-      </w:r>
-      <w:r>
-        <w:rPr>
-          <w:rFonts w:ascii="Times New Roman" w:hAnsi="Times New Roman" w:cs="Times New Roman"/>
-        </w:rPr>
-        <w:t>machines</w:t>
-      </w:r>
-      <w:r>
-        <w:rPr>
-          <w:rFonts w:ascii="Times New Roman" w:hAnsi="Times New Roman" w:cs="Times New Roman"/>
-        </w:rPr>
-        <w:t xml:space="preserve">, </w:t>
-      </w:r>
-      <w:r>
-        <w:rPr>
-          <w:rFonts w:ascii="Times New Roman" w:hAnsi="Times New Roman" w:cs="Times New Roman"/>
-        </w:rPr>
-        <w:t>and included</w:t>
-      </w:r>
-      <w:r>
-        <w:rPr>
-          <w:rFonts w:ascii="Times New Roman" w:hAnsi="Times New Roman" w:cs="Times New Roman"/>
-        </w:rPr>
-        <w:t xml:space="preserve"> </w:t>
-      </w:r>
-      <w:r>
-        <w:rPr>
-          <w:rFonts w:ascii="Times New Roman" w:hAnsi="Times New Roman" w:cs="Times New Roman"/>
-        </w:rPr>
-        <w:t>participating labs from the United States, Germany and the U</w:t>
-      </w:r>
-      <w:r>
-        <w:rPr>
-          <w:rFonts w:ascii="Times New Roman" w:hAnsi="Times New Roman" w:cs="Times New Roman"/>
-        </w:rPr>
-        <w:t>nited Kingdom</w:t>
-      </w:r>
-      <w:r>
-        <w:rPr>
-          <w:rFonts w:ascii="Times New Roman" w:hAnsi="Times New Roman" w:cs="Times New Roman"/>
-        </w:rPr>
-        <w:t xml:space="preserve">. </w:t>
-      </w:r>
-      <w:r>
-        <w:rPr>
-          <w:rFonts w:ascii="Times New Roman" w:hAnsi="Times New Roman" w:cs="Times New Roman"/>
-        </w:rPr>
-        <w:t>The schedule can be found here:</w:t>
-      </w:r>
-      <w:r>
-        <w:rPr>
-          <w:rFonts w:ascii="Times New Roman" w:hAnsi="Times New Roman" w:cs="Times New Roman"/>
-        </w:rPr>
-        <w:t xml:space="preserve"> </w:t>
+        <w:t xml:space="preserve">This journal club focused on the different functions of reactivating past experience in brains and machines, and included participating labs from the United States, Germany and the United Kingdom. The schedule can be found here: </w:t>
       </w:r>
       <w:r>
         <w:rPr>
@@ -5528,6 +5079,15 @@
           <w:lang w:val="en-US" w:eastAsia="en-US"/>
         </w:rPr>
         <w:t xml:space="preserve"> Harvard Psychology’s PREP Program, 2023</w:t>
+      </w:r>
+      <w:r>
+        <w:rPr>
+          <w:rFonts w:eastAsiaTheme="minorEastAsia"/>
+          <w:sz w:val="22"/>
+          <w:szCs w:val="22"/>
+          <w:lang w:val="en-US" w:eastAsia="en-US"/>
+        </w:rPr>
+        <w:t>-2024</w:t>
       </w:r>
     </w:p>
     <w:p>
@@ -5553,7 +5113,7 @@
           <w:szCs w:val="22"/>
           <w:lang w:val="en-US" w:eastAsia="en-US"/>
         </w:rPr>
-        <w:t>PREP is a</w:t>
+        <w:t>PREP is a m</w:t>
       </w:r>
       <w:r>
         <w:rPr>
@@ -5562,7 +5122,7 @@
           <w:szCs w:val="22"/>
           <w:lang w:val="en-US" w:eastAsia="en-US"/>
         </w:rPr>
-        <w:t xml:space="preserve"> m</w:t>
+        <w:t xml:space="preserve">entoring </w:t>
       </w:r>
       <w:r>
         <w:rPr>
@@ -5571,8 +5131,9 @@
           <w:szCs w:val="22"/>
           <w:lang w:val="en-US" w:eastAsia="en-US"/>
         </w:rPr>
-        <w:t xml:space="preserve">entoring </w:t>
-      </w:r>
+        <w:t xml:space="preserve">scheme that provides support and feedback on PhD applications for students from </w:t>
+      </w:r>
+      <w:proofErr w:type="spellStart"/>
       <w:r>
         <w:rPr>
           <w:rFonts w:eastAsiaTheme="minorEastAsia"/>
@@ -5580,8 +5141,9 @@
           <w:szCs w:val="22"/>
           <w:lang w:val="en-US" w:eastAsia="en-US"/>
         </w:rPr>
-        <w:t xml:space="preserve">scheme that provides </w:t>
-      </w:r>
+        <w:t>marginalised</w:t>
+      </w:r>
+      <w:proofErr w:type="spellEnd"/>
       <w:r>
         <w:rPr>
           <w:rFonts w:eastAsiaTheme="minorEastAsia"/>
@@ -5589,202 +5151,20 @@
           <w:szCs w:val="22"/>
           <w:lang w:val="en-US" w:eastAsia="en-US"/>
         </w:rPr>
-        <w:t xml:space="preserve">support and feedback </w:t>
-      </w:r>
-      <w:r>
+        <w:t xml:space="preserve"> groups. Responsibilities included reviewing application materials from four students and meeting with them to provide application guidance. I have provided similar application support for Masters students I supervised at the Max Planck for Human Development and a Masters student at The University of Otago. </w:t>
+      </w:r>
+    </w:p>
+    <w:p>
+      <w:pPr>
+        <w:pStyle w:val="NormalWeb"/>
+        <w:spacing w:before="0" w:beforeAutospacing="0" w:after="0" w:afterAutospacing="0"/>
+        <w:ind w:left="993"/>
         <w:rPr>
           <w:rFonts w:eastAsiaTheme="minorEastAsia"/>
           <w:sz w:val="22"/>
           <w:szCs w:val="22"/>
           <w:lang w:val="en-US" w:eastAsia="en-US"/>
         </w:rPr>
-        <w:t xml:space="preserve">on PhD applications </w:t>
-      </w:r>
-      <w:r>
-        <w:rPr>
-          <w:rFonts w:eastAsiaTheme="minorEastAsia"/>
-          <w:sz w:val="22"/>
-          <w:szCs w:val="22"/>
-          <w:lang w:val="en-US" w:eastAsia="en-US"/>
-        </w:rPr>
-        <w:t>for students from</w:t>
-      </w:r>
-      <w:r>
-        <w:rPr>
-          <w:rFonts w:eastAsiaTheme="minorEastAsia"/>
-          <w:sz w:val="22"/>
-          <w:szCs w:val="22"/>
-          <w:lang w:val="en-US" w:eastAsia="en-US"/>
-        </w:rPr>
-        <w:t xml:space="preserve"> </w:t>
-      </w:r>
-      <w:proofErr w:type="spellStart"/>
-      <w:r>
-        <w:rPr>
-          <w:rFonts w:eastAsiaTheme="minorEastAsia"/>
-          <w:sz w:val="22"/>
-          <w:szCs w:val="22"/>
-          <w:lang w:val="en-US" w:eastAsia="en-US"/>
-        </w:rPr>
-        <w:t>marginalised</w:t>
-      </w:r>
-      <w:proofErr w:type="spellEnd"/>
-      <w:r>
-        <w:rPr>
-          <w:rFonts w:eastAsiaTheme="minorEastAsia"/>
-          <w:sz w:val="22"/>
-          <w:szCs w:val="22"/>
-          <w:lang w:val="en-US" w:eastAsia="en-US"/>
-        </w:rPr>
-        <w:t xml:space="preserve"> groups.</w:t>
-      </w:r>
-      <w:r>
-        <w:rPr>
-          <w:rFonts w:eastAsiaTheme="minorEastAsia"/>
-          <w:sz w:val="22"/>
-          <w:szCs w:val="22"/>
-          <w:lang w:val="en-US" w:eastAsia="en-US"/>
-        </w:rPr>
-        <w:t xml:space="preserve"> Responsibilities included reviewing </w:t>
-      </w:r>
-      <w:r>
-        <w:rPr>
-          <w:rFonts w:eastAsiaTheme="minorEastAsia"/>
-          <w:sz w:val="22"/>
-          <w:szCs w:val="22"/>
-          <w:lang w:val="en-US" w:eastAsia="en-US"/>
-        </w:rPr>
-        <w:t xml:space="preserve">application materials from three students and meeting with them to provide </w:t>
-      </w:r>
-      <w:r>
-        <w:rPr>
-          <w:rFonts w:eastAsiaTheme="minorEastAsia"/>
-          <w:sz w:val="22"/>
-          <w:szCs w:val="22"/>
-          <w:lang w:val="en-US" w:eastAsia="en-US"/>
-        </w:rPr>
-        <w:t>application guidance</w:t>
-      </w:r>
-      <w:r>
-        <w:rPr>
-          <w:rFonts w:eastAsiaTheme="minorEastAsia"/>
-          <w:sz w:val="22"/>
-          <w:szCs w:val="22"/>
-          <w:lang w:val="en-US" w:eastAsia="en-US"/>
-        </w:rPr>
-        <w:t xml:space="preserve">. I have provided similar application support for Masters students I supervised </w:t>
-      </w:r>
-      <w:r>
-        <w:rPr>
-          <w:rFonts w:eastAsiaTheme="minorEastAsia"/>
-          <w:sz w:val="22"/>
-          <w:szCs w:val="22"/>
-          <w:lang w:val="en-US" w:eastAsia="en-US"/>
-        </w:rPr>
-        <w:t xml:space="preserve">at the Max Planck for Human Development </w:t>
-      </w:r>
-      <w:r>
-        <w:rPr>
-          <w:rFonts w:eastAsiaTheme="minorEastAsia"/>
-          <w:sz w:val="22"/>
-          <w:szCs w:val="22"/>
-          <w:lang w:val="en-US" w:eastAsia="en-US"/>
-        </w:rPr>
-        <w:t xml:space="preserve">and </w:t>
-      </w:r>
-      <w:r>
-        <w:rPr>
-          <w:rFonts w:eastAsiaTheme="minorEastAsia"/>
-          <w:sz w:val="22"/>
-          <w:szCs w:val="22"/>
-          <w:lang w:val="en-US" w:eastAsia="en-US"/>
-        </w:rPr>
-        <w:t>a</w:t>
-      </w:r>
-      <w:r>
-        <w:rPr>
-          <w:rFonts w:eastAsiaTheme="minorEastAsia"/>
-          <w:sz w:val="22"/>
-          <w:szCs w:val="22"/>
-          <w:lang w:val="en-US" w:eastAsia="en-US"/>
-        </w:rPr>
-        <w:t xml:space="preserve"> Masters</w:t>
-      </w:r>
-      <w:r>
-        <w:rPr>
-          <w:rFonts w:eastAsiaTheme="minorEastAsia"/>
-          <w:sz w:val="22"/>
-          <w:szCs w:val="22"/>
-          <w:lang w:val="en-US" w:eastAsia="en-US"/>
-        </w:rPr>
-        <w:t xml:space="preserve"> student at </w:t>
-      </w:r>
-      <w:r>
-        <w:rPr>
-          <w:rFonts w:eastAsiaTheme="minorEastAsia"/>
-          <w:sz w:val="22"/>
-          <w:szCs w:val="22"/>
-          <w:lang w:val="en-US" w:eastAsia="en-US"/>
-        </w:rPr>
-        <w:t>T</w:t>
-      </w:r>
-      <w:r>
-        <w:rPr>
-          <w:rFonts w:eastAsiaTheme="minorEastAsia"/>
-          <w:sz w:val="22"/>
-          <w:szCs w:val="22"/>
-          <w:lang w:val="en-US" w:eastAsia="en-US"/>
-        </w:rPr>
-        <w:t>he Un</w:t>
-      </w:r>
-      <w:r>
-        <w:rPr>
-          <w:rFonts w:eastAsiaTheme="minorEastAsia"/>
-          <w:sz w:val="22"/>
-          <w:szCs w:val="22"/>
-          <w:lang w:val="en-US" w:eastAsia="en-US"/>
-        </w:rPr>
-        <w:t>i</w:t>
-      </w:r>
-      <w:r>
-        <w:rPr>
-          <w:rFonts w:eastAsiaTheme="minorEastAsia"/>
-          <w:sz w:val="22"/>
-          <w:szCs w:val="22"/>
-          <w:lang w:val="en-US" w:eastAsia="en-US"/>
-        </w:rPr>
-        <w:t>versity of Otago</w:t>
-      </w:r>
-      <w:r>
-        <w:rPr>
-          <w:rFonts w:eastAsiaTheme="minorEastAsia"/>
-          <w:sz w:val="22"/>
-          <w:szCs w:val="22"/>
-          <w:lang w:val="en-US" w:eastAsia="en-US"/>
-        </w:rPr>
-        <w:t>.</w:t>
-      </w:r>
-      <w:r>
-        <w:rPr>
-          <w:rFonts w:eastAsiaTheme="minorEastAsia"/>
-          <w:sz w:val="22"/>
-          <w:szCs w:val="22"/>
-          <w:lang w:val="en-US" w:eastAsia="en-US"/>
-        </w:rPr>
-        <w:t xml:space="preserve"> </w:t>
-      </w:r>
-    </w:p>
-    <w:p>
-      <w:pPr>
-        <w:pStyle w:val="NormalWeb"/>
-        <w:spacing w:before="0" w:beforeAutospacing="0" w:after="0" w:afterAutospacing="0"/>
-        <w:ind w:left="993"/>
-        <w:rPr>
-          <w:rFonts w:eastAsiaTheme="minorEastAsia"/>
-          <w:sz w:val="22"/>
-          <w:szCs w:val="22"/>
-          <w:lang w:val="en-US" w:eastAsia="en-US"/>
-        </w:rPr>
       </w:pPr>
     </w:p>
     <w:p>
@@ -5800,19 +5180,13 @@
         <w:rPr>
           <w:rFonts w:ascii="Times New Roman" w:hAnsi="Times New Roman" w:cs="Times New Roman"/>
         </w:rPr>
-        <w:t xml:space="preserve">Associate Editor </w:t>
-      </w:r>
-      <w:r>
-        <w:rPr>
-          <w:rFonts w:ascii="Times New Roman" w:hAnsi="Times New Roman" w:cs="Times New Roman"/>
-        </w:rPr>
-        <w:t>for</w:t>
-      </w:r>
-      <w:r>
-        <w:rPr>
-          <w:rFonts w:ascii="Times New Roman" w:hAnsi="Times New Roman" w:cs="Times New Roman"/>
-        </w:rPr>
-        <w:t xml:space="preserve"> the Journal of Emerging Investigators, 2023</w:t>
+        <w:t>Associate Editor for the Journal of Emerging Investigators, 2023</w:t>
+      </w:r>
+      <w:r>
+        <w:rPr>
+          <w:rFonts w:ascii="Times New Roman" w:hAnsi="Times New Roman" w:cs="Times New Roman"/>
+        </w:rPr>
+        <w:t>-2024</w:t>
       </w:r>
     </w:p>
     <w:p>
@@ -5838,169 +5212,7 @@
           <w:szCs w:val="22"/>
           <w:lang w:val="en-US" w:eastAsia="en-US"/>
         </w:rPr>
-        <w:t>The Journal of Emerging Investigators is an educational journal that peer</w:t>
-      </w:r>
-      <w:r>
-        <w:rPr>
-          <w:rFonts w:eastAsiaTheme="minorEastAsia"/>
-          <w:sz w:val="22"/>
-          <w:szCs w:val="22"/>
-          <w:lang w:val="en-US" w:eastAsia="en-US"/>
-        </w:rPr>
-        <w:t xml:space="preserve"> </w:t>
-      </w:r>
-      <w:r>
-        <w:rPr>
-          <w:rFonts w:eastAsiaTheme="minorEastAsia"/>
-          <w:sz w:val="22"/>
-          <w:szCs w:val="22"/>
-          <w:lang w:val="en-US" w:eastAsia="en-US"/>
-        </w:rPr>
-        <w:t xml:space="preserve">reviews and publishes scientific research from </w:t>
-      </w:r>
-      <w:r>
-        <w:rPr>
-          <w:rFonts w:eastAsiaTheme="minorEastAsia"/>
-          <w:sz w:val="22"/>
-          <w:szCs w:val="22"/>
-          <w:lang w:val="en-US" w:eastAsia="en-US"/>
-        </w:rPr>
-        <w:t xml:space="preserve">intermediate and </w:t>
-      </w:r>
-      <w:r>
-        <w:rPr>
-          <w:rFonts w:eastAsiaTheme="minorEastAsia"/>
-          <w:sz w:val="22"/>
-          <w:szCs w:val="22"/>
-          <w:lang w:val="en-US" w:eastAsia="en-US"/>
-        </w:rPr>
-        <w:t xml:space="preserve">high school students, </w:t>
-      </w:r>
-      <w:r>
-        <w:rPr>
-          <w:rFonts w:eastAsiaTheme="minorEastAsia"/>
-          <w:sz w:val="22"/>
-          <w:szCs w:val="22"/>
-          <w:lang w:val="en-US" w:eastAsia="en-US"/>
-        </w:rPr>
-        <w:t>so that students can</w:t>
-      </w:r>
-      <w:r>
-        <w:rPr>
-          <w:rFonts w:eastAsiaTheme="minorEastAsia"/>
-          <w:sz w:val="22"/>
-          <w:szCs w:val="22"/>
-          <w:lang w:val="en-US" w:eastAsia="en-US"/>
-        </w:rPr>
-        <w:t xml:space="preserve"> </w:t>
-      </w:r>
-      <w:r>
-        <w:rPr>
-          <w:rFonts w:eastAsiaTheme="minorEastAsia"/>
-          <w:sz w:val="22"/>
-          <w:szCs w:val="22"/>
-          <w:lang w:val="en-US" w:eastAsia="en-US"/>
-        </w:rPr>
-        <w:t xml:space="preserve">experience </w:t>
-      </w:r>
-      <w:r>
-        <w:rPr>
-          <w:rFonts w:eastAsiaTheme="minorEastAsia"/>
-          <w:sz w:val="22"/>
-          <w:szCs w:val="22"/>
-          <w:lang w:val="en-US" w:eastAsia="en-US"/>
-        </w:rPr>
-        <w:t>the full scientific process.</w:t>
-      </w:r>
-      <w:r>
-        <w:rPr>
-          <w:rFonts w:eastAsiaTheme="minorEastAsia"/>
-          <w:sz w:val="22"/>
-          <w:szCs w:val="22"/>
-          <w:lang w:val="en-US" w:eastAsia="en-US"/>
-        </w:rPr>
-        <w:t xml:space="preserve"> This is a new role in which </w:t>
-      </w:r>
-      <w:r>
-        <w:rPr>
-          <w:rFonts w:eastAsiaTheme="minorEastAsia"/>
-          <w:sz w:val="22"/>
-          <w:szCs w:val="22"/>
-          <w:lang w:val="en-US" w:eastAsia="en-US"/>
-        </w:rPr>
-        <w:t>responsibilities include</w:t>
-      </w:r>
-      <w:r>
-        <w:rPr>
-          <w:rFonts w:eastAsiaTheme="minorEastAsia"/>
-          <w:sz w:val="22"/>
-          <w:szCs w:val="22"/>
-          <w:lang w:val="en-US" w:eastAsia="en-US"/>
-        </w:rPr>
-        <w:t xml:space="preserve"> </w:t>
-      </w:r>
-      <w:r>
-        <w:rPr>
-          <w:rFonts w:eastAsiaTheme="minorEastAsia"/>
-          <w:sz w:val="22"/>
-          <w:szCs w:val="22"/>
-          <w:lang w:val="en-US" w:eastAsia="en-US"/>
-        </w:rPr>
-        <w:t xml:space="preserve">screening manuscripts, </w:t>
-      </w:r>
-      <w:r>
-        <w:rPr>
-          <w:rFonts w:eastAsiaTheme="minorEastAsia"/>
-          <w:sz w:val="22"/>
-          <w:szCs w:val="22"/>
-          <w:lang w:val="en-US" w:eastAsia="en-US"/>
-        </w:rPr>
-        <w:t xml:space="preserve">inviting reviewers and </w:t>
-      </w:r>
-      <w:r>
-        <w:rPr>
-          <w:rFonts w:eastAsiaTheme="minorEastAsia"/>
-          <w:sz w:val="22"/>
-          <w:szCs w:val="22"/>
-          <w:lang w:val="en-US" w:eastAsia="en-US"/>
-        </w:rPr>
-        <w:t>providing</w:t>
-      </w:r>
-      <w:r>
-        <w:rPr>
-          <w:rFonts w:eastAsiaTheme="minorEastAsia"/>
-          <w:sz w:val="22"/>
-          <w:szCs w:val="22"/>
-          <w:lang w:val="en-US" w:eastAsia="en-US"/>
-        </w:rPr>
-        <w:t xml:space="preserve"> </w:t>
-      </w:r>
-      <w:r>
-        <w:rPr>
-          <w:rFonts w:eastAsiaTheme="minorEastAsia"/>
-          <w:sz w:val="22"/>
-          <w:szCs w:val="22"/>
-          <w:lang w:val="en-US" w:eastAsia="en-US"/>
-        </w:rPr>
-        <w:t>editorial</w:t>
-      </w:r>
-      <w:r>
-        <w:rPr>
-          <w:rFonts w:eastAsiaTheme="minorEastAsia"/>
-          <w:sz w:val="22"/>
-          <w:szCs w:val="22"/>
-          <w:lang w:val="en-US" w:eastAsia="en-US"/>
-        </w:rPr>
-        <w:t xml:space="preserve"> direction</w:t>
-      </w:r>
-      <w:r>
-        <w:rPr>
-          <w:rFonts w:eastAsiaTheme="minorEastAsia"/>
-          <w:sz w:val="22"/>
-          <w:szCs w:val="22"/>
-          <w:lang w:val="en-US" w:eastAsia="en-US"/>
-        </w:rPr>
-        <w:t xml:space="preserve"> for students to revise their work.</w:t>
+        <w:t>The Journal of Emerging Investigators is an educational journal that peer reviews and publishes scientific research from intermediate and high school students, so that students can experience the full scientific process. Responsibilities include screening manuscripts, inviting reviewers and providing editorial direction for students to revise their work.</w:t>
       </w:r>
     </w:p>
     <w:p>
@@ -6466,27 +5678,16 @@
           <w:szCs w:val="22"/>
           <w:lang w:val="en-US" w:eastAsia="en-US"/>
         </w:rPr>
-        <w:t xml:space="preserve">2013-14  </w:t>
-      </w:r>
-    </w:p>
-    <w:p>
-      <w:pPr>
-        <w:pStyle w:val="NormalWeb"/>
-        <w:rPr>
-          <w:rFonts w:eastAsiaTheme="minorEastAsia"/>
-          <w:sz w:val="22"/>
-          <w:szCs w:val="22"/>
-          <w:lang w:val="en-US" w:eastAsia="en-US"/>
-        </w:rPr>
-      </w:pPr>
+        <w:t>2013-14</w:t>
+      </w:r>
     </w:p>
     <w:sectPr>
-      <w:headerReference w:type="even" r:id="rId11"/>
-      <w:headerReference w:type="default" r:id="rId12"/>
-      <w:footerReference w:type="even" r:id="rId13"/>
-      <w:footerReference w:type="default" r:id="rId14"/>
-      <w:headerReference w:type="first" r:id="rId15"/>
-      <w:footerReference w:type="first" r:id="rId16"/>
+      <w:headerReference w:type="even" r:id="rId13"/>
+      <w:headerReference w:type="default" r:id="rId14"/>
+      <w:footerReference w:type="even" r:id="rId15"/>
+      <w:footerReference w:type="default" r:id="rId16"/>
+      <w:headerReference w:type="first" r:id="rId17"/>
+      <w:footerReference w:type="first" r:id="rId18"/>
       <w:pgSz w:w="12240" w:h="15840"/>
       <w:pgMar w:top="1440" w:right="1440" w:bottom="1440" w:left="1440" w:header="720" w:footer="720" w:gutter="0"/>
       <w:cols w:space="720"/>
@@ -7738,6 +6939,95 @@
     </w:lvl>
   </w:abstractNum>
   <w:abstractNum w:abstractNumId="10" w15:restartNumberingAfterBreak="0">
+    <w:nsid w:val="30E327B6"/>
+    <w:multiLevelType w:val="hybridMultilevel"/>
+    <w:tmpl w:val="A434DAF8"/>
+    <w:lvl w:ilvl="0" w:tplc="FFFFFFFF">
+      <w:start w:val="1"/>
+      <w:numFmt w:val="decimal"/>
+      <w:lvlText w:val="%1."/>
+      <w:lvlJc w:val="left"/>
+      <w:pPr>
+        <w:ind w:left="720" w:hanging="360"/>
+      </w:pPr>
+      <w:rPr>
+        <w:rFonts w:hint="default"/>
+      </w:rPr>
+    </w:lvl>
+    <w:lvl w:ilvl="1" w:tplc="FFFFFFFF">
+      <w:start w:val="1"/>
+      <w:numFmt w:val="lowerLetter"/>
+      <w:lvlText w:val="%2."/>
+      <w:lvlJc w:val="left"/>
+      <w:pPr>
+        <w:ind w:left="1440" w:hanging="360"/>
+      </w:pPr>
+    </w:lvl>
+    <w:lvl w:ilvl="2" w:tplc="FFFFFFFF" w:tentative="1">
+      <w:start w:val="1"/>
+      <w:numFmt w:val="lowerRoman"/>
+      <w:lvlText w:val="%3."/>
+      <w:lvlJc w:val="right"/>
+      <w:pPr>
+        <w:ind w:left="2160" w:hanging="180"/>
+      </w:pPr>
+    </w:lvl>
+    <w:lvl w:ilvl="3" w:tplc="FFFFFFFF" w:tentative="1">
+      <w:start w:val="1"/>
+      <w:numFmt w:val="decimal"/>
+      <w:lvlText w:val="%4."/>
+      <w:lvlJc w:val="left"/>
+      <w:pPr>
+        <w:ind w:left="2880" w:hanging="360"/>
+      </w:pPr>
+    </w:lvl>
+    <w:lvl w:ilvl="4" w:tplc="FFFFFFFF" w:tentative="1">
+      <w:start w:val="1"/>
+      <w:numFmt w:val="lowerLetter"/>
+      <w:lvlText w:val="%5."/>
+      <w:lvlJc w:val="left"/>
+      <w:pPr>
+        <w:ind w:left="3600" w:hanging="360"/>
+      </w:pPr>
+    </w:lvl>
+    <w:lvl w:ilvl="5" w:tplc="FFFFFFFF" w:tentative="1">
+      <w:start w:val="1"/>
+      <w:numFmt w:val="lowerRoman"/>
+      <w:lvlText w:val="%6."/>
+      <w:lvlJc w:val="right"/>
+      <w:pPr>
+        <w:ind w:left="4320" w:hanging="180"/>
+      </w:pPr>
+    </w:lvl>
+    <w:lvl w:ilvl="6" w:tplc="FFFFFFFF" w:tentative="1">
+      <w:start w:val="1"/>
+      <w:numFmt w:val="decimal"/>
+      <w:lvlText w:val="%7."/>
+      <w:lvlJc w:val="left"/>
+      <w:pPr>
+        <w:ind w:left="5040" w:hanging="360"/>
+      </w:pPr>
+    </w:lvl>
+    <w:lvl w:ilvl="7" w:tplc="FFFFFFFF" w:tentative="1">
+      <w:start w:val="1"/>
+      <w:numFmt w:val="lowerLetter"/>
+      <w:lvlText w:val="%8."/>
+      <w:lvlJc w:val="left"/>
+      <w:pPr>
+        <w:ind w:left="5760" w:hanging="360"/>
+      </w:pPr>
+    </w:lvl>
+    <w:lvl w:ilvl="8" w:tplc="FFFFFFFF" w:tentative="1">
+      <w:start w:val="1"/>
+      <w:numFmt w:val="lowerRoman"/>
+      <w:lvlText w:val="%9."/>
+      <w:lvlJc w:val="right"/>
+      <w:pPr>
+        <w:ind w:left="6480" w:hanging="180"/>
+      </w:pPr>
+    </w:lvl>
+  </w:abstractNum>
+  <w:abstractNum w:abstractNumId="11" w15:restartNumberingAfterBreak="0">
     <w:nsid w:val="32C61A35"/>
     <w:multiLevelType w:val="hybridMultilevel"/>
     <w:tmpl w:val="1256BDC4"/>
@@ -7850,7 +7140,7 @@
       </w:rPr>
     </w:lvl>
   </w:abstractNum>
-  <w:abstractNum w:abstractNumId="11" w15:restartNumberingAfterBreak="0">
+  <w:abstractNum w:abstractNumId="12" w15:restartNumberingAfterBreak="0">
     <w:nsid w:val="36EE10FC"/>
     <w:multiLevelType w:val="hybridMultilevel"/>
     <w:tmpl w:val="D6C253CE"/>
@@ -7939,7 +7229,7 @@
       </w:pPr>
     </w:lvl>
   </w:abstractNum>
-  <w:abstractNum w:abstractNumId="12" w15:restartNumberingAfterBreak="0">
+  <w:abstractNum w:abstractNumId="13" w15:restartNumberingAfterBreak="0">
     <w:nsid w:val="37173521"/>
     <w:multiLevelType w:val="hybridMultilevel"/>
     <w:tmpl w:val="D374A4A2"/>
@@ -8025,7 +7315,7 @@
       </w:pPr>
     </w:lvl>
   </w:abstractNum>
-  <w:abstractNum w:abstractNumId="13" w15:restartNumberingAfterBreak="0">
+  <w:abstractNum w:abstractNumId="14" w15:restartNumberingAfterBreak="0">
     <w:nsid w:val="371736E5"/>
     <w:multiLevelType w:val="hybridMultilevel"/>
     <w:tmpl w:val="4CF4BAC0"/>
@@ -8114,7 +7404,7 @@
       </w:pPr>
     </w:lvl>
   </w:abstractNum>
-  <w:abstractNum w:abstractNumId="14" w15:restartNumberingAfterBreak="0">
+  <w:abstractNum w:abstractNumId="15" w15:restartNumberingAfterBreak="0">
     <w:nsid w:val="371F605C"/>
     <w:multiLevelType w:val="hybridMultilevel"/>
     <w:tmpl w:val="A434DAF8"/>
@@ -8203,7 +7493,7 @@
       </w:pPr>
     </w:lvl>
   </w:abstractNum>
-  <w:abstractNum w:abstractNumId="15" w15:restartNumberingAfterBreak="0">
+  <w:abstractNum w:abstractNumId="16" w15:restartNumberingAfterBreak="0">
     <w:nsid w:val="392A4EAF"/>
     <w:multiLevelType w:val="hybridMultilevel"/>
     <w:tmpl w:val="BBC88F82"/>
@@ -8295,7 +7585,7 @@
       </w:pPr>
     </w:lvl>
   </w:abstractNum>
-  <w:abstractNum w:abstractNumId="16" w15:restartNumberingAfterBreak="0">
+  <w:abstractNum w:abstractNumId="17" w15:restartNumberingAfterBreak="0">
     <w:nsid w:val="3B172956"/>
     <w:multiLevelType w:val="hybridMultilevel"/>
     <w:tmpl w:val="DFD0CD10"/>
@@ -8384,7 +7674,7 @@
       </w:pPr>
     </w:lvl>
   </w:abstractNum>
-  <w:abstractNum w:abstractNumId="17" w15:restartNumberingAfterBreak="0">
+  <w:abstractNum w:abstractNumId="18" w15:restartNumberingAfterBreak="0">
     <w:nsid w:val="3F9D37AA"/>
     <w:multiLevelType w:val="hybridMultilevel"/>
     <w:tmpl w:val="A5D43DC2"/>
@@ -8497,7 +7787,7 @@
       </w:rPr>
     </w:lvl>
   </w:abstractNum>
-  <w:abstractNum w:abstractNumId="18" w15:restartNumberingAfterBreak="0">
+  <w:abstractNum w:abstractNumId="19" w15:restartNumberingAfterBreak="0">
     <w:nsid w:val="408D2154"/>
     <w:multiLevelType w:val="hybridMultilevel"/>
     <w:tmpl w:val="A044D832"/>
@@ -8610,7 +7900,7 @@
       </w:rPr>
     </w:lvl>
   </w:abstractNum>
-  <w:abstractNum w:abstractNumId="19" w15:restartNumberingAfterBreak="0">
+  <w:abstractNum w:abstractNumId="20" w15:restartNumberingAfterBreak="0">
     <w:nsid w:val="40A40D46"/>
     <w:multiLevelType w:val="hybridMultilevel"/>
     <w:tmpl w:val="843A308E"/>
@@ -8699,7 +7989,7 @@
       </w:pPr>
     </w:lvl>
   </w:abstractNum>
-  <w:abstractNum w:abstractNumId="20" w15:restartNumberingAfterBreak="0">
+  <w:abstractNum w:abstractNumId="21" w15:restartNumberingAfterBreak="0">
     <w:nsid w:val="444D128E"/>
     <w:multiLevelType w:val="hybridMultilevel"/>
     <w:tmpl w:val="30C6ACF8"/>
@@ -8812,7 +8102,7 @@
       </w:rPr>
     </w:lvl>
   </w:abstractNum>
-  <w:abstractNum w:abstractNumId="21" w15:restartNumberingAfterBreak="0">
+  <w:abstractNum w:abstractNumId="22" w15:restartNumberingAfterBreak="0">
     <w:nsid w:val="45552219"/>
     <w:multiLevelType w:val="hybridMultilevel"/>
     <w:tmpl w:val="881E5312"/>
@@ -8898,7 +8188,7 @@
       </w:pPr>
     </w:lvl>
   </w:abstractNum>
-  <w:abstractNum w:abstractNumId="22" w15:restartNumberingAfterBreak="0">
+  <w:abstractNum w:abstractNumId="23" w15:restartNumberingAfterBreak="0">
     <w:nsid w:val="469E63AC"/>
     <w:multiLevelType w:val="hybridMultilevel"/>
     <w:tmpl w:val="710AE7D2"/>
@@ -9011,7 +8301,7 @@
       </w:rPr>
     </w:lvl>
   </w:abstractNum>
-  <w:abstractNum w:abstractNumId="23" w15:restartNumberingAfterBreak="0">
+  <w:abstractNum w:abstractNumId="24" w15:restartNumberingAfterBreak="0">
     <w:nsid w:val="4CF47D9A"/>
     <w:multiLevelType w:val="hybridMultilevel"/>
     <w:tmpl w:val="86283FB2"/>
@@ -9124,7 +8414,7 @@
       </w:rPr>
     </w:lvl>
   </w:abstractNum>
-  <w:abstractNum w:abstractNumId="24" w15:restartNumberingAfterBreak="0">
+  <w:abstractNum w:abstractNumId="25" w15:restartNumberingAfterBreak="0">
     <w:nsid w:val="4F0A03CF"/>
     <w:multiLevelType w:val="hybridMultilevel"/>
     <w:tmpl w:val="969663E8"/>
@@ -9210,7 +8500,7 @@
       </w:pPr>
     </w:lvl>
   </w:abstractNum>
-  <w:abstractNum w:abstractNumId="25" w15:restartNumberingAfterBreak="0">
+  <w:abstractNum w:abstractNumId="26" w15:restartNumberingAfterBreak="0">
     <w:nsid w:val="50CE320D"/>
     <w:multiLevelType w:val="multilevel"/>
     <w:tmpl w:val="BD3C4AB4"/>
@@ -9323,7 +8613,7 @@
       </w:pPr>
     </w:lvl>
   </w:abstractNum>
-  <w:abstractNum w:abstractNumId="26" w15:restartNumberingAfterBreak="0">
+  <w:abstractNum w:abstractNumId="27" w15:restartNumberingAfterBreak="0">
     <w:nsid w:val="52C92C36"/>
     <w:multiLevelType w:val="hybridMultilevel"/>
     <w:tmpl w:val="89F62792"/>
@@ -9436,7 +8726,7 @@
       </w:rPr>
     </w:lvl>
   </w:abstractNum>
-  <w:abstractNum w:abstractNumId="27" w15:restartNumberingAfterBreak="0">
+  <w:abstractNum w:abstractNumId="28" w15:restartNumberingAfterBreak="0">
     <w:nsid w:val="54656AAC"/>
     <w:multiLevelType w:val="hybridMultilevel"/>
     <w:tmpl w:val="843A308E"/>
@@ -9525,7 +8815,7 @@
       </w:pPr>
     </w:lvl>
   </w:abstractNum>
-  <w:abstractNum w:abstractNumId="28" w15:restartNumberingAfterBreak="0">
+  <w:abstractNum w:abstractNumId="29" w15:restartNumberingAfterBreak="0">
     <w:nsid w:val="547726D5"/>
     <w:multiLevelType w:val="hybridMultilevel"/>
     <w:tmpl w:val="E78A369A"/>
@@ -9638,7 +8928,7 @@
       </w:rPr>
     </w:lvl>
   </w:abstractNum>
-  <w:abstractNum w:abstractNumId="29" w15:restartNumberingAfterBreak="0">
+  <w:abstractNum w:abstractNumId="30" w15:restartNumberingAfterBreak="0">
     <w:nsid w:val="5DA8535D"/>
     <w:multiLevelType w:val="hybridMultilevel"/>
     <w:tmpl w:val="D040D3CA"/>
@@ -9751,7 +9041,7 @@
       </w:rPr>
     </w:lvl>
   </w:abstractNum>
-  <w:abstractNum w:abstractNumId="30" w15:restartNumberingAfterBreak="0">
+  <w:abstractNum w:abstractNumId="31" w15:restartNumberingAfterBreak="0">
     <w:nsid w:val="5E7916E9"/>
     <w:multiLevelType w:val="hybridMultilevel"/>
     <w:tmpl w:val="22BCF1F0"/>
@@ -9837,7 +9127,7 @@
       </w:pPr>
     </w:lvl>
   </w:abstractNum>
-  <w:abstractNum w:abstractNumId="31" w15:restartNumberingAfterBreak="0">
+  <w:abstractNum w:abstractNumId="32" w15:restartNumberingAfterBreak="0">
     <w:nsid w:val="600908C1"/>
     <w:multiLevelType w:val="hybridMultilevel"/>
     <w:tmpl w:val="F882285C"/>
@@ -9950,7 +9240,7 @@
       </w:rPr>
     </w:lvl>
   </w:abstractNum>
-  <w:abstractNum w:abstractNumId="32" w15:restartNumberingAfterBreak="0">
+  <w:abstractNum w:abstractNumId="33" w15:restartNumberingAfterBreak="0">
     <w:nsid w:val="64402514"/>
     <w:multiLevelType w:val="hybridMultilevel"/>
     <w:tmpl w:val="4126CB0A"/>
@@ -10063,7 +9353,7 @@
       </w:rPr>
     </w:lvl>
   </w:abstractNum>
-  <w:abstractNum w:abstractNumId="33" w15:restartNumberingAfterBreak="0">
+  <w:abstractNum w:abstractNumId="34" w15:restartNumberingAfterBreak="0">
     <w:nsid w:val="64DB73F8"/>
     <w:multiLevelType w:val="hybridMultilevel"/>
     <w:tmpl w:val="F3A80AC4"/>
@@ -10152,7 +9442,7 @@
       </w:pPr>
     </w:lvl>
   </w:abstractNum>
-  <w:abstractNum w:abstractNumId="34" w15:restartNumberingAfterBreak="0">
+  <w:abstractNum w:abstractNumId="35" w15:restartNumberingAfterBreak="0">
     <w:nsid w:val="654C6D1C"/>
     <w:multiLevelType w:val="hybridMultilevel"/>
     <w:tmpl w:val="39DE4462"/>
@@ -10265,7 +9555,7 @@
       </w:rPr>
     </w:lvl>
   </w:abstractNum>
-  <w:abstractNum w:abstractNumId="35" w15:restartNumberingAfterBreak="0">
+  <w:abstractNum w:abstractNumId="36" w15:restartNumberingAfterBreak="0">
     <w:nsid w:val="687C20C3"/>
     <w:multiLevelType w:val="hybridMultilevel"/>
     <w:tmpl w:val="9536DB5E"/>
@@ -10354,7 +9644,7 @@
       </w:pPr>
     </w:lvl>
   </w:abstractNum>
-  <w:abstractNum w:abstractNumId="36" w15:restartNumberingAfterBreak="0">
+  <w:abstractNum w:abstractNumId="37" w15:restartNumberingAfterBreak="0">
     <w:nsid w:val="6A3A0E59"/>
     <w:multiLevelType w:val="multilevel"/>
     <w:tmpl w:val="194A8370"/>
@@ -10467,7 +9757,7 @@
       </w:pPr>
     </w:lvl>
   </w:abstractNum>
-  <w:abstractNum w:abstractNumId="37" w15:restartNumberingAfterBreak="0">
+  <w:abstractNum w:abstractNumId="38" w15:restartNumberingAfterBreak="0">
     <w:nsid w:val="6B5432CA"/>
     <w:multiLevelType w:val="hybridMultilevel"/>
     <w:tmpl w:val="C562D1A6"/>
@@ -10556,7 +9846,7 @@
       </w:pPr>
     </w:lvl>
   </w:abstractNum>
-  <w:abstractNum w:abstractNumId="38" w15:restartNumberingAfterBreak="0">
+  <w:abstractNum w:abstractNumId="39" w15:restartNumberingAfterBreak="0">
     <w:nsid w:val="6BDB7F7F"/>
     <w:multiLevelType w:val="hybridMultilevel"/>
     <w:tmpl w:val="0DB43018"/>
@@ -10645,7 +9935,7 @@
       </w:pPr>
     </w:lvl>
   </w:abstractNum>
-  <w:abstractNum w:abstractNumId="39" w15:restartNumberingAfterBreak="0">
+  <w:abstractNum w:abstractNumId="40" w15:restartNumberingAfterBreak="0">
     <w:nsid w:val="6D965710"/>
     <w:multiLevelType w:val="hybridMultilevel"/>
     <w:tmpl w:val="6FCC82F4"/>
@@ -10758,7 +10048,7 @@
       </w:rPr>
     </w:lvl>
   </w:abstractNum>
-  <w:abstractNum w:abstractNumId="40" w15:restartNumberingAfterBreak="0">
+  <w:abstractNum w:abstractNumId="41" w15:restartNumberingAfterBreak="0">
     <w:nsid w:val="6D966615"/>
     <w:multiLevelType w:val="hybridMultilevel"/>
     <w:tmpl w:val="20A84CA2"/>
@@ -10844,7 +10134,7 @@
       </w:pPr>
     </w:lvl>
   </w:abstractNum>
-  <w:abstractNum w:abstractNumId="41" w15:restartNumberingAfterBreak="0">
+  <w:abstractNum w:abstractNumId="42" w15:restartNumberingAfterBreak="0">
     <w:nsid w:val="75877E03"/>
     <w:multiLevelType w:val="hybridMultilevel"/>
     <w:tmpl w:val="FE56BC42"/>
@@ -10957,7 +10247,7 @@
       </w:rPr>
     </w:lvl>
   </w:abstractNum>
-  <w:abstractNum w:abstractNumId="42" w15:restartNumberingAfterBreak="0">
+  <w:abstractNum w:abstractNumId="43" w15:restartNumberingAfterBreak="0">
     <w:nsid w:val="775E2C92"/>
     <w:multiLevelType w:val="hybridMultilevel"/>
     <w:tmpl w:val="6D8C08BA"/>
@@ -11046,7 +10336,7 @@
       </w:pPr>
     </w:lvl>
   </w:abstractNum>
-  <w:abstractNum w:abstractNumId="43" w15:restartNumberingAfterBreak="0">
+  <w:abstractNum w:abstractNumId="44" w15:restartNumberingAfterBreak="0">
     <w:nsid w:val="77FF39B9"/>
     <w:multiLevelType w:val="hybridMultilevel"/>
     <w:tmpl w:val="644E6C24"/>
@@ -11159,7 +10449,7 @@
       </w:rPr>
     </w:lvl>
   </w:abstractNum>
-  <w:abstractNum w:abstractNumId="44" w15:restartNumberingAfterBreak="0">
+  <w:abstractNum w:abstractNumId="45" w15:restartNumberingAfterBreak="0">
     <w:nsid w:val="79D8133E"/>
     <w:multiLevelType w:val="hybridMultilevel"/>
     <w:tmpl w:val="BDC27492"/>
@@ -11272,7 +10562,7 @@
       </w:rPr>
     </w:lvl>
   </w:abstractNum>
-  <w:abstractNum w:abstractNumId="45" w15:restartNumberingAfterBreak="0">
+  <w:abstractNum w:abstractNumId="46" w15:restartNumberingAfterBreak="0">
     <w:nsid w:val="7ACC3D7B"/>
     <w:multiLevelType w:val="hybridMultilevel"/>
     <w:tmpl w:val="8E6434D8"/>
@@ -11385,7 +10675,7 @@
       </w:rPr>
     </w:lvl>
   </w:abstractNum>
-  <w:abstractNum w:abstractNumId="46" w15:restartNumberingAfterBreak="0">
+  <w:abstractNum w:abstractNumId="47" w15:restartNumberingAfterBreak="0">
     <w:nsid w:val="7FB75F98"/>
     <w:multiLevelType w:val="hybridMultilevel"/>
     <w:tmpl w:val="A434DAF8"/>
@@ -11481,67 +10771,67 @@
     <w:abstractNumId w:val="5"/>
   </w:num>
   <w:num w:numId="3" w16cid:durableId="692417480">
-    <w:abstractNumId w:val="31"/>
+    <w:abstractNumId w:val="32"/>
   </w:num>
   <w:num w:numId="4" w16cid:durableId="338119030">
-    <w:abstractNumId w:val="15"/>
+    <w:abstractNumId w:val="16"/>
   </w:num>
   <w:num w:numId="5" w16cid:durableId="1702776632">
     <w:abstractNumId w:val="6"/>
   </w:num>
   <w:num w:numId="6" w16cid:durableId="2034073296">
+    <w:abstractNumId w:val="42"/>
+  </w:num>
+  <w:num w:numId="7" w16cid:durableId="1774594750">
+    <w:abstractNumId w:val="46"/>
+  </w:num>
+  <w:num w:numId="8" w16cid:durableId="1452162044">
+    <w:abstractNumId w:val="13"/>
+  </w:num>
+  <w:num w:numId="9" w16cid:durableId="860583326">
+    <w:abstractNumId w:val="33"/>
+  </w:num>
+  <w:num w:numId="10" w16cid:durableId="138689118">
+    <w:abstractNumId w:val="24"/>
+  </w:num>
+  <w:num w:numId="11" w16cid:durableId="1601254212">
+    <w:abstractNumId w:val="40"/>
+  </w:num>
+  <w:num w:numId="12" w16cid:durableId="1132556713">
+    <w:abstractNumId w:val="44"/>
+  </w:num>
+  <w:num w:numId="13" w16cid:durableId="1495755072">
+    <w:abstractNumId w:val="39"/>
+  </w:num>
+  <w:num w:numId="14" w16cid:durableId="1269701679">
+    <w:abstractNumId w:val="27"/>
+  </w:num>
+  <w:num w:numId="15" w16cid:durableId="1829243213">
+    <w:abstractNumId w:val="19"/>
+  </w:num>
+  <w:num w:numId="16" w16cid:durableId="1169444875">
+    <w:abstractNumId w:val="14"/>
+  </w:num>
+  <w:num w:numId="17" w16cid:durableId="704983139">
+    <w:abstractNumId w:val="31"/>
+  </w:num>
+  <w:num w:numId="18" w16cid:durableId="1068041880">
+    <w:abstractNumId w:val="22"/>
+  </w:num>
+  <w:num w:numId="19" w16cid:durableId="2127236257">
+    <w:abstractNumId w:val="25"/>
+  </w:num>
+  <w:num w:numId="20" w16cid:durableId="537552775">
     <w:abstractNumId w:val="41"/>
   </w:num>
-  <w:num w:numId="7" w16cid:durableId="1774594750">
-    <w:abstractNumId w:val="45"/>
-  </w:num>
-  <w:num w:numId="8" w16cid:durableId="1452162044">
-    <w:abstractNumId w:val="12"/>
-  </w:num>
-  <w:num w:numId="9" w16cid:durableId="860583326">
-    <w:abstractNumId w:val="32"/>
-  </w:num>
-  <w:num w:numId="10" w16cid:durableId="138689118">
-    <w:abstractNumId w:val="23"/>
-  </w:num>
-  <w:num w:numId="11" w16cid:durableId="1601254212">
-    <w:abstractNumId w:val="39"/>
-  </w:num>
-  <w:num w:numId="12" w16cid:durableId="1132556713">
-    <w:abstractNumId w:val="43"/>
-  </w:num>
-  <w:num w:numId="13" w16cid:durableId="1495755072">
-    <w:abstractNumId w:val="38"/>
-  </w:num>
-  <w:num w:numId="14" w16cid:durableId="1269701679">
-    <w:abstractNumId w:val="26"/>
-  </w:num>
-  <w:num w:numId="15" w16cid:durableId="1829243213">
-    <w:abstractNumId w:val="18"/>
-  </w:num>
-  <w:num w:numId="16" w16cid:durableId="1169444875">
-    <w:abstractNumId w:val="13"/>
-  </w:num>
-  <w:num w:numId="17" w16cid:durableId="704983139">
-    <w:abstractNumId w:val="30"/>
-  </w:num>
-  <w:num w:numId="18" w16cid:durableId="1068041880">
-    <w:abstractNumId w:val="21"/>
-  </w:num>
-  <w:num w:numId="19" w16cid:durableId="2127236257">
-    <w:abstractNumId w:val="24"/>
-  </w:num>
-  <w:num w:numId="20" w16cid:durableId="537552775">
-    <w:abstractNumId w:val="40"/>
-  </w:num>
   <w:num w:numId="21" w16cid:durableId="1138765255">
-    <w:abstractNumId w:val="27"/>
+    <w:abstractNumId w:val="28"/>
   </w:num>
   <w:num w:numId="22" w16cid:durableId="2053069587">
-    <w:abstractNumId w:val="34"/>
+    <w:abstractNumId w:val="35"/>
   </w:num>
   <w:num w:numId="23" w16cid:durableId="567769134">
-    <w:abstractNumId w:val="28"/>
+    <w:abstractNumId w:val="29"/>
   </w:num>
   <w:num w:numId="24" w16cid:durableId="1509827081">
     <w:abstractNumId w:val="2"/>
@@ -11553,28 +10843,28 @@
     <w:abstractNumId w:val="3"/>
   </w:num>
   <w:num w:numId="27" w16cid:durableId="38285248">
-    <w:abstractNumId w:val="22"/>
+    <w:abstractNumId w:val="23"/>
   </w:num>
   <w:num w:numId="28" w16cid:durableId="1455833360">
-    <w:abstractNumId w:val="19"/>
+    <w:abstractNumId w:val="20"/>
   </w:num>
   <w:num w:numId="29" w16cid:durableId="1772894055">
-    <w:abstractNumId w:val="42"/>
+    <w:abstractNumId w:val="43"/>
   </w:num>
   <w:num w:numId="30" w16cid:durableId="1209757859">
-    <w:abstractNumId w:val="11"/>
+    <w:abstractNumId w:val="12"/>
   </w:num>
   <w:num w:numId="31" w16cid:durableId="1647509678">
-    <w:abstractNumId w:val="14"/>
+    <w:abstractNumId w:val="15"/>
   </w:num>
   <w:num w:numId="32" w16cid:durableId="1886138208">
     <w:abstractNumId w:val="7"/>
   </w:num>
   <w:num w:numId="33" w16cid:durableId="1864391689">
-    <w:abstractNumId w:val="36"/>
+    <w:abstractNumId w:val="37"/>
   </w:num>
   <w:num w:numId="34" w16cid:durableId="610280786">
-    <w:abstractNumId w:val="25"/>
+    <w:abstractNumId w:val="26"/>
   </w:num>
   <w:num w:numId="35" w16cid:durableId="1937591795">
     <w:abstractNumId w:val="4"/>
@@ -11586,34 +10876,37 @@
     <w:abstractNumId w:val="1"/>
   </w:num>
   <w:num w:numId="38" w16cid:durableId="3217215">
-    <w:abstractNumId w:val="16"/>
+    <w:abstractNumId w:val="17"/>
   </w:num>
   <w:num w:numId="39" w16cid:durableId="995308061">
-    <w:abstractNumId w:val="35"/>
+    <w:abstractNumId w:val="36"/>
   </w:num>
   <w:num w:numId="40" w16cid:durableId="403986871">
-    <w:abstractNumId w:val="33"/>
+    <w:abstractNumId w:val="34"/>
   </w:num>
   <w:num w:numId="41" w16cid:durableId="1561748464">
-    <w:abstractNumId w:val="17"/>
+    <w:abstractNumId w:val="18"/>
   </w:num>
   <w:num w:numId="42" w16cid:durableId="1885943316">
-    <w:abstractNumId w:val="37"/>
+    <w:abstractNumId w:val="38"/>
   </w:num>
   <w:num w:numId="43" w16cid:durableId="1111702760">
-    <w:abstractNumId w:val="29"/>
+    <w:abstractNumId w:val="30"/>
   </w:num>
   <w:num w:numId="44" w16cid:durableId="1081368600">
-    <w:abstractNumId w:val="10"/>
+    <w:abstractNumId w:val="11"/>
   </w:num>
   <w:num w:numId="45" w16cid:durableId="1746566587">
-    <w:abstractNumId w:val="20"/>
+    <w:abstractNumId w:val="21"/>
   </w:num>
   <w:num w:numId="46" w16cid:durableId="1777290141">
-    <w:abstractNumId w:val="44"/>
+    <w:abstractNumId w:val="45"/>
   </w:num>
   <w:num w:numId="47" w16cid:durableId="124473776">
-    <w:abstractNumId w:val="46"/>
+    <w:abstractNumId w:val="47"/>
+  </w:num>
+  <w:num w:numId="48" w16cid:durableId="706755056">
+    <w:abstractNumId w:val="10"/>
   </w:num>
 </w:numbering>
 </file>

</xml_diff>

<commit_message>
add an review paper
</commit_message>
<xml_diff>
--- a/assets/files/cv/Sam_Hall-McMaster_CV.docx
+++ b/assets/files/cv/Sam_Hall-McMaster_CV.docx
@@ -1,6 +1,6 @@
 
 <file path=word/document.xml><?xml version="1.0" encoding="utf-8"?>
-<w:document xmlns:wpc="http://schemas.microsoft.com/office/word/2010/wordprocessingCanvas" xmlns:cx="http://schemas.microsoft.com/office/drawing/2014/chartex" xmlns:cx1="http://schemas.microsoft.com/office/drawing/2015/9/8/chartex" xmlns:cx2="http://schemas.microsoft.com/office/drawing/2015/10/21/chartex" xmlns:cx3="http://schemas.microsoft.com/office/drawing/2016/5/9/chartex" xmlns:cx4="http://schemas.microsoft.com/office/drawing/2016/5/10/chartex" xmlns:cx5="http://schemas.microsoft.com/office/drawing/2016/5/11/chartex" xmlns:cx6="http://schemas.microsoft.com/office/drawing/2016/5/12/chartex" xmlns:cx7="http://schemas.microsoft.com/office/drawing/2016/5/13/chartex" xmlns:cx8="http://schemas.microsoft.com/office/drawing/2016/5/14/chartex" xmlns:mc="http://schemas.openxmlformats.org/markup-compatibility/2006" xmlns:aink="http://schemas.microsoft.com/office/drawing/2016/ink" xmlns:am3d="http://schemas.microsoft.com/office/drawing/2017/model3d" xmlns:o="urn:schemas-microsoft-com:office:office" xmlns:oel="http://schemas.microsoft.com/office/2019/extlst" xmlns:r="http://schemas.openxmlformats.org/officeDocument/2006/relationships" xmlns:m="http://schemas.openxmlformats.org/officeDocument/2006/math" xmlns:v="urn:schemas-microsoft-com:vml" xmlns:wp14="http://schemas.microsoft.com/office/word/2010/wordprocessingDrawing" xmlns:wp="http://schemas.openxmlformats.org/drawingml/2006/wordprocessingDrawing" xmlns:w10="urn:schemas-microsoft-com:office:word" xmlns:w="http://schemas.openxmlformats.org/wordprocessingml/2006/main" xmlns:w14="http://schemas.microsoft.com/office/word/2010/wordml" xmlns:w15="http://schemas.microsoft.com/office/word/2012/wordml" xmlns:w16cex="http://schemas.microsoft.com/office/word/2018/wordml/cex" xmlns:w16cid="http://schemas.microsoft.com/office/word/2016/wordml/cid" xmlns:w16="http://schemas.microsoft.com/office/word/2018/wordml" xmlns:w16du="http://schemas.microsoft.com/office/word/2023/wordml/word16du" xmlns:w16sdtdh="http://schemas.microsoft.com/office/word/2020/wordml/sdtdatahash" xmlns:w16se="http://schemas.microsoft.com/office/word/2015/wordml/symex" xmlns:wpg="http://schemas.microsoft.com/office/word/2010/wordprocessingGroup" xmlns:wpi="http://schemas.microsoft.com/office/word/2010/wordprocessingInk" xmlns:wne="http://schemas.microsoft.com/office/word/2006/wordml" xmlns:wps="http://schemas.microsoft.com/office/word/2010/wordprocessingShape" mc:Ignorable="w14 w15 w16se w16cid w16 w16cex w16sdtdh w16du wp14">
+<w:document xmlns:wpc="http://schemas.microsoft.com/office/word/2010/wordprocessingCanvas" xmlns:cx="http://schemas.microsoft.com/office/drawing/2014/chartex" xmlns:cx1="http://schemas.microsoft.com/office/drawing/2015/9/8/chartex" xmlns:cx2="http://schemas.microsoft.com/office/drawing/2015/10/21/chartex" xmlns:cx3="http://schemas.microsoft.com/office/drawing/2016/5/9/chartex" xmlns:cx4="http://schemas.microsoft.com/office/drawing/2016/5/10/chartex" xmlns:cx5="http://schemas.microsoft.com/office/drawing/2016/5/11/chartex" xmlns:cx6="http://schemas.microsoft.com/office/drawing/2016/5/12/chartex" xmlns:cx7="http://schemas.microsoft.com/office/drawing/2016/5/13/chartex" xmlns:cx8="http://schemas.microsoft.com/office/drawing/2016/5/14/chartex" xmlns:mc="http://schemas.openxmlformats.org/markup-compatibility/2006" xmlns:aink="http://schemas.microsoft.com/office/drawing/2016/ink" xmlns:am3d="http://schemas.microsoft.com/office/drawing/2017/model3d" xmlns:o="urn:schemas-microsoft-com:office:office" xmlns:oel="http://schemas.microsoft.com/office/2019/extlst" xmlns:r="http://schemas.openxmlformats.org/officeDocument/2006/relationships" xmlns:m="http://schemas.openxmlformats.org/officeDocument/2006/math" xmlns:v="urn:schemas-microsoft-com:vml" xmlns:wp14="http://schemas.microsoft.com/office/word/2010/wordprocessingDrawing" xmlns:wp="http://schemas.openxmlformats.org/drawingml/2006/wordprocessingDrawing" xmlns:w10="urn:schemas-microsoft-com:office:word" xmlns:w="http://schemas.openxmlformats.org/wordprocessingml/2006/main" xmlns:w14="http://schemas.microsoft.com/office/word/2010/wordml" xmlns:w15="http://schemas.microsoft.com/office/word/2012/wordml" xmlns:w16cex="http://schemas.microsoft.com/office/word/2018/wordml/cex" xmlns:w16cid="http://schemas.microsoft.com/office/word/2016/wordml/cid" xmlns:w16="http://schemas.microsoft.com/office/word/2018/wordml" xmlns:w16du="http://schemas.microsoft.com/office/word/2023/wordml/word16du" xmlns:w16sdtdh="http://schemas.microsoft.com/office/word/2020/wordml/sdtdatahash" xmlns:w16sdtfl="http://schemas.microsoft.com/office/word/2024/wordml/sdtformatlock" xmlns:w16se="http://schemas.microsoft.com/office/word/2015/wordml/symex" xmlns:wpg="http://schemas.microsoft.com/office/word/2010/wordprocessingGroup" xmlns:wpi="http://schemas.microsoft.com/office/word/2010/wordprocessingInk" xmlns:wne="http://schemas.microsoft.com/office/word/2006/wordml" xmlns:wps="http://schemas.microsoft.com/office/word/2010/wordprocessingShape" mc:Ignorable="w14 w15 w16se w16cid w16 w16cex w16sdtdh w16sdtfl w16du wp14">
   <w:body>
     <w:p>
       <w:pPr>
@@ -1424,25 +1424,7 @@
           <w:bCs/>
           <w:color w:val="000000" w:themeColor="text1"/>
         </w:rPr>
-        <w:t xml:space="preserve">, </w:t>
-      </w:r>
-      <w:proofErr w:type="spellStart"/>
-      <w:r>
-        <w:rPr>
-          <w:rFonts w:ascii="Times New Roman" w:hAnsi="Times New Roman" w:cs="Times New Roman"/>
-          <w:bCs/>
-          <w:color w:val="000000" w:themeColor="text1"/>
-        </w:rPr>
-        <w:t>Tomov</w:t>
-      </w:r>
-      <w:proofErr w:type="spellEnd"/>
-      <w:r>
-        <w:rPr>
-          <w:rFonts w:ascii="Times New Roman" w:hAnsi="Times New Roman" w:cs="Times New Roman"/>
-          <w:bCs/>
-          <w:color w:val="000000" w:themeColor="text1"/>
-        </w:rPr>
-        <w:t xml:space="preserve">, M., *Gershman, S.J., &amp; *Schuck, N.W. Neural </w:t>
+        <w:t xml:space="preserve">, Tomov, M., *Gershman, S.J., &amp; *Schuck, N.W. Neural </w:t>
       </w:r>
       <w:proofErr w:type="spellStart"/>
       <w:r>
@@ -1534,22 +1516,13 @@
           <w:color w:val="000000" w:themeColor="text1"/>
         </w:rPr>
       </w:pPr>
-      <w:proofErr w:type="spellStart"/>
       <w:r>
         <w:rPr>
           <w:rFonts w:ascii="Times New Roman" w:hAnsi="Times New Roman" w:cs="Times New Roman"/>
           <w:color w:val="000000" w:themeColor="text1"/>
         </w:rPr>
         <w:lastRenderedPageBreak/>
-        <w:t>Radzikowska</w:t>
-      </w:r>
-      <w:proofErr w:type="spellEnd"/>
-      <w:r>
-        <w:rPr>
-          <w:rFonts w:ascii="Times New Roman" w:hAnsi="Times New Roman" w:cs="Times New Roman"/>
-          <w:color w:val="000000" w:themeColor="text1"/>
-        </w:rPr>
-        <w:t xml:space="preserve">, M., Pike, A. C., &amp; </w:t>
+        <w:t xml:space="preserve">Radzikowska, M., Pike, A. C., &amp; </w:t>
       </w:r>
       <w:r>
         <w:rPr>
@@ -1754,36 +1727,121 @@
     </w:p>
     <w:p>
       <w:pPr>
-        <w:spacing w:after="0" w:line="240" w:lineRule="auto"/>
-        <w:rPr>
-          <w:rFonts w:ascii="Times New Roman" w:hAnsi="Times New Roman" w:cs="Times New Roman"/>
-          <w:b/>
-          <w:color w:val="000000" w:themeColor="text1"/>
-        </w:rPr>
-      </w:pPr>
-      <w:r>
-        <w:rPr>
-          <w:rFonts w:ascii="Times New Roman" w:hAnsi="Times New Roman" w:cs="Times New Roman"/>
-          <w:b/>
-          <w:color w:val="000000" w:themeColor="text1"/>
-        </w:rPr>
-        <w:t>Senior</w:t>
-      </w:r>
-      <w:r>
-        <w:rPr>
-          <w:rFonts w:ascii="Times New Roman" w:hAnsi="Times New Roman" w:cs="Times New Roman"/>
-          <w:b/>
-          <w:color w:val="000000" w:themeColor="text1"/>
-        </w:rPr>
-        <w:t xml:space="preserve"> Author</w:t>
-      </w:r>
+        <w:pStyle w:val="ListParagraph"/>
+        <w:rPr>
+          <w:rFonts w:ascii="Times New Roman" w:hAnsi="Times New Roman" w:cs="Times New Roman"/>
+          <w:bCs/>
+          <w:color w:val="000000" w:themeColor="text1"/>
+        </w:rPr>
+      </w:pPr>
     </w:p>
     <w:p>
       <w:pPr>
         <w:pStyle w:val="ListParagraph"/>
         <w:numPr>
           <w:ilvl w:val="0"/>
-          <w:numId w:val="47"/>
+          <w:numId w:val="50"/>
+        </w:numPr>
+        <w:ind w:left="575"/>
+        <w:rPr>
+          <w:rFonts w:ascii="Times New Roman" w:hAnsi="Times New Roman" w:cs="Times New Roman"/>
+          <w:bCs/>
+          <w:color w:val="000000" w:themeColor="text1"/>
+        </w:rPr>
+      </w:pPr>
+      <w:r>
+        <w:rPr>
+          <w:rFonts w:ascii="Times New Roman" w:hAnsi="Times New Roman" w:cs="Times New Roman"/>
+          <w:bCs/>
+          <w:color w:val="000000" w:themeColor="text1"/>
+        </w:rPr>
+        <w:t>Chau, J.M. Ison, M.J., Muhle-</w:t>
+      </w:r>
+      <w:proofErr w:type="spellStart"/>
+      <w:r>
+        <w:rPr>
+          <w:rFonts w:ascii="Times New Roman" w:hAnsi="Times New Roman" w:cs="Times New Roman"/>
+          <w:bCs/>
+          <w:color w:val="000000" w:themeColor="text1"/>
+        </w:rPr>
+        <w:t>Karbe</w:t>
+      </w:r>
+      <w:proofErr w:type="spellEnd"/>
+      <w:r>
+        <w:rPr>
+          <w:rFonts w:ascii="Times New Roman" w:hAnsi="Times New Roman" w:cs="Times New Roman"/>
+          <w:bCs/>
+          <w:color w:val="000000" w:themeColor="text1"/>
+        </w:rPr>
+        <w:t xml:space="preserve">, P.S., Stokes, M.G., </w:t>
+      </w:r>
+      <w:r>
+        <w:rPr>
+          <w:rFonts w:ascii="Times New Roman" w:hAnsi="Times New Roman" w:cs="Times New Roman"/>
+          <w:b/>
+          <w:color w:val="000000" w:themeColor="text1"/>
+        </w:rPr>
+        <w:t>*Hall-McMaster, S</w:t>
+      </w:r>
+      <w:r>
+        <w:rPr>
+          <w:rFonts w:ascii="Times New Roman" w:hAnsi="Times New Roman" w:cs="Times New Roman"/>
+          <w:bCs/>
+          <w:color w:val="000000" w:themeColor="text1"/>
+        </w:rPr>
+        <w:t>., &amp; Myers, N.E. Alpha and beta oscillations mediate the effect of motivation on neural coding of cognitive flexibility. *</w:t>
+      </w:r>
+      <w:proofErr w:type="gramStart"/>
+      <w:r>
+        <w:rPr>
+          <w:rFonts w:ascii="Times New Roman" w:hAnsi="Times New Roman" w:cs="Times New Roman"/>
+          <w:bCs/>
+          <w:color w:val="000000" w:themeColor="text1"/>
+        </w:rPr>
+        <w:t>equal</w:t>
+      </w:r>
+      <w:proofErr w:type="gramEnd"/>
+      <w:r>
+        <w:rPr>
+          <w:rFonts w:ascii="Times New Roman" w:hAnsi="Times New Roman" w:cs="Times New Roman"/>
+          <w:bCs/>
+          <w:color w:val="000000" w:themeColor="text1"/>
+        </w:rPr>
+        <w:t xml:space="preserve"> contribution. https://bit.ly/4bNj3ab</w:t>
+      </w:r>
+    </w:p>
+    <w:p>
+      <w:pPr>
+        <w:spacing w:after="0" w:line="240" w:lineRule="auto"/>
+        <w:rPr>
+          <w:rFonts w:ascii="Times New Roman" w:hAnsi="Times New Roman" w:cs="Times New Roman"/>
+          <w:b/>
+          <w:color w:val="000000" w:themeColor="text1"/>
+        </w:rPr>
+      </w:pPr>
+      <w:r>
+        <w:rPr>
+          <w:rFonts w:ascii="Times New Roman" w:hAnsi="Times New Roman" w:cs="Times New Roman"/>
+          <w:b/>
+          <w:color w:val="000000" w:themeColor="text1"/>
+        </w:rPr>
+        <w:t>Senior</w:t>
+      </w:r>
+      <w:r>
+        <w:rPr>
+          <w:rFonts w:ascii="Times New Roman" w:hAnsi="Times New Roman" w:cs="Times New Roman"/>
+          <w:b/>
+          <w:color w:val="000000" w:themeColor="text1"/>
+        </w:rPr>
+        <w:t xml:space="preserve"> Author</w:t>
+      </w:r>
+    </w:p>
+    <w:p>
+      <w:pPr>
+        <w:pStyle w:val="ListParagraph"/>
+        <w:numPr>
+          <w:ilvl w:val="0"/>
+          <w:numId w:val="50"/>
         </w:numPr>
         <w:spacing w:after="0" w:line="240" w:lineRule="auto"/>
         <w:ind w:left="635" w:hanging="425"/>
@@ -1835,15 +1893,7 @@
           <w:color w:val="000000" w:themeColor="text1"/>
           <w:lang w:val="de-DE"/>
         </w:rPr>
-        <w:t xml:space="preserve">. </w:t>
-      </w:r>
-      <w:r>
-        <w:rPr>
-          <w:rFonts w:ascii="Times New Roman" w:hAnsi="Times New Roman" w:cs="Times New Roman"/>
-          <w:color w:val="000000" w:themeColor="text1"/>
-          <w:lang w:val="de-DE"/>
-        </w:rPr>
-        <w:t xml:space="preserve">(2024). </w:t>
+        <w:t xml:space="preserve">. (2024). </w:t>
       </w:r>
       <w:r>
         <w:rPr>
@@ -1918,7 +1968,7 @@
         <w:pStyle w:val="ListParagraph"/>
         <w:numPr>
           <w:ilvl w:val="0"/>
-          <w:numId w:val="47"/>
+          <w:numId w:val="50"/>
         </w:numPr>
         <w:spacing w:after="0" w:line="240" w:lineRule="auto"/>
         <w:ind w:left="567"/>
@@ -1975,7 +2025,7 @@
         <w:pStyle w:val="ListParagraph"/>
         <w:numPr>
           <w:ilvl w:val="0"/>
-          <w:numId w:val="47"/>
+          <w:numId w:val="50"/>
         </w:numPr>
         <w:ind w:left="567"/>
         <w:rPr>
@@ -2031,7 +2081,7 @@
         <w:pStyle w:val="ListParagraph"/>
         <w:numPr>
           <w:ilvl w:val="0"/>
-          <w:numId w:val="47"/>
+          <w:numId w:val="50"/>
         </w:numPr>
         <w:ind w:left="567"/>
         <w:rPr>
@@ -2087,7 +2137,7 @@
         <w:pStyle w:val="ListParagraph"/>
         <w:numPr>
           <w:ilvl w:val="0"/>
-          <w:numId w:val="47"/>
+          <w:numId w:val="50"/>
         </w:numPr>
         <w:ind w:left="567"/>
         <w:rPr>
@@ -2143,7 +2193,7 @@
         <w:pStyle w:val="ListParagraph"/>
         <w:numPr>
           <w:ilvl w:val="0"/>
-          <w:numId w:val="47"/>
+          <w:numId w:val="50"/>
         </w:numPr>
         <w:ind w:left="567"/>
         <w:rPr>
@@ -2199,7 +2249,7 @@
         <w:pStyle w:val="ListParagraph"/>
         <w:numPr>
           <w:ilvl w:val="0"/>
-          <w:numId w:val="47"/>
+          <w:numId w:val="50"/>
         </w:numPr>
         <w:ind w:left="567"/>
         <w:rPr>
@@ -2271,7 +2321,7 @@
         <w:pStyle w:val="ListParagraph"/>
         <w:numPr>
           <w:ilvl w:val="0"/>
-          <w:numId w:val="47"/>
+          <w:numId w:val="50"/>
         </w:numPr>
         <w:ind w:left="567" w:hanging="357"/>
         <w:rPr>
@@ -2344,7 +2394,7 @@
         <w:pStyle w:val="ListParagraph"/>
         <w:numPr>
           <w:ilvl w:val="0"/>
-          <w:numId w:val="47"/>
+          <w:numId w:val="50"/>
         </w:numPr>
         <w:spacing w:after="0"/>
         <w:ind w:left="567" w:hanging="357"/>
@@ -2422,7 +2472,7 @@
         <w:pStyle w:val="ListParagraph"/>
         <w:numPr>
           <w:ilvl w:val="0"/>
-          <w:numId w:val="47"/>
+          <w:numId w:val="50"/>
         </w:numPr>
         <w:ind w:left="567" w:hanging="357"/>
         <w:rPr>
@@ -2437,6 +2487,7 @@
           <w:color w:val="000000" w:themeColor="text1"/>
           <w:lang w:val="de-DE"/>
         </w:rPr>
+        <w:lastRenderedPageBreak/>
         <w:t>Wittkuhn</w:t>
       </w:r>
       <w:proofErr w:type="spellEnd"/>
@@ -2539,7 +2590,6 @@
           <w:sz w:val="24"/>
           <w:szCs w:val="24"/>
         </w:rPr>
-        <w:lastRenderedPageBreak/>
         <w:t>FELLOWSHIPS &amp; AWARDS</w:t>
       </w:r>
     </w:p>
@@ -3520,6 +3570,7 @@
           <w:rFonts w:ascii="Times New Roman" w:hAnsi="Times New Roman" w:cs="Times New Roman"/>
           <w:color w:val="000000" w:themeColor="text1"/>
         </w:rPr>
+        <w:lastRenderedPageBreak/>
         <w:t>LIFE Program, Max Planck Institute for Human Development, 2021</w:t>
       </w:r>
     </w:p>
@@ -3617,7 +3668,6 @@
           <w:b/>
           <w:sz w:val="22"/>
         </w:rPr>
-        <w:lastRenderedPageBreak/>
         <w:t>Supervision Experience</w:t>
       </w:r>
     </w:p>
@@ -4727,6 +4777,7 @@
           <w:rFonts w:ascii="Times New Roman" w:hAnsi="Times New Roman" w:cs="Times New Roman"/>
           <w:color w:val="000000" w:themeColor="text1"/>
         </w:rPr>
+        <w:lastRenderedPageBreak/>
         <w:t xml:space="preserve">Society for Neuroscience Annual Conference, San Diego, </w:t>
       </w:r>
       <w:r>
@@ -4795,7 +4846,6 @@
           <w:sz w:val="24"/>
           <w:szCs w:val="24"/>
         </w:rPr>
-        <w:lastRenderedPageBreak/>
         <w:t>PROFESSIONAL SERVICE</w:t>
       </w:r>
     </w:p>
@@ -5513,6 +5563,7 @@
           <w:szCs w:val="22"/>
           <w:lang w:val="en-US" w:eastAsia="en-US"/>
         </w:rPr>
+        <w:lastRenderedPageBreak/>
         <w:t>How do we engage young people in STEM?</w:t>
       </w:r>
       <w:r>
@@ -5717,7 +5768,7 @@
 </file>
 
 <file path=word/endnotes.xml><?xml version="1.0" encoding="utf-8"?>
-<w:endnotes xmlns:wpc="http://schemas.microsoft.com/office/word/2010/wordprocessingCanvas" xmlns:cx="http://schemas.microsoft.com/office/drawing/2014/chartex" xmlns:cx1="http://schemas.microsoft.com/office/drawing/2015/9/8/chartex" xmlns:cx2="http://schemas.microsoft.com/office/drawing/2015/10/21/chartex" xmlns:cx3="http://schemas.microsoft.com/office/drawing/2016/5/9/chartex" xmlns:cx4="http://schemas.microsoft.com/office/drawing/2016/5/10/chartex" xmlns:cx5="http://schemas.microsoft.com/office/drawing/2016/5/11/chartex" xmlns:cx6="http://schemas.microsoft.com/office/drawing/2016/5/12/chartex" xmlns:cx7="http://schemas.microsoft.com/office/drawing/2016/5/13/chartex" xmlns:cx8="http://schemas.microsoft.com/office/drawing/2016/5/14/chartex" xmlns:mc="http://schemas.openxmlformats.org/markup-compatibility/2006" xmlns:aink="http://schemas.microsoft.com/office/drawing/2016/ink" xmlns:am3d="http://schemas.microsoft.com/office/drawing/2017/model3d" xmlns:o="urn:schemas-microsoft-com:office:office" xmlns:oel="http://schemas.microsoft.com/office/2019/extlst" xmlns:r="http://schemas.openxmlformats.org/officeDocument/2006/relationships" xmlns:m="http://schemas.openxmlformats.org/officeDocument/2006/math" xmlns:v="urn:schemas-microsoft-com:vml" xmlns:wp14="http://schemas.microsoft.com/office/word/2010/wordprocessingDrawing" xmlns:wp="http://schemas.openxmlformats.org/drawingml/2006/wordprocessingDrawing" xmlns:w10="urn:schemas-microsoft-com:office:word" xmlns:w="http://schemas.openxmlformats.org/wordprocessingml/2006/main" xmlns:w14="http://schemas.microsoft.com/office/word/2010/wordml" xmlns:w15="http://schemas.microsoft.com/office/word/2012/wordml" xmlns:w16cex="http://schemas.microsoft.com/office/word/2018/wordml/cex" xmlns:w16cid="http://schemas.microsoft.com/office/word/2016/wordml/cid" xmlns:w16="http://schemas.microsoft.com/office/word/2018/wordml" xmlns:w16du="http://schemas.microsoft.com/office/word/2023/wordml/word16du" xmlns:w16sdtdh="http://schemas.microsoft.com/office/word/2020/wordml/sdtdatahash" xmlns:w16se="http://schemas.microsoft.com/office/word/2015/wordml/symex" xmlns:wpg="http://schemas.microsoft.com/office/word/2010/wordprocessingGroup" xmlns:wpi="http://schemas.microsoft.com/office/word/2010/wordprocessingInk" xmlns:wne="http://schemas.microsoft.com/office/word/2006/wordml" xmlns:wps="http://schemas.microsoft.com/office/word/2010/wordprocessingShape" mc:Ignorable="w14 w15 w16se w16cid w16 w16cex w16sdtdh w16du wp14">
+<w:endnotes xmlns:wpc="http://schemas.microsoft.com/office/word/2010/wordprocessingCanvas" xmlns:cx="http://schemas.microsoft.com/office/drawing/2014/chartex" xmlns:cx1="http://schemas.microsoft.com/office/drawing/2015/9/8/chartex" xmlns:cx2="http://schemas.microsoft.com/office/drawing/2015/10/21/chartex" xmlns:cx3="http://schemas.microsoft.com/office/drawing/2016/5/9/chartex" xmlns:cx4="http://schemas.microsoft.com/office/drawing/2016/5/10/chartex" xmlns:cx5="http://schemas.microsoft.com/office/drawing/2016/5/11/chartex" xmlns:cx6="http://schemas.microsoft.com/office/drawing/2016/5/12/chartex" xmlns:cx7="http://schemas.microsoft.com/office/drawing/2016/5/13/chartex" xmlns:cx8="http://schemas.microsoft.com/office/drawing/2016/5/14/chartex" xmlns:mc="http://schemas.openxmlformats.org/markup-compatibility/2006" xmlns:aink="http://schemas.microsoft.com/office/drawing/2016/ink" xmlns:am3d="http://schemas.microsoft.com/office/drawing/2017/model3d" xmlns:o="urn:schemas-microsoft-com:office:office" xmlns:oel="http://schemas.microsoft.com/office/2019/extlst" xmlns:r="http://schemas.openxmlformats.org/officeDocument/2006/relationships" xmlns:m="http://schemas.openxmlformats.org/officeDocument/2006/math" xmlns:v="urn:schemas-microsoft-com:vml" xmlns:wp14="http://schemas.microsoft.com/office/word/2010/wordprocessingDrawing" xmlns:wp="http://schemas.openxmlformats.org/drawingml/2006/wordprocessingDrawing" xmlns:w10="urn:schemas-microsoft-com:office:word" xmlns:w="http://schemas.openxmlformats.org/wordprocessingml/2006/main" xmlns:w14="http://schemas.microsoft.com/office/word/2010/wordml" xmlns:w15="http://schemas.microsoft.com/office/word/2012/wordml" xmlns:w16cex="http://schemas.microsoft.com/office/word/2018/wordml/cex" xmlns:w16cid="http://schemas.microsoft.com/office/word/2016/wordml/cid" xmlns:w16="http://schemas.microsoft.com/office/word/2018/wordml" xmlns:w16du="http://schemas.microsoft.com/office/word/2023/wordml/word16du" xmlns:w16sdtdh="http://schemas.microsoft.com/office/word/2020/wordml/sdtdatahash" xmlns:w16sdtfl="http://schemas.microsoft.com/office/word/2024/wordml/sdtformatlock" xmlns:w16se="http://schemas.microsoft.com/office/word/2015/wordml/symex" xmlns:wpg="http://schemas.microsoft.com/office/word/2010/wordprocessingGroup" xmlns:wpi="http://schemas.microsoft.com/office/word/2010/wordprocessingInk" xmlns:wne="http://schemas.microsoft.com/office/word/2006/wordml" xmlns:wps="http://schemas.microsoft.com/office/word/2010/wordprocessingShape" mc:Ignorable="w14 w15 w16se w16cid w16 w16cex w16sdtdh w16sdtfl w16du wp14">
   <w:endnote w:type="separator" w:id="-1">
     <w:p>
       <w:pPr>
@@ -5742,7 +5793,7 @@
 </file>
 
 <file path=word/footer1.xml><?xml version="1.0" encoding="utf-8"?>
-<w:ftr xmlns:wpc="http://schemas.microsoft.com/office/word/2010/wordprocessingCanvas" xmlns:cx="http://schemas.microsoft.com/office/drawing/2014/chartex" xmlns:cx1="http://schemas.microsoft.com/office/drawing/2015/9/8/chartex" xmlns:cx2="http://schemas.microsoft.com/office/drawing/2015/10/21/chartex" xmlns:cx3="http://schemas.microsoft.com/office/drawing/2016/5/9/chartex" xmlns:cx4="http://schemas.microsoft.com/office/drawing/2016/5/10/chartex" xmlns:cx5="http://schemas.microsoft.com/office/drawing/2016/5/11/chartex" xmlns:cx6="http://schemas.microsoft.com/office/drawing/2016/5/12/chartex" xmlns:cx7="http://schemas.microsoft.com/office/drawing/2016/5/13/chartex" xmlns:cx8="http://schemas.microsoft.com/office/drawing/2016/5/14/chartex" xmlns:mc="http://schemas.openxmlformats.org/markup-compatibility/2006" xmlns:aink="http://schemas.microsoft.com/office/drawing/2016/ink" xmlns:am3d="http://schemas.microsoft.com/office/drawing/2017/model3d" xmlns:o="urn:schemas-microsoft-com:office:office" xmlns:oel="http://schemas.microsoft.com/office/2019/extlst" xmlns:r="http://schemas.openxmlformats.org/officeDocument/2006/relationships" xmlns:m="http://schemas.openxmlformats.org/officeDocument/2006/math" xmlns:v="urn:schemas-microsoft-com:vml" xmlns:wp14="http://schemas.microsoft.com/office/word/2010/wordprocessingDrawing" xmlns:wp="http://schemas.openxmlformats.org/drawingml/2006/wordprocessingDrawing" xmlns:w10="urn:schemas-microsoft-com:office:word" xmlns:w="http://schemas.openxmlformats.org/wordprocessingml/2006/main" xmlns:w14="http://schemas.microsoft.com/office/word/2010/wordml" xmlns:w15="http://schemas.microsoft.com/office/word/2012/wordml" xmlns:w16cex="http://schemas.microsoft.com/office/word/2018/wordml/cex" xmlns:w16cid="http://schemas.microsoft.com/office/word/2016/wordml/cid" xmlns:w16="http://schemas.microsoft.com/office/word/2018/wordml" xmlns:w16du="http://schemas.microsoft.com/office/word/2023/wordml/word16du" xmlns:w16sdtdh="http://schemas.microsoft.com/office/word/2020/wordml/sdtdatahash" xmlns:w16se="http://schemas.microsoft.com/office/word/2015/wordml/symex" xmlns:wpg="http://schemas.microsoft.com/office/word/2010/wordprocessingGroup" xmlns:wpi="http://schemas.microsoft.com/office/word/2010/wordprocessingInk" xmlns:wne="http://schemas.microsoft.com/office/word/2006/wordml" xmlns:wps="http://schemas.microsoft.com/office/word/2010/wordprocessingShape" mc:Ignorable="w14 w15 w16se w16cid w16 w16cex w16sdtdh w16du wp14">
+<w:ftr xmlns:wpc="http://schemas.microsoft.com/office/word/2010/wordprocessingCanvas" xmlns:cx="http://schemas.microsoft.com/office/drawing/2014/chartex" xmlns:cx1="http://schemas.microsoft.com/office/drawing/2015/9/8/chartex" xmlns:cx2="http://schemas.microsoft.com/office/drawing/2015/10/21/chartex" xmlns:cx3="http://schemas.microsoft.com/office/drawing/2016/5/9/chartex" xmlns:cx4="http://schemas.microsoft.com/office/drawing/2016/5/10/chartex" xmlns:cx5="http://schemas.microsoft.com/office/drawing/2016/5/11/chartex" xmlns:cx6="http://schemas.microsoft.com/office/drawing/2016/5/12/chartex" xmlns:cx7="http://schemas.microsoft.com/office/drawing/2016/5/13/chartex" xmlns:cx8="http://schemas.microsoft.com/office/drawing/2016/5/14/chartex" xmlns:mc="http://schemas.openxmlformats.org/markup-compatibility/2006" xmlns:aink="http://schemas.microsoft.com/office/drawing/2016/ink" xmlns:am3d="http://schemas.microsoft.com/office/drawing/2017/model3d" xmlns:o="urn:schemas-microsoft-com:office:office" xmlns:oel="http://schemas.microsoft.com/office/2019/extlst" xmlns:r="http://schemas.openxmlformats.org/officeDocument/2006/relationships" xmlns:m="http://schemas.openxmlformats.org/officeDocument/2006/math" xmlns:v="urn:schemas-microsoft-com:vml" xmlns:wp14="http://schemas.microsoft.com/office/word/2010/wordprocessingDrawing" xmlns:wp="http://schemas.openxmlformats.org/drawingml/2006/wordprocessingDrawing" xmlns:w10="urn:schemas-microsoft-com:office:word" xmlns:w="http://schemas.openxmlformats.org/wordprocessingml/2006/main" xmlns:w14="http://schemas.microsoft.com/office/word/2010/wordml" xmlns:w15="http://schemas.microsoft.com/office/word/2012/wordml" xmlns:w16cex="http://schemas.microsoft.com/office/word/2018/wordml/cex" xmlns:w16cid="http://schemas.microsoft.com/office/word/2016/wordml/cid" xmlns:w16="http://schemas.microsoft.com/office/word/2018/wordml" xmlns:w16du="http://schemas.microsoft.com/office/word/2023/wordml/word16du" xmlns:w16sdtdh="http://schemas.microsoft.com/office/word/2020/wordml/sdtdatahash" xmlns:w16sdtfl="http://schemas.microsoft.com/office/word/2024/wordml/sdtformatlock" xmlns:w16se="http://schemas.microsoft.com/office/word/2015/wordml/symex" xmlns:wpg="http://schemas.microsoft.com/office/word/2010/wordprocessingGroup" xmlns:wpi="http://schemas.microsoft.com/office/word/2010/wordprocessingInk" xmlns:wne="http://schemas.microsoft.com/office/word/2006/wordml" xmlns:wps="http://schemas.microsoft.com/office/word/2010/wordprocessingShape" mc:Ignorable="w14 w15 w16se w16cid w16 w16cex w16sdtdh w16sdtfl w16du wp14">
   <w:p>
     <w:pPr>
       <w:pStyle w:val="Footer"/>
@@ -5752,7 +5803,7 @@
 </file>
 
 <file path=word/footer2.xml><?xml version="1.0" encoding="utf-8"?>
-<w:ftr xmlns:wpc="http://schemas.microsoft.com/office/word/2010/wordprocessingCanvas" xmlns:cx="http://schemas.microsoft.com/office/drawing/2014/chartex" xmlns:cx1="http://schemas.microsoft.com/office/drawing/2015/9/8/chartex" xmlns:cx2="http://schemas.microsoft.com/office/drawing/2015/10/21/chartex" xmlns:cx3="http://schemas.microsoft.com/office/drawing/2016/5/9/chartex" xmlns:cx4="http://schemas.microsoft.com/office/drawing/2016/5/10/chartex" xmlns:cx5="http://schemas.microsoft.com/office/drawing/2016/5/11/chartex" xmlns:cx6="http://schemas.microsoft.com/office/drawing/2016/5/12/chartex" xmlns:cx7="http://schemas.microsoft.com/office/drawing/2016/5/13/chartex" xmlns:cx8="http://schemas.microsoft.com/office/drawing/2016/5/14/chartex" xmlns:mc="http://schemas.openxmlformats.org/markup-compatibility/2006" xmlns:aink="http://schemas.microsoft.com/office/drawing/2016/ink" xmlns:am3d="http://schemas.microsoft.com/office/drawing/2017/model3d" xmlns:o="urn:schemas-microsoft-com:office:office" xmlns:oel="http://schemas.microsoft.com/office/2019/extlst" xmlns:r="http://schemas.openxmlformats.org/officeDocument/2006/relationships" xmlns:m="http://schemas.openxmlformats.org/officeDocument/2006/math" xmlns:v="urn:schemas-microsoft-com:vml" xmlns:wp14="http://schemas.microsoft.com/office/word/2010/wordprocessingDrawing" xmlns:wp="http://schemas.openxmlformats.org/drawingml/2006/wordprocessingDrawing" xmlns:w10="urn:schemas-microsoft-com:office:word" xmlns:w="http://schemas.openxmlformats.org/wordprocessingml/2006/main" xmlns:w14="http://schemas.microsoft.com/office/word/2010/wordml" xmlns:w15="http://schemas.microsoft.com/office/word/2012/wordml" xmlns:w16cex="http://schemas.microsoft.com/office/word/2018/wordml/cex" xmlns:w16cid="http://schemas.microsoft.com/office/word/2016/wordml/cid" xmlns:w16="http://schemas.microsoft.com/office/word/2018/wordml" xmlns:w16du="http://schemas.microsoft.com/office/word/2023/wordml/word16du" xmlns:w16sdtdh="http://schemas.microsoft.com/office/word/2020/wordml/sdtdatahash" xmlns:w16se="http://schemas.microsoft.com/office/word/2015/wordml/symex" xmlns:wpg="http://schemas.microsoft.com/office/word/2010/wordprocessingGroup" xmlns:wpi="http://schemas.microsoft.com/office/word/2010/wordprocessingInk" xmlns:wne="http://schemas.microsoft.com/office/word/2006/wordml" xmlns:wps="http://schemas.microsoft.com/office/word/2010/wordprocessingShape" mc:Ignorable="w14 w15 w16se w16cid w16 w16cex w16sdtdh w16du wp14">
+<w:ftr xmlns:wpc="http://schemas.microsoft.com/office/word/2010/wordprocessingCanvas" xmlns:cx="http://schemas.microsoft.com/office/drawing/2014/chartex" xmlns:cx1="http://schemas.microsoft.com/office/drawing/2015/9/8/chartex" xmlns:cx2="http://schemas.microsoft.com/office/drawing/2015/10/21/chartex" xmlns:cx3="http://schemas.microsoft.com/office/drawing/2016/5/9/chartex" xmlns:cx4="http://schemas.microsoft.com/office/drawing/2016/5/10/chartex" xmlns:cx5="http://schemas.microsoft.com/office/drawing/2016/5/11/chartex" xmlns:cx6="http://schemas.microsoft.com/office/drawing/2016/5/12/chartex" xmlns:cx7="http://schemas.microsoft.com/office/drawing/2016/5/13/chartex" xmlns:cx8="http://schemas.microsoft.com/office/drawing/2016/5/14/chartex" xmlns:mc="http://schemas.openxmlformats.org/markup-compatibility/2006" xmlns:aink="http://schemas.microsoft.com/office/drawing/2016/ink" xmlns:am3d="http://schemas.microsoft.com/office/drawing/2017/model3d" xmlns:o="urn:schemas-microsoft-com:office:office" xmlns:oel="http://schemas.microsoft.com/office/2019/extlst" xmlns:r="http://schemas.openxmlformats.org/officeDocument/2006/relationships" xmlns:m="http://schemas.openxmlformats.org/officeDocument/2006/math" xmlns:v="urn:schemas-microsoft-com:vml" xmlns:wp14="http://schemas.microsoft.com/office/word/2010/wordprocessingDrawing" xmlns:wp="http://schemas.openxmlformats.org/drawingml/2006/wordprocessingDrawing" xmlns:w10="urn:schemas-microsoft-com:office:word" xmlns:w="http://schemas.openxmlformats.org/wordprocessingml/2006/main" xmlns:w14="http://schemas.microsoft.com/office/word/2010/wordml" xmlns:w15="http://schemas.microsoft.com/office/word/2012/wordml" xmlns:w16cex="http://schemas.microsoft.com/office/word/2018/wordml/cex" xmlns:w16cid="http://schemas.microsoft.com/office/word/2016/wordml/cid" xmlns:w16="http://schemas.microsoft.com/office/word/2018/wordml" xmlns:w16du="http://schemas.microsoft.com/office/word/2023/wordml/word16du" xmlns:w16sdtdh="http://schemas.microsoft.com/office/word/2020/wordml/sdtdatahash" xmlns:w16sdtfl="http://schemas.microsoft.com/office/word/2024/wordml/sdtformatlock" xmlns:w16se="http://schemas.microsoft.com/office/word/2015/wordml/symex" xmlns:wpg="http://schemas.microsoft.com/office/word/2010/wordprocessingGroup" xmlns:wpi="http://schemas.microsoft.com/office/word/2010/wordprocessingInk" xmlns:wne="http://schemas.microsoft.com/office/word/2006/wordml" xmlns:wps="http://schemas.microsoft.com/office/word/2010/wordprocessingShape" mc:Ignorable="w14 w15 w16se w16cid w16 w16cex w16sdtdh w16sdtfl w16du wp14">
   <w:sdt>
     <w:sdtPr>
       <w:id w:val="-293449435"/>
@@ -5805,7 +5856,7 @@
 </file>
 
 <file path=word/footer3.xml><?xml version="1.0" encoding="utf-8"?>
-<w:ftr xmlns:wpc="http://schemas.microsoft.com/office/word/2010/wordprocessingCanvas" xmlns:cx="http://schemas.microsoft.com/office/drawing/2014/chartex" xmlns:cx1="http://schemas.microsoft.com/office/drawing/2015/9/8/chartex" xmlns:cx2="http://schemas.microsoft.com/office/drawing/2015/10/21/chartex" xmlns:cx3="http://schemas.microsoft.com/office/drawing/2016/5/9/chartex" xmlns:cx4="http://schemas.microsoft.com/office/drawing/2016/5/10/chartex" xmlns:cx5="http://schemas.microsoft.com/office/drawing/2016/5/11/chartex" xmlns:cx6="http://schemas.microsoft.com/office/drawing/2016/5/12/chartex" xmlns:cx7="http://schemas.microsoft.com/office/drawing/2016/5/13/chartex" xmlns:cx8="http://schemas.microsoft.com/office/drawing/2016/5/14/chartex" xmlns:mc="http://schemas.openxmlformats.org/markup-compatibility/2006" xmlns:aink="http://schemas.microsoft.com/office/drawing/2016/ink" xmlns:am3d="http://schemas.microsoft.com/office/drawing/2017/model3d" xmlns:o="urn:schemas-microsoft-com:office:office" xmlns:oel="http://schemas.microsoft.com/office/2019/extlst" xmlns:r="http://schemas.openxmlformats.org/officeDocument/2006/relationships" xmlns:m="http://schemas.openxmlformats.org/officeDocument/2006/math" xmlns:v="urn:schemas-microsoft-com:vml" xmlns:wp14="http://schemas.microsoft.com/office/word/2010/wordprocessingDrawing" xmlns:wp="http://schemas.openxmlformats.org/drawingml/2006/wordprocessingDrawing" xmlns:w10="urn:schemas-microsoft-com:office:word" xmlns:w="http://schemas.openxmlformats.org/wordprocessingml/2006/main" xmlns:w14="http://schemas.microsoft.com/office/word/2010/wordml" xmlns:w15="http://schemas.microsoft.com/office/word/2012/wordml" xmlns:w16cex="http://schemas.microsoft.com/office/word/2018/wordml/cex" xmlns:w16cid="http://schemas.microsoft.com/office/word/2016/wordml/cid" xmlns:w16="http://schemas.microsoft.com/office/word/2018/wordml" xmlns:w16du="http://schemas.microsoft.com/office/word/2023/wordml/word16du" xmlns:w16sdtdh="http://schemas.microsoft.com/office/word/2020/wordml/sdtdatahash" xmlns:w16se="http://schemas.microsoft.com/office/word/2015/wordml/symex" xmlns:wpg="http://schemas.microsoft.com/office/word/2010/wordprocessingGroup" xmlns:wpi="http://schemas.microsoft.com/office/word/2010/wordprocessingInk" xmlns:wne="http://schemas.microsoft.com/office/word/2006/wordml" xmlns:wps="http://schemas.microsoft.com/office/word/2010/wordprocessingShape" mc:Ignorable="w14 w15 w16se w16cid w16 w16cex w16sdtdh w16du wp14">
+<w:ftr xmlns:wpc="http://schemas.microsoft.com/office/word/2010/wordprocessingCanvas" xmlns:cx="http://schemas.microsoft.com/office/drawing/2014/chartex" xmlns:cx1="http://schemas.microsoft.com/office/drawing/2015/9/8/chartex" xmlns:cx2="http://schemas.microsoft.com/office/drawing/2015/10/21/chartex" xmlns:cx3="http://schemas.microsoft.com/office/drawing/2016/5/9/chartex" xmlns:cx4="http://schemas.microsoft.com/office/drawing/2016/5/10/chartex" xmlns:cx5="http://schemas.microsoft.com/office/drawing/2016/5/11/chartex" xmlns:cx6="http://schemas.microsoft.com/office/drawing/2016/5/12/chartex" xmlns:cx7="http://schemas.microsoft.com/office/drawing/2016/5/13/chartex" xmlns:cx8="http://schemas.microsoft.com/office/drawing/2016/5/14/chartex" xmlns:mc="http://schemas.openxmlformats.org/markup-compatibility/2006" xmlns:aink="http://schemas.microsoft.com/office/drawing/2016/ink" xmlns:am3d="http://schemas.microsoft.com/office/drawing/2017/model3d" xmlns:o="urn:schemas-microsoft-com:office:office" xmlns:oel="http://schemas.microsoft.com/office/2019/extlst" xmlns:r="http://schemas.openxmlformats.org/officeDocument/2006/relationships" xmlns:m="http://schemas.openxmlformats.org/officeDocument/2006/math" xmlns:v="urn:schemas-microsoft-com:vml" xmlns:wp14="http://schemas.microsoft.com/office/word/2010/wordprocessingDrawing" xmlns:wp="http://schemas.openxmlformats.org/drawingml/2006/wordprocessingDrawing" xmlns:w10="urn:schemas-microsoft-com:office:word" xmlns:w="http://schemas.openxmlformats.org/wordprocessingml/2006/main" xmlns:w14="http://schemas.microsoft.com/office/word/2010/wordml" xmlns:w15="http://schemas.microsoft.com/office/word/2012/wordml" xmlns:w16cex="http://schemas.microsoft.com/office/word/2018/wordml/cex" xmlns:w16cid="http://schemas.microsoft.com/office/word/2016/wordml/cid" xmlns:w16="http://schemas.microsoft.com/office/word/2018/wordml" xmlns:w16du="http://schemas.microsoft.com/office/word/2023/wordml/word16du" xmlns:w16sdtdh="http://schemas.microsoft.com/office/word/2020/wordml/sdtdatahash" xmlns:w16sdtfl="http://schemas.microsoft.com/office/word/2024/wordml/sdtformatlock" xmlns:w16se="http://schemas.microsoft.com/office/word/2015/wordml/symex" xmlns:wpg="http://schemas.microsoft.com/office/word/2010/wordprocessingGroup" xmlns:wpi="http://schemas.microsoft.com/office/word/2010/wordprocessingInk" xmlns:wne="http://schemas.microsoft.com/office/word/2006/wordml" xmlns:wps="http://schemas.microsoft.com/office/word/2010/wordprocessingShape" mc:Ignorable="w14 w15 w16se w16cid w16 w16cex w16sdtdh w16sdtfl w16du wp14">
   <w:p>
     <w:pPr>
       <w:pStyle w:val="Footer"/>
@@ -5815,7 +5866,7 @@
 </file>
 
 <file path=word/footnotes.xml><?xml version="1.0" encoding="utf-8"?>
-<w:footnotes xmlns:wpc="http://schemas.microsoft.com/office/word/2010/wordprocessingCanvas" xmlns:cx="http://schemas.microsoft.com/office/drawing/2014/chartex" xmlns:cx1="http://schemas.microsoft.com/office/drawing/2015/9/8/chartex" xmlns:cx2="http://schemas.microsoft.com/office/drawing/2015/10/21/chartex" xmlns:cx3="http://schemas.microsoft.com/office/drawing/2016/5/9/chartex" xmlns:cx4="http://schemas.microsoft.com/office/drawing/2016/5/10/chartex" xmlns:cx5="http://schemas.microsoft.com/office/drawing/2016/5/11/chartex" xmlns:cx6="http://schemas.microsoft.com/office/drawing/2016/5/12/chartex" xmlns:cx7="http://schemas.microsoft.com/office/drawing/2016/5/13/chartex" xmlns:cx8="http://schemas.microsoft.com/office/drawing/2016/5/14/chartex" xmlns:mc="http://schemas.openxmlformats.org/markup-compatibility/2006" xmlns:aink="http://schemas.microsoft.com/office/drawing/2016/ink" xmlns:am3d="http://schemas.microsoft.com/office/drawing/2017/model3d" xmlns:o="urn:schemas-microsoft-com:office:office" xmlns:oel="http://schemas.microsoft.com/office/2019/extlst" xmlns:r="http://schemas.openxmlformats.org/officeDocument/2006/relationships" xmlns:m="http://schemas.openxmlformats.org/officeDocument/2006/math" xmlns:v="urn:schemas-microsoft-com:vml" xmlns:wp14="http://schemas.microsoft.com/office/word/2010/wordprocessingDrawing" xmlns:wp="http://schemas.openxmlformats.org/drawingml/2006/wordprocessingDrawing" xmlns:w10="urn:schemas-microsoft-com:office:word" xmlns:w="http://schemas.openxmlformats.org/wordprocessingml/2006/main" xmlns:w14="http://schemas.microsoft.com/office/word/2010/wordml" xmlns:w15="http://schemas.microsoft.com/office/word/2012/wordml" xmlns:w16cex="http://schemas.microsoft.com/office/word/2018/wordml/cex" xmlns:w16cid="http://schemas.microsoft.com/office/word/2016/wordml/cid" xmlns:w16="http://schemas.microsoft.com/office/word/2018/wordml" xmlns:w16du="http://schemas.microsoft.com/office/word/2023/wordml/word16du" xmlns:w16sdtdh="http://schemas.microsoft.com/office/word/2020/wordml/sdtdatahash" xmlns:w16se="http://schemas.microsoft.com/office/word/2015/wordml/symex" xmlns:wpg="http://schemas.microsoft.com/office/word/2010/wordprocessingGroup" xmlns:wpi="http://schemas.microsoft.com/office/word/2010/wordprocessingInk" xmlns:wne="http://schemas.microsoft.com/office/word/2006/wordml" xmlns:wps="http://schemas.microsoft.com/office/word/2010/wordprocessingShape" mc:Ignorable="w14 w15 w16se w16cid w16 w16cex w16sdtdh w16du wp14">
+<w:footnotes xmlns:wpc="http://schemas.microsoft.com/office/word/2010/wordprocessingCanvas" xmlns:cx="http://schemas.microsoft.com/office/drawing/2014/chartex" xmlns:cx1="http://schemas.microsoft.com/office/drawing/2015/9/8/chartex" xmlns:cx2="http://schemas.microsoft.com/office/drawing/2015/10/21/chartex" xmlns:cx3="http://schemas.microsoft.com/office/drawing/2016/5/9/chartex" xmlns:cx4="http://schemas.microsoft.com/office/drawing/2016/5/10/chartex" xmlns:cx5="http://schemas.microsoft.com/office/drawing/2016/5/11/chartex" xmlns:cx6="http://schemas.microsoft.com/office/drawing/2016/5/12/chartex" xmlns:cx7="http://schemas.microsoft.com/office/drawing/2016/5/13/chartex" xmlns:cx8="http://schemas.microsoft.com/office/drawing/2016/5/14/chartex" xmlns:mc="http://schemas.openxmlformats.org/markup-compatibility/2006" xmlns:aink="http://schemas.microsoft.com/office/drawing/2016/ink" xmlns:am3d="http://schemas.microsoft.com/office/drawing/2017/model3d" xmlns:o="urn:schemas-microsoft-com:office:office" xmlns:oel="http://schemas.microsoft.com/office/2019/extlst" xmlns:r="http://schemas.openxmlformats.org/officeDocument/2006/relationships" xmlns:m="http://schemas.openxmlformats.org/officeDocument/2006/math" xmlns:v="urn:schemas-microsoft-com:vml" xmlns:wp14="http://schemas.microsoft.com/office/word/2010/wordprocessingDrawing" xmlns:wp="http://schemas.openxmlformats.org/drawingml/2006/wordprocessingDrawing" xmlns:w10="urn:schemas-microsoft-com:office:word" xmlns:w="http://schemas.openxmlformats.org/wordprocessingml/2006/main" xmlns:w14="http://schemas.microsoft.com/office/word/2010/wordml" xmlns:w15="http://schemas.microsoft.com/office/word/2012/wordml" xmlns:w16cex="http://schemas.microsoft.com/office/word/2018/wordml/cex" xmlns:w16cid="http://schemas.microsoft.com/office/word/2016/wordml/cid" xmlns:w16="http://schemas.microsoft.com/office/word/2018/wordml" xmlns:w16du="http://schemas.microsoft.com/office/word/2023/wordml/word16du" xmlns:w16sdtdh="http://schemas.microsoft.com/office/word/2020/wordml/sdtdatahash" xmlns:w16sdtfl="http://schemas.microsoft.com/office/word/2024/wordml/sdtformatlock" xmlns:w16se="http://schemas.microsoft.com/office/word/2015/wordml/symex" xmlns:wpg="http://schemas.microsoft.com/office/word/2010/wordprocessingGroup" xmlns:wpi="http://schemas.microsoft.com/office/word/2010/wordprocessingInk" xmlns:wne="http://schemas.microsoft.com/office/word/2006/wordml" xmlns:wps="http://schemas.microsoft.com/office/word/2010/wordprocessingShape" mc:Ignorable="w14 w15 w16se w16cid w16 w16cex w16sdtdh w16sdtfl w16du wp14">
   <w:footnote w:type="separator" w:id="-1">
     <w:p>
       <w:pPr>
@@ -5840,7 +5891,7 @@
 </file>
 
 <file path=word/header1.xml><?xml version="1.0" encoding="utf-8"?>
-<w:hdr xmlns:wpc="http://schemas.microsoft.com/office/word/2010/wordprocessingCanvas" xmlns:cx="http://schemas.microsoft.com/office/drawing/2014/chartex" xmlns:cx1="http://schemas.microsoft.com/office/drawing/2015/9/8/chartex" xmlns:cx2="http://schemas.microsoft.com/office/drawing/2015/10/21/chartex" xmlns:cx3="http://schemas.microsoft.com/office/drawing/2016/5/9/chartex" xmlns:cx4="http://schemas.microsoft.com/office/drawing/2016/5/10/chartex" xmlns:cx5="http://schemas.microsoft.com/office/drawing/2016/5/11/chartex" xmlns:cx6="http://schemas.microsoft.com/office/drawing/2016/5/12/chartex" xmlns:cx7="http://schemas.microsoft.com/office/drawing/2016/5/13/chartex" xmlns:cx8="http://schemas.microsoft.com/office/drawing/2016/5/14/chartex" xmlns:mc="http://schemas.openxmlformats.org/markup-compatibility/2006" xmlns:aink="http://schemas.microsoft.com/office/drawing/2016/ink" xmlns:am3d="http://schemas.microsoft.com/office/drawing/2017/model3d" xmlns:o="urn:schemas-microsoft-com:office:office" xmlns:oel="http://schemas.microsoft.com/office/2019/extlst" xmlns:r="http://schemas.openxmlformats.org/officeDocument/2006/relationships" xmlns:m="http://schemas.openxmlformats.org/officeDocument/2006/math" xmlns:v="urn:schemas-microsoft-com:vml" xmlns:wp14="http://schemas.microsoft.com/office/word/2010/wordprocessingDrawing" xmlns:wp="http://schemas.openxmlformats.org/drawingml/2006/wordprocessingDrawing" xmlns:w10="urn:schemas-microsoft-com:office:word" xmlns:w="http://schemas.openxmlformats.org/wordprocessingml/2006/main" xmlns:w14="http://schemas.microsoft.com/office/word/2010/wordml" xmlns:w15="http://schemas.microsoft.com/office/word/2012/wordml" xmlns:w16cex="http://schemas.microsoft.com/office/word/2018/wordml/cex" xmlns:w16cid="http://schemas.microsoft.com/office/word/2016/wordml/cid" xmlns:w16="http://schemas.microsoft.com/office/word/2018/wordml" xmlns:w16du="http://schemas.microsoft.com/office/word/2023/wordml/word16du" xmlns:w16sdtdh="http://schemas.microsoft.com/office/word/2020/wordml/sdtdatahash" xmlns:w16se="http://schemas.microsoft.com/office/word/2015/wordml/symex" xmlns:wpg="http://schemas.microsoft.com/office/word/2010/wordprocessingGroup" xmlns:wpi="http://schemas.microsoft.com/office/word/2010/wordprocessingInk" xmlns:wne="http://schemas.microsoft.com/office/word/2006/wordml" xmlns:wps="http://schemas.microsoft.com/office/word/2010/wordprocessingShape" mc:Ignorable="w14 w15 w16se w16cid w16 w16cex w16sdtdh w16du wp14">
+<w:hdr xmlns:wpc="http://schemas.microsoft.com/office/word/2010/wordprocessingCanvas" xmlns:cx="http://schemas.microsoft.com/office/drawing/2014/chartex" xmlns:cx1="http://schemas.microsoft.com/office/drawing/2015/9/8/chartex" xmlns:cx2="http://schemas.microsoft.com/office/drawing/2015/10/21/chartex" xmlns:cx3="http://schemas.microsoft.com/office/drawing/2016/5/9/chartex" xmlns:cx4="http://schemas.microsoft.com/office/drawing/2016/5/10/chartex" xmlns:cx5="http://schemas.microsoft.com/office/drawing/2016/5/11/chartex" xmlns:cx6="http://schemas.microsoft.com/office/drawing/2016/5/12/chartex" xmlns:cx7="http://schemas.microsoft.com/office/drawing/2016/5/13/chartex" xmlns:cx8="http://schemas.microsoft.com/office/drawing/2016/5/14/chartex" xmlns:mc="http://schemas.openxmlformats.org/markup-compatibility/2006" xmlns:aink="http://schemas.microsoft.com/office/drawing/2016/ink" xmlns:am3d="http://schemas.microsoft.com/office/drawing/2017/model3d" xmlns:o="urn:schemas-microsoft-com:office:office" xmlns:oel="http://schemas.microsoft.com/office/2019/extlst" xmlns:r="http://schemas.openxmlformats.org/officeDocument/2006/relationships" xmlns:m="http://schemas.openxmlformats.org/officeDocument/2006/math" xmlns:v="urn:schemas-microsoft-com:vml" xmlns:wp14="http://schemas.microsoft.com/office/word/2010/wordprocessingDrawing" xmlns:wp="http://schemas.openxmlformats.org/drawingml/2006/wordprocessingDrawing" xmlns:w10="urn:schemas-microsoft-com:office:word" xmlns:w="http://schemas.openxmlformats.org/wordprocessingml/2006/main" xmlns:w14="http://schemas.microsoft.com/office/word/2010/wordml" xmlns:w15="http://schemas.microsoft.com/office/word/2012/wordml" xmlns:w16cex="http://schemas.microsoft.com/office/word/2018/wordml/cex" xmlns:w16cid="http://schemas.microsoft.com/office/word/2016/wordml/cid" xmlns:w16="http://schemas.microsoft.com/office/word/2018/wordml" xmlns:w16du="http://schemas.microsoft.com/office/word/2023/wordml/word16du" xmlns:w16sdtdh="http://schemas.microsoft.com/office/word/2020/wordml/sdtdatahash" xmlns:w16sdtfl="http://schemas.microsoft.com/office/word/2024/wordml/sdtformatlock" xmlns:w16se="http://schemas.microsoft.com/office/word/2015/wordml/symex" xmlns:wpg="http://schemas.microsoft.com/office/word/2010/wordprocessingGroup" xmlns:wpi="http://schemas.microsoft.com/office/word/2010/wordprocessingInk" xmlns:wne="http://schemas.microsoft.com/office/word/2006/wordml" xmlns:wps="http://schemas.microsoft.com/office/word/2010/wordprocessingShape" mc:Ignorable="w14 w15 w16se w16cid w16 w16cex w16sdtdh w16sdtfl w16du wp14">
   <w:p>
     <w:pPr>
       <w:pStyle w:val="Header"/>
@@ -5850,7 +5901,7 @@
 </file>
 
 <file path=word/header2.xml><?xml version="1.0" encoding="utf-8"?>
-<w:hdr xmlns:wpc="http://schemas.microsoft.com/office/word/2010/wordprocessingCanvas" xmlns:cx="http://schemas.microsoft.com/office/drawing/2014/chartex" xmlns:cx1="http://schemas.microsoft.com/office/drawing/2015/9/8/chartex" xmlns:cx2="http://schemas.microsoft.com/office/drawing/2015/10/21/chartex" xmlns:cx3="http://schemas.microsoft.com/office/drawing/2016/5/9/chartex" xmlns:cx4="http://schemas.microsoft.com/office/drawing/2016/5/10/chartex" xmlns:cx5="http://schemas.microsoft.com/office/drawing/2016/5/11/chartex" xmlns:cx6="http://schemas.microsoft.com/office/drawing/2016/5/12/chartex" xmlns:cx7="http://schemas.microsoft.com/office/drawing/2016/5/13/chartex" xmlns:cx8="http://schemas.microsoft.com/office/drawing/2016/5/14/chartex" xmlns:mc="http://schemas.openxmlformats.org/markup-compatibility/2006" xmlns:aink="http://schemas.microsoft.com/office/drawing/2016/ink" xmlns:am3d="http://schemas.microsoft.com/office/drawing/2017/model3d" xmlns:o="urn:schemas-microsoft-com:office:office" xmlns:oel="http://schemas.microsoft.com/office/2019/extlst" xmlns:r="http://schemas.openxmlformats.org/officeDocument/2006/relationships" xmlns:m="http://schemas.openxmlformats.org/officeDocument/2006/math" xmlns:v="urn:schemas-microsoft-com:vml" xmlns:wp14="http://schemas.microsoft.com/office/word/2010/wordprocessingDrawing" xmlns:wp="http://schemas.openxmlformats.org/drawingml/2006/wordprocessingDrawing" xmlns:w10="urn:schemas-microsoft-com:office:word" xmlns:w="http://schemas.openxmlformats.org/wordprocessingml/2006/main" xmlns:w14="http://schemas.microsoft.com/office/word/2010/wordml" xmlns:w15="http://schemas.microsoft.com/office/word/2012/wordml" xmlns:w16cex="http://schemas.microsoft.com/office/word/2018/wordml/cex" xmlns:w16cid="http://schemas.microsoft.com/office/word/2016/wordml/cid" xmlns:w16="http://schemas.microsoft.com/office/word/2018/wordml" xmlns:w16du="http://schemas.microsoft.com/office/word/2023/wordml/word16du" xmlns:w16sdtdh="http://schemas.microsoft.com/office/word/2020/wordml/sdtdatahash" xmlns:w16se="http://schemas.microsoft.com/office/word/2015/wordml/symex" xmlns:wpg="http://schemas.microsoft.com/office/word/2010/wordprocessingGroup" xmlns:wpi="http://schemas.microsoft.com/office/word/2010/wordprocessingInk" xmlns:wne="http://schemas.microsoft.com/office/word/2006/wordml" xmlns:wps="http://schemas.microsoft.com/office/word/2010/wordprocessingShape" mc:Ignorable="w14 w15 w16se w16cid w16 w16cex w16sdtdh w16du wp14">
+<w:hdr xmlns:wpc="http://schemas.microsoft.com/office/word/2010/wordprocessingCanvas" xmlns:cx="http://schemas.microsoft.com/office/drawing/2014/chartex" xmlns:cx1="http://schemas.microsoft.com/office/drawing/2015/9/8/chartex" xmlns:cx2="http://schemas.microsoft.com/office/drawing/2015/10/21/chartex" xmlns:cx3="http://schemas.microsoft.com/office/drawing/2016/5/9/chartex" xmlns:cx4="http://schemas.microsoft.com/office/drawing/2016/5/10/chartex" xmlns:cx5="http://schemas.microsoft.com/office/drawing/2016/5/11/chartex" xmlns:cx6="http://schemas.microsoft.com/office/drawing/2016/5/12/chartex" xmlns:cx7="http://schemas.microsoft.com/office/drawing/2016/5/13/chartex" xmlns:cx8="http://schemas.microsoft.com/office/drawing/2016/5/14/chartex" xmlns:mc="http://schemas.openxmlformats.org/markup-compatibility/2006" xmlns:aink="http://schemas.microsoft.com/office/drawing/2016/ink" xmlns:am3d="http://schemas.microsoft.com/office/drawing/2017/model3d" xmlns:o="urn:schemas-microsoft-com:office:office" xmlns:oel="http://schemas.microsoft.com/office/2019/extlst" xmlns:r="http://schemas.openxmlformats.org/officeDocument/2006/relationships" xmlns:m="http://schemas.openxmlformats.org/officeDocument/2006/math" xmlns:v="urn:schemas-microsoft-com:vml" xmlns:wp14="http://schemas.microsoft.com/office/word/2010/wordprocessingDrawing" xmlns:wp="http://schemas.openxmlformats.org/drawingml/2006/wordprocessingDrawing" xmlns:w10="urn:schemas-microsoft-com:office:word" xmlns:w="http://schemas.openxmlformats.org/wordprocessingml/2006/main" xmlns:w14="http://schemas.microsoft.com/office/word/2010/wordml" xmlns:w15="http://schemas.microsoft.com/office/word/2012/wordml" xmlns:w16cex="http://schemas.microsoft.com/office/word/2018/wordml/cex" xmlns:w16cid="http://schemas.microsoft.com/office/word/2016/wordml/cid" xmlns:w16="http://schemas.microsoft.com/office/word/2018/wordml" xmlns:w16du="http://schemas.microsoft.com/office/word/2023/wordml/word16du" xmlns:w16sdtdh="http://schemas.microsoft.com/office/word/2020/wordml/sdtdatahash" xmlns:w16sdtfl="http://schemas.microsoft.com/office/word/2024/wordml/sdtformatlock" xmlns:w16se="http://schemas.microsoft.com/office/word/2015/wordml/symex" xmlns:wpg="http://schemas.microsoft.com/office/word/2010/wordprocessingGroup" xmlns:wpi="http://schemas.microsoft.com/office/word/2010/wordprocessingInk" xmlns:wne="http://schemas.microsoft.com/office/word/2006/wordml" xmlns:wps="http://schemas.microsoft.com/office/word/2010/wordprocessingShape" mc:Ignorable="w14 w15 w16se w16cid w16 w16cex w16sdtdh w16sdtfl w16du wp14">
   <w:p>
     <w:pPr>
       <w:pStyle w:val="Header"/>
@@ -5860,7 +5911,7 @@
 </file>
 
 <file path=word/header3.xml><?xml version="1.0" encoding="utf-8"?>
-<w:hdr xmlns:wpc="http://schemas.microsoft.com/office/word/2010/wordprocessingCanvas" xmlns:cx="http://schemas.microsoft.com/office/drawing/2014/chartex" xmlns:cx1="http://schemas.microsoft.com/office/drawing/2015/9/8/chartex" xmlns:cx2="http://schemas.microsoft.com/office/drawing/2015/10/21/chartex" xmlns:cx3="http://schemas.microsoft.com/office/drawing/2016/5/9/chartex" xmlns:cx4="http://schemas.microsoft.com/office/drawing/2016/5/10/chartex" xmlns:cx5="http://schemas.microsoft.com/office/drawing/2016/5/11/chartex" xmlns:cx6="http://schemas.microsoft.com/office/drawing/2016/5/12/chartex" xmlns:cx7="http://schemas.microsoft.com/office/drawing/2016/5/13/chartex" xmlns:cx8="http://schemas.microsoft.com/office/drawing/2016/5/14/chartex" xmlns:mc="http://schemas.openxmlformats.org/markup-compatibility/2006" xmlns:aink="http://schemas.microsoft.com/office/drawing/2016/ink" xmlns:am3d="http://schemas.microsoft.com/office/drawing/2017/model3d" xmlns:o="urn:schemas-microsoft-com:office:office" xmlns:oel="http://schemas.microsoft.com/office/2019/extlst" xmlns:r="http://schemas.openxmlformats.org/officeDocument/2006/relationships" xmlns:m="http://schemas.openxmlformats.org/officeDocument/2006/math" xmlns:v="urn:schemas-microsoft-com:vml" xmlns:wp14="http://schemas.microsoft.com/office/word/2010/wordprocessingDrawing" xmlns:wp="http://schemas.openxmlformats.org/drawingml/2006/wordprocessingDrawing" xmlns:w10="urn:schemas-microsoft-com:office:word" xmlns:w="http://schemas.openxmlformats.org/wordprocessingml/2006/main" xmlns:w14="http://schemas.microsoft.com/office/word/2010/wordml" xmlns:w15="http://schemas.microsoft.com/office/word/2012/wordml" xmlns:w16cex="http://schemas.microsoft.com/office/word/2018/wordml/cex" xmlns:w16cid="http://schemas.microsoft.com/office/word/2016/wordml/cid" xmlns:w16="http://schemas.microsoft.com/office/word/2018/wordml" xmlns:w16du="http://schemas.microsoft.com/office/word/2023/wordml/word16du" xmlns:w16sdtdh="http://schemas.microsoft.com/office/word/2020/wordml/sdtdatahash" xmlns:w16se="http://schemas.microsoft.com/office/word/2015/wordml/symex" xmlns:wpg="http://schemas.microsoft.com/office/word/2010/wordprocessingGroup" xmlns:wpi="http://schemas.microsoft.com/office/word/2010/wordprocessingInk" xmlns:wne="http://schemas.microsoft.com/office/word/2006/wordml" xmlns:wps="http://schemas.microsoft.com/office/word/2010/wordprocessingShape" mc:Ignorable="w14 w15 w16se w16cid w16 w16cex w16sdtdh w16du wp14">
+<w:hdr xmlns:wpc="http://schemas.microsoft.com/office/word/2010/wordprocessingCanvas" xmlns:cx="http://schemas.microsoft.com/office/drawing/2014/chartex" xmlns:cx1="http://schemas.microsoft.com/office/drawing/2015/9/8/chartex" xmlns:cx2="http://schemas.microsoft.com/office/drawing/2015/10/21/chartex" xmlns:cx3="http://schemas.microsoft.com/office/drawing/2016/5/9/chartex" xmlns:cx4="http://schemas.microsoft.com/office/drawing/2016/5/10/chartex" xmlns:cx5="http://schemas.microsoft.com/office/drawing/2016/5/11/chartex" xmlns:cx6="http://schemas.microsoft.com/office/drawing/2016/5/12/chartex" xmlns:cx7="http://schemas.microsoft.com/office/drawing/2016/5/13/chartex" xmlns:cx8="http://schemas.microsoft.com/office/drawing/2016/5/14/chartex" xmlns:mc="http://schemas.openxmlformats.org/markup-compatibility/2006" xmlns:aink="http://schemas.microsoft.com/office/drawing/2016/ink" xmlns:am3d="http://schemas.microsoft.com/office/drawing/2017/model3d" xmlns:o="urn:schemas-microsoft-com:office:office" xmlns:oel="http://schemas.microsoft.com/office/2019/extlst" xmlns:r="http://schemas.openxmlformats.org/officeDocument/2006/relationships" xmlns:m="http://schemas.openxmlformats.org/officeDocument/2006/math" xmlns:v="urn:schemas-microsoft-com:vml" xmlns:wp14="http://schemas.microsoft.com/office/word/2010/wordprocessingDrawing" xmlns:wp="http://schemas.openxmlformats.org/drawingml/2006/wordprocessingDrawing" xmlns:w10="urn:schemas-microsoft-com:office:word" xmlns:w="http://schemas.openxmlformats.org/wordprocessingml/2006/main" xmlns:w14="http://schemas.microsoft.com/office/word/2010/wordml" xmlns:w15="http://schemas.microsoft.com/office/word/2012/wordml" xmlns:w16cex="http://schemas.microsoft.com/office/word/2018/wordml/cex" xmlns:w16cid="http://schemas.microsoft.com/office/word/2016/wordml/cid" xmlns:w16="http://schemas.microsoft.com/office/word/2018/wordml" xmlns:w16du="http://schemas.microsoft.com/office/word/2023/wordml/word16du" xmlns:w16sdtdh="http://schemas.microsoft.com/office/word/2020/wordml/sdtdatahash" xmlns:w16sdtfl="http://schemas.microsoft.com/office/word/2024/wordml/sdtformatlock" xmlns:w16se="http://schemas.microsoft.com/office/word/2015/wordml/symex" xmlns:wpg="http://schemas.microsoft.com/office/word/2010/wordprocessingGroup" xmlns:wpi="http://schemas.microsoft.com/office/word/2010/wordprocessingInk" xmlns:wne="http://schemas.microsoft.com/office/word/2006/wordml" xmlns:wps="http://schemas.microsoft.com/office/word/2010/wordprocessingShape" mc:Ignorable="w14 w15 w16se w16cid w16 w16cex w16sdtdh w16sdtfl w16du wp14">
   <w:p>
     <w:pPr>
       <w:pStyle w:val="Header"/>
@@ -5870,7 +5921,7 @@
 </file>
 
 <file path=word/numbering.xml><?xml version="1.0" encoding="utf-8"?>
-<w:numbering xmlns:wpc="http://schemas.microsoft.com/office/word/2010/wordprocessingCanvas" xmlns:cx="http://schemas.microsoft.com/office/drawing/2014/chartex" xmlns:cx1="http://schemas.microsoft.com/office/drawing/2015/9/8/chartex" xmlns:cx2="http://schemas.microsoft.com/office/drawing/2015/10/21/chartex" xmlns:cx3="http://schemas.microsoft.com/office/drawing/2016/5/9/chartex" xmlns:cx4="http://schemas.microsoft.com/office/drawing/2016/5/10/chartex" xmlns:cx5="http://schemas.microsoft.com/office/drawing/2016/5/11/chartex" xmlns:cx6="http://schemas.microsoft.com/office/drawing/2016/5/12/chartex" xmlns:cx7="http://schemas.microsoft.com/office/drawing/2016/5/13/chartex" xmlns:cx8="http://schemas.microsoft.com/office/drawing/2016/5/14/chartex" xmlns:mc="http://schemas.openxmlformats.org/markup-compatibility/2006" xmlns:aink="http://schemas.microsoft.com/office/drawing/2016/ink" xmlns:am3d="http://schemas.microsoft.com/office/drawing/2017/model3d" xmlns:o="urn:schemas-microsoft-com:office:office" xmlns:oel="http://schemas.microsoft.com/office/2019/extlst" xmlns:r="http://schemas.openxmlformats.org/officeDocument/2006/relationships" xmlns:m="http://schemas.openxmlformats.org/officeDocument/2006/math" xmlns:v="urn:schemas-microsoft-com:vml" xmlns:wp14="http://schemas.microsoft.com/office/word/2010/wordprocessingDrawing" xmlns:wp="http://schemas.openxmlformats.org/drawingml/2006/wordprocessingDrawing" xmlns:w10="urn:schemas-microsoft-com:office:word" xmlns:w="http://schemas.openxmlformats.org/wordprocessingml/2006/main" xmlns:w14="http://schemas.microsoft.com/office/word/2010/wordml" xmlns:w15="http://schemas.microsoft.com/office/word/2012/wordml" xmlns:w16cex="http://schemas.microsoft.com/office/word/2018/wordml/cex" xmlns:w16cid="http://schemas.microsoft.com/office/word/2016/wordml/cid" xmlns:w16="http://schemas.microsoft.com/office/word/2018/wordml" xmlns:w16du="http://schemas.microsoft.com/office/word/2023/wordml/word16du" xmlns:w16sdtdh="http://schemas.microsoft.com/office/word/2020/wordml/sdtdatahash" xmlns:w16se="http://schemas.microsoft.com/office/word/2015/wordml/symex" xmlns:wpg="http://schemas.microsoft.com/office/word/2010/wordprocessingGroup" xmlns:wpi="http://schemas.microsoft.com/office/word/2010/wordprocessingInk" xmlns:wne="http://schemas.microsoft.com/office/word/2006/wordml" xmlns:wps="http://schemas.microsoft.com/office/word/2010/wordprocessingShape" mc:Ignorable="w14 w15 w16se w16cid w16 w16cex w16sdtdh w16du wp14">
+<w:numbering xmlns:wpc="http://schemas.microsoft.com/office/word/2010/wordprocessingCanvas" xmlns:cx="http://schemas.microsoft.com/office/drawing/2014/chartex" xmlns:cx1="http://schemas.microsoft.com/office/drawing/2015/9/8/chartex" xmlns:cx2="http://schemas.microsoft.com/office/drawing/2015/10/21/chartex" xmlns:cx3="http://schemas.microsoft.com/office/drawing/2016/5/9/chartex" xmlns:cx4="http://schemas.microsoft.com/office/drawing/2016/5/10/chartex" xmlns:cx5="http://schemas.microsoft.com/office/drawing/2016/5/11/chartex" xmlns:cx6="http://schemas.microsoft.com/office/drawing/2016/5/12/chartex" xmlns:cx7="http://schemas.microsoft.com/office/drawing/2016/5/13/chartex" xmlns:cx8="http://schemas.microsoft.com/office/drawing/2016/5/14/chartex" xmlns:mc="http://schemas.openxmlformats.org/markup-compatibility/2006" xmlns:aink="http://schemas.microsoft.com/office/drawing/2016/ink" xmlns:am3d="http://schemas.microsoft.com/office/drawing/2017/model3d" xmlns:o="urn:schemas-microsoft-com:office:office" xmlns:oel="http://schemas.microsoft.com/office/2019/extlst" xmlns:r="http://schemas.openxmlformats.org/officeDocument/2006/relationships" xmlns:m="http://schemas.openxmlformats.org/officeDocument/2006/math" xmlns:v="urn:schemas-microsoft-com:vml" xmlns:wp14="http://schemas.microsoft.com/office/word/2010/wordprocessingDrawing" xmlns:wp="http://schemas.openxmlformats.org/drawingml/2006/wordprocessingDrawing" xmlns:w10="urn:schemas-microsoft-com:office:word" xmlns:w="http://schemas.openxmlformats.org/wordprocessingml/2006/main" xmlns:w14="http://schemas.microsoft.com/office/word/2010/wordml" xmlns:w15="http://schemas.microsoft.com/office/word/2012/wordml" xmlns:w16cex="http://schemas.microsoft.com/office/word/2018/wordml/cex" xmlns:w16cid="http://schemas.microsoft.com/office/word/2016/wordml/cid" xmlns:w16="http://schemas.microsoft.com/office/word/2018/wordml" xmlns:w16du="http://schemas.microsoft.com/office/word/2023/wordml/word16du" xmlns:w16sdtdh="http://schemas.microsoft.com/office/word/2020/wordml/sdtdatahash" xmlns:w16sdtfl="http://schemas.microsoft.com/office/word/2024/wordml/sdtformatlock" xmlns:w16se="http://schemas.microsoft.com/office/word/2015/wordml/symex" xmlns:wpg="http://schemas.microsoft.com/office/word/2010/wordprocessingGroup" xmlns:wpi="http://schemas.microsoft.com/office/word/2010/wordprocessingInk" xmlns:wne="http://schemas.microsoft.com/office/word/2006/wordml" xmlns:wps="http://schemas.microsoft.com/office/word/2010/wordprocessingShape" mc:Ignorable="w14 w15 w16se w16cid w16 w16cex w16sdtdh w16sdtfl w16du wp14">
   <w:abstractNum w:abstractNumId="0" w15:restartNumberingAfterBreak="0">
     <w:nsid w:val="02D95D06"/>
     <w:multiLevelType w:val="hybridMultilevel"/>
@@ -9036,6 +9087,95 @@
     </w:lvl>
   </w:abstractNum>
   <w:abstractNum w:abstractNumId="31" w15:restartNumberingAfterBreak="0">
+    <w:nsid w:val="5C3A57D1"/>
+    <w:multiLevelType w:val="hybridMultilevel"/>
+    <w:tmpl w:val="0EB80566"/>
+    <w:lvl w:ilvl="0" w:tplc="0809000F">
+      <w:start w:val="4"/>
+      <w:numFmt w:val="decimal"/>
+      <w:lvlText w:val="%1."/>
+      <w:lvlJc w:val="left"/>
+      <w:pPr>
+        <w:ind w:left="720" w:hanging="360"/>
+      </w:pPr>
+      <w:rPr>
+        <w:rFonts w:hint="default"/>
+      </w:rPr>
+    </w:lvl>
+    <w:lvl w:ilvl="1" w:tplc="08090019" w:tentative="1">
+      <w:start w:val="1"/>
+      <w:numFmt w:val="lowerLetter"/>
+      <w:lvlText w:val="%2."/>
+      <w:lvlJc w:val="left"/>
+      <w:pPr>
+        <w:ind w:left="1440" w:hanging="360"/>
+      </w:pPr>
+    </w:lvl>
+    <w:lvl w:ilvl="2" w:tplc="0809001B" w:tentative="1">
+      <w:start w:val="1"/>
+      <w:numFmt w:val="lowerRoman"/>
+      <w:lvlText w:val="%3."/>
+      <w:lvlJc w:val="right"/>
+      <w:pPr>
+        <w:ind w:left="2160" w:hanging="180"/>
+      </w:pPr>
+    </w:lvl>
+    <w:lvl w:ilvl="3" w:tplc="0809000F" w:tentative="1">
+      <w:start w:val="1"/>
+      <w:numFmt w:val="decimal"/>
+      <w:lvlText w:val="%4."/>
+      <w:lvlJc w:val="left"/>
+      <w:pPr>
+        <w:ind w:left="2880" w:hanging="360"/>
+      </w:pPr>
+    </w:lvl>
+    <w:lvl w:ilvl="4" w:tplc="08090019" w:tentative="1">
+      <w:start w:val="1"/>
+      <w:numFmt w:val="lowerLetter"/>
+      <w:lvlText w:val="%5."/>
+      <w:lvlJc w:val="left"/>
+      <w:pPr>
+        <w:ind w:left="3600" w:hanging="360"/>
+      </w:pPr>
+    </w:lvl>
+    <w:lvl w:ilvl="5" w:tplc="0809001B" w:tentative="1">
+      <w:start w:val="1"/>
+      <w:numFmt w:val="lowerRoman"/>
+      <w:lvlText w:val="%6."/>
+      <w:lvlJc w:val="right"/>
+      <w:pPr>
+        <w:ind w:left="4320" w:hanging="180"/>
+      </w:pPr>
+    </w:lvl>
+    <w:lvl w:ilvl="6" w:tplc="0809000F" w:tentative="1">
+      <w:start w:val="1"/>
+      <w:numFmt w:val="decimal"/>
+      <w:lvlText w:val="%7."/>
+      <w:lvlJc w:val="left"/>
+      <w:pPr>
+        <w:ind w:left="5040" w:hanging="360"/>
+      </w:pPr>
+    </w:lvl>
+    <w:lvl w:ilvl="7" w:tplc="08090019" w:tentative="1">
+      <w:start w:val="1"/>
+      <w:numFmt w:val="lowerLetter"/>
+      <w:lvlText w:val="%8."/>
+      <w:lvlJc w:val="left"/>
+      <w:pPr>
+        <w:ind w:left="5760" w:hanging="360"/>
+      </w:pPr>
+    </w:lvl>
+    <w:lvl w:ilvl="8" w:tplc="0809001B" w:tentative="1">
+      <w:start w:val="1"/>
+      <w:numFmt w:val="lowerRoman"/>
+      <w:lvlText w:val="%9."/>
+      <w:lvlJc w:val="right"/>
+      <w:pPr>
+        <w:ind w:left="6480" w:hanging="180"/>
+      </w:pPr>
+    </w:lvl>
+  </w:abstractNum>
+  <w:abstractNum w:abstractNumId="32" w15:restartNumberingAfterBreak="0">
     <w:nsid w:val="5DA8535D"/>
     <w:multiLevelType w:val="hybridMultilevel"/>
     <w:tmpl w:val="D040D3CA"/>
@@ -9148,7 +9288,7 @@
       </w:rPr>
     </w:lvl>
   </w:abstractNum>
-  <w:abstractNum w:abstractNumId="32" w15:restartNumberingAfterBreak="0">
+  <w:abstractNum w:abstractNumId="33" w15:restartNumberingAfterBreak="0">
     <w:nsid w:val="5E7916E9"/>
     <w:multiLevelType w:val="hybridMultilevel"/>
     <w:tmpl w:val="22BCF1F0"/>
@@ -9234,7 +9374,7 @@
       </w:pPr>
     </w:lvl>
   </w:abstractNum>
-  <w:abstractNum w:abstractNumId="33" w15:restartNumberingAfterBreak="0">
+  <w:abstractNum w:abstractNumId="34" w15:restartNumberingAfterBreak="0">
     <w:nsid w:val="600908C1"/>
     <w:multiLevelType w:val="hybridMultilevel"/>
     <w:tmpl w:val="F882285C"/>
@@ -9347,7 +9487,7 @@
       </w:rPr>
     </w:lvl>
   </w:abstractNum>
-  <w:abstractNum w:abstractNumId="34" w15:restartNumberingAfterBreak="0">
+  <w:abstractNum w:abstractNumId="35" w15:restartNumberingAfterBreak="0">
     <w:nsid w:val="64402514"/>
     <w:multiLevelType w:val="hybridMultilevel"/>
     <w:tmpl w:val="4126CB0A"/>
@@ -9460,7 +9600,7 @@
       </w:rPr>
     </w:lvl>
   </w:abstractNum>
-  <w:abstractNum w:abstractNumId="35" w15:restartNumberingAfterBreak="0">
+  <w:abstractNum w:abstractNumId="36" w15:restartNumberingAfterBreak="0">
     <w:nsid w:val="64DB73F8"/>
     <w:multiLevelType w:val="hybridMultilevel"/>
     <w:tmpl w:val="F3A80AC4"/>
@@ -9549,7 +9689,7 @@
       </w:pPr>
     </w:lvl>
   </w:abstractNum>
-  <w:abstractNum w:abstractNumId="36" w15:restartNumberingAfterBreak="0">
+  <w:abstractNum w:abstractNumId="37" w15:restartNumberingAfterBreak="0">
     <w:nsid w:val="654C6D1C"/>
     <w:multiLevelType w:val="hybridMultilevel"/>
     <w:tmpl w:val="39DE4462"/>
@@ -9662,7 +9802,7 @@
       </w:rPr>
     </w:lvl>
   </w:abstractNum>
-  <w:abstractNum w:abstractNumId="37" w15:restartNumberingAfterBreak="0">
+  <w:abstractNum w:abstractNumId="38" w15:restartNumberingAfterBreak="0">
     <w:nsid w:val="687C20C3"/>
     <w:multiLevelType w:val="hybridMultilevel"/>
     <w:tmpl w:val="9536DB5E"/>
@@ -9751,7 +9891,7 @@
       </w:pPr>
     </w:lvl>
   </w:abstractNum>
-  <w:abstractNum w:abstractNumId="38" w15:restartNumberingAfterBreak="0">
+  <w:abstractNum w:abstractNumId="39" w15:restartNumberingAfterBreak="0">
     <w:nsid w:val="6A3A0E59"/>
     <w:multiLevelType w:val="multilevel"/>
     <w:tmpl w:val="194A8370"/>
@@ -9864,7 +10004,7 @@
       </w:pPr>
     </w:lvl>
   </w:abstractNum>
-  <w:abstractNum w:abstractNumId="39" w15:restartNumberingAfterBreak="0">
+  <w:abstractNum w:abstractNumId="40" w15:restartNumberingAfterBreak="0">
     <w:nsid w:val="6B5432CA"/>
     <w:multiLevelType w:val="hybridMultilevel"/>
     <w:tmpl w:val="C562D1A6"/>
@@ -9953,7 +10093,7 @@
       </w:pPr>
     </w:lvl>
   </w:abstractNum>
-  <w:abstractNum w:abstractNumId="40" w15:restartNumberingAfterBreak="0">
+  <w:abstractNum w:abstractNumId="41" w15:restartNumberingAfterBreak="0">
     <w:nsid w:val="6BDB7F7F"/>
     <w:multiLevelType w:val="hybridMultilevel"/>
     <w:tmpl w:val="0DB43018"/>
@@ -10042,7 +10182,7 @@
       </w:pPr>
     </w:lvl>
   </w:abstractNum>
-  <w:abstractNum w:abstractNumId="41" w15:restartNumberingAfterBreak="0">
+  <w:abstractNum w:abstractNumId="42" w15:restartNumberingAfterBreak="0">
     <w:nsid w:val="6D965710"/>
     <w:multiLevelType w:val="hybridMultilevel"/>
     <w:tmpl w:val="6FCC82F4"/>
@@ -10155,7 +10295,7 @@
       </w:rPr>
     </w:lvl>
   </w:abstractNum>
-  <w:abstractNum w:abstractNumId="42" w15:restartNumberingAfterBreak="0">
+  <w:abstractNum w:abstractNumId="43" w15:restartNumberingAfterBreak="0">
     <w:nsid w:val="6D966615"/>
     <w:multiLevelType w:val="hybridMultilevel"/>
     <w:tmpl w:val="20A84CA2"/>
@@ -10241,7 +10381,7 @@
       </w:pPr>
     </w:lvl>
   </w:abstractNum>
-  <w:abstractNum w:abstractNumId="43" w15:restartNumberingAfterBreak="0">
+  <w:abstractNum w:abstractNumId="44" w15:restartNumberingAfterBreak="0">
     <w:nsid w:val="75877E03"/>
     <w:multiLevelType w:val="hybridMultilevel"/>
     <w:tmpl w:val="FE56BC42"/>
@@ -10354,7 +10494,7 @@
       </w:rPr>
     </w:lvl>
   </w:abstractNum>
-  <w:abstractNum w:abstractNumId="44" w15:restartNumberingAfterBreak="0">
+  <w:abstractNum w:abstractNumId="45" w15:restartNumberingAfterBreak="0">
     <w:nsid w:val="775E2C92"/>
     <w:multiLevelType w:val="hybridMultilevel"/>
     <w:tmpl w:val="6D8C08BA"/>
@@ -10443,7 +10583,7 @@
       </w:pPr>
     </w:lvl>
   </w:abstractNum>
-  <w:abstractNum w:abstractNumId="45" w15:restartNumberingAfterBreak="0">
+  <w:abstractNum w:abstractNumId="46" w15:restartNumberingAfterBreak="0">
     <w:nsid w:val="77FF39B9"/>
     <w:multiLevelType w:val="hybridMultilevel"/>
     <w:tmpl w:val="644E6C24"/>
@@ -10556,7 +10696,7 @@
       </w:rPr>
     </w:lvl>
   </w:abstractNum>
-  <w:abstractNum w:abstractNumId="46" w15:restartNumberingAfterBreak="0">
+  <w:abstractNum w:abstractNumId="47" w15:restartNumberingAfterBreak="0">
     <w:nsid w:val="79D8133E"/>
     <w:multiLevelType w:val="hybridMultilevel"/>
     <w:tmpl w:val="BDC27492"/>
@@ -10669,7 +10809,7 @@
       </w:rPr>
     </w:lvl>
   </w:abstractNum>
-  <w:abstractNum w:abstractNumId="47" w15:restartNumberingAfterBreak="0">
+  <w:abstractNum w:abstractNumId="48" w15:restartNumberingAfterBreak="0">
     <w:nsid w:val="7ACC3D7B"/>
     <w:multiLevelType w:val="hybridMultilevel"/>
     <w:tmpl w:val="8E6434D8"/>
@@ -10782,11 +10922,11 @@
       </w:rPr>
     </w:lvl>
   </w:abstractNum>
-  <w:abstractNum w:abstractNumId="48" w15:restartNumberingAfterBreak="0">
+  <w:abstractNum w:abstractNumId="49" w15:restartNumberingAfterBreak="0">
     <w:nsid w:val="7FB75F98"/>
     <w:multiLevelType w:val="hybridMultilevel"/>
-    <w:tmpl w:val="A434DAF8"/>
-    <w:lvl w:ilvl="0" w:tplc="FFFFFFFF">
+    <w:tmpl w:val="0302D0C6"/>
+    <w:lvl w:ilvl="0" w:tplc="D3840E24">
       <w:start w:val="1"/>
       <w:numFmt w:val="decimal"/>
       <w:lvlText w:val="%1."/>
@@ -10796,6 +10936,8 @@
       </w:pPr>
       <w:rPr>
         <w:rFonts w:hint="default"/>
+        <w:b w:val="0"/>
+        <w:bCs/>
       </w:rPr>
     </w:lvl>
     <w:lvl w:ilvl="1" w:tplc="FFFFFFFF">
@@ -10878,7 +11020,7 @@
     <w:abstractNumId w:val="5"/>
   </w:num>
   <w:num w:numId="3" w16cid:durableId="692417480">
-    <w:abstractNumId w:val="33"/>
+    <w:abstractNumId w:val="34"/>
   </w:num>
   <w:num w:numId="4" w16cid:durableId="338119030">
     <w:abstractNumId w:val="16"/>
@@ -10887,28 +11029,28 @@
     <w:abstractNumId w:val="6"/>
   </w:num>
   <w:num w:numId="6" w16cid:durableId="2034073296">
-    <w:abstractNumId w:val="43"/>
+    <w:abstractNumId w:val="44"/>
   </w:num>
   <w:num w:numId="7" w16cid:durableId="1774594750">
-    <w:abstractNumId w:val="47"/>
+    <w:abstractNumId w:val="48"/>
   </w:num>
   <w:num w:numId="8" w16cid:durableId="1452162044">
     <w:abstractNumId w:val="13"/>
   </w:num>
   <w:num w:numId="9" w16cid:durableId="860583326">
-    <w:abstractNumId w:val="34"/>
+    <w:abstractNumId w:val="35"/>
   </w:num>
   <w:num w:numId="10" w16cid:durableId="138689118">
     <w:abstractNumId w:val="25"/>
   </w:num>
   <w:num w:numId="11" w16cid:durableId="1601254212">
-    <w:abstractNumId w:val="41"/>
+    <w:abstractNumId w:val="42"/>
   </w:num>
   <w:num w:numId="12" w16cid:durableId="1132556713">
-    <w:abstractNumId w:val="45"/>
+    <w:abstractNumId w:val="46"/>
   </w:num>
   <w:num w:numId="13" w16cid:durableId="1495755072">
-    <w:abstractNumId w:val="40"/>
+    <w:abstractNumId w:val="41"/>
   </w:num>
   <w:num w:numId="14" w16cid:durableId="1269701679">
     <w:abstractNumId w:val="28"/>
@@ -10920,7 +11062,7 @@
     <w:abstractNumId w:val="14"/>
   </w:num>
   <w:num w:numId="17" w16cid:durableId="704983139">
-    <w:abstractNumId w:val="32"/>
+    <w:abstractNumId w:val="33"/>
   </w:num>
   <w:num w:numId="18" w16cid:durableId="1068041880">
     <w:abstractNumId w:val="22"/>
@@ -10929,13 +11071,13 @@
     <w:abstractNumId w:val="26"/>
   </w:num>
   <w:num w:numId="20" w16cid:durableId="537552775">
-    <w:abstractNumId w:val="42"/>
+    <w:abstractNumId w:val="43"/>
   </w:num>
   <w:num w:numId="21" w16cid:durableId="1138765255">
     <w:abstractNumId w:val="29"/>
   </w:num>
   <w:num w:numId="22" w16cid:durableId="2053069587">
-    <w:abstractNumId w:val="36"/>
+    <w:abstractNumId w:val="37"/>
   </w:num>
   <w:num w:numId="23" w16cid:durableId="567769134">
     <w:abstractNumId w:val="30"/>
@@ -10956,7 +11098,7 @@
     <w:abstractNumId w:val="20"/>
   </w:num>
   <w:num w:numId="29" w16cid:durableId="1772894055">
-    <w:abstractNumId w:val="44"/>
+    <w:abstractNumId w:val="45"/>
   </w:num>
   <w:num w:numId="30" w16cid:durableId="1209757859">
     <w:abstractNumId w:val="12"/>
@@ -10968,7 +11110,7 @@
     <w:abstractNumId w:val="7"/>
   </w:num>
   <w:num w:numId="33" w16cid:durableId="1864391689">
-    <w:abstractNumId w:val="38"/>
+    <w:abstractNumId w:val="39"/>
   </w:num>
   <w:num w:numId="34" w16cid:durableId="610280786">
     <w:abstractNumId w:val="27"/>
@@ -10986,19 +11128,19 @@
     <w:abstractNumId w:val="17"/>
   </w:num>
   <w:num w:numId="39" w16cid:durableId="995308061">
-    <w:abstractNumId w:val="37"/>
+    <w:abstractNumId w:val="38"/>
   </w:num>
   <w:num w:numId="40" w16cid:durableId="403986871">
-    <w:abstractNumId w:val="35"/>
+    <w:abstractNumId w:val="36"/>
   </w:num>
   <w:num w:numId="41" w16cid:durableId="1561748464">
     <w:abstractNumId w:val="18"/>
   </w:num>
   <w:num w:numId="42" w16cid:durableId="1885943316">
-    <w:abstractNumId w:val="39"/>
+    <w:abstractNumId w:val="40"/>
   </w:num>
   <w:num w:numId="43" w16cid:durableId="1111702760">
-    <w:abstractNumId w:val="31"/>
+    <w:abstractNumId w:val="32"/>
   </w:num>
   <w:num w:numId="44" w16cid:durableId="1081368600">
     <w:abstractNumId w:val="11"/>
@@ -11007,10 +11149,10 @@
     <w:abstractNumId w:val="21"/>
   </w:num>
   <w:num w:numId="46" w16cid:durableId="1777290141">
-    <w:abstractNumId w:val="46"/>
+    <w:abstractNumId w:val="47"/>
   </w:num>
   <w:num w:numId="47" w16cid:durableId="124473776">
-    <w:abstractNumId w:val="48"/>
+    <w:abstractNumId w:val="49"/>
   </w:num>
   <w:num w:numId="48" w16cid:durableId="706755056">
     <w:abstractNumId w:val="10"/>
@@ -11018,11 +11160,14 @@
   <w:num w:numId="49" w16cid:durableId="1264722246">
     <w:abstractNumId w:val="24"/>
   </w:num>
+  <w:num w:numId="50" w16cid:durableId="1058430498">
+    <w:abstractNumId w:val="31"/>
+  </w:num>
 </w:numbering>
 </file>
 
 <file path=word/styles.xml><?xml version="1.0" encoding="utf-8"?>
-<w:styles xmlns:mc="http://schemas.openxmlformats.org/markup-compatibility/2006" xmlns:r="http://schemas.openxmlformats.org/officeDocument/2006/relationships" xmlns:w="http://schemas.openxmlformats.org/wordprocessingml/2006/main" xmlns:w14="http://schemas.microsoft.com/office/word/2010/wordml" xmlns:w15="http://schemas.microsoft.com/office/word/2012/wordml" xmlns:w16cex="http://schemas.microsoft.com/office/word/2018/wordml/cex" xmlns:w16cid="http://schemas.microsoft.com/office/word/2016/wordml/cid" xmlns:w16="http://schemas.microsoft.com/office/word/2018/wordml" xmlns:w16du="http://schemas.microsoft.com/office/word/2023/wordml/word16du" xmlns:w16sdtdh="http://schemas.microsoft.com/office/word/2020/wordml/sdtdatahash" xmlns:w16se="http://schemas.microsoft.com/office/word/2015/wordml/symex" mc:Ignorable="w14 w15 w16se w16cid w16 w16cex w16sdtdh w16du">
+<w:styles xmlns:mc="http://schemas.openxmlformats.org/markup-compatibility/2006" xmlns:r="http://schemas.openxmlformats.org/officeDocument/2006/relationships" xmlns:w="http://schemas.openxmlformats.org/wordprocessingml/2006/main" xmlns:w14="http://schemas.microsoft.com/office/word/2010/wordml" xmlns:w15="http://schemas.microsoft.com/office/word/2012/wordml" xmlns:w16cex="http://schemas.microsoft.com/office/word/2018/wordml/cex" xmlns:w16cid="http://schemas.microsoft.com/office/word/2016/wordml/cid" xmlns:w16="http://schemas.microsoft.com/office/word/2018/wordml" xmlns:w16du="http://schemas.microsoft.com/office/word/2023/wordml/word16du" xmlns:w16sdtdh="http://schemas.microsoft.com/office/word/2020/wordml/sdtdatahash" xmlns:w16sdtfl="http://schemas.microsoft.com/office/word/2024/wordml/sdtformatlock" xmlns:w16se="http://schemas.microsoft.com/office/word/2015/wordml/symex" mc:Ignorable="w14 w15 w16se w16cid w16 w16cex w16sdtdh w16sdtfl w16du">
   <w:docDefaults>
     <w:rPrDefault>
       <w:rPr>

</xml_diff>

<commit_message>
update cv and publication list
</commit_message>
<xml_diff>
--- a/assets/files/cv/Sam_Hall-McMaster_CV.docx
+++ b/assets/files/cv/Sam_Hall-McMaster_CV.docx
@@ -87,7 +87,7 @@
           <w:lang w:val="en-US" w:eastAsia="en-US"/>
         </w:rPr>
       </w:pPr>
-      <w:hyperlink r:id="rId7" w:history="1">
+      <w:hyperlink r:id="rId8" w:history="1">
         <w:r>
           <w:rPr>
             <w:rStyle w:val="Hyperlink"/>
@@ -570,7 +570,7 @@
         </w:rPr>
         <w:t xml:space="preserve"> </w:t>
       </w:r>
-      <w:hyperlink r:id="rId8" w:history="1">
+      <w:hyperlink r:id="rId9" w:history="1">
         <w:r>
           <w:rPr>
             <w:rStyle w:val="Hyperlink"/>
@@ -587,7 +587,7 @@
         </w:rPr>
         <w:t xml:space="preserve"> and </w:t>
       </w:r>
-      <w:hyperlink r:id="rId9" w:history="1">
+      <w:hyperlink r:id="rId10" w:history="1">
         <w:r>
           <w:rPr>
             <w:rStyle w:val="Hyperlink"/>
@@ -1400,10 +1400,527 @@
         <w:pStyle w:val="ListParagraph"/>
         <w:numPr>
           <w:ilvl w:val="0"/>
-          <w:numId w:val="47"/>
+          <w:numId w:val="50"/>
+        </w:numPr>
+        <w:ind w:left="570"/>
+        <w:rPr>
+          <w:rFonts w:ascii="Times New Roman" w:hAnsi="Times New Roman" w:cs="Times New Roman"/>
+          <w:bCs/>
+          <w:color w:val="000000" w:themeColor="text1"/>
+        </w:rPr>
+      </w:pPr>
+      <w:r>
+        <w:rPr>
+          <w:rFonts w:ascii="Times New Roman" w:hAnsi="Times New Roman" w:cs="Times New Roman"/>
+          <w:bCs/>
+          <w:color w:val="000000" w:themeColor="text1"/>
+        </w:rPr>
+        <w:t>Chau, J.M. Ison, M.J., Muhle-</w:t>
+      </w:r>
+      <w:proofErr w:type="spellStart"/>
+      <w:r>
+        <w:rPr>
+          <w:rFonts w:ascii="Times New Roman" w:hAnsi="Times New Roman" w:cs="Times New Roman"/>
+          <w:bCs/>
+          <w:color w:val="000000" w:themeColor="text1"/>
+        </w:rPr>
+        <w:t>Karbe</w:t>
+      </w:r>
+      <w:proofErr w:type="spellEnd"/>
+      <w:r>
+        <w:rPr>
+          <w:rFonts w:ascii="Times New Roman" w:hAnsi="Times New Roman" w:cs="Times New Roman"/>
+          <w:bCs/>
+          <w:color w:val="000000" w:themeColor="text1"/>
+        </w:rPr>
+        <w:t>, P.S., Stokes, M.G.,</w:t>
+      </w:r>
+      <w:r>
+        <w:rPr>
+          <w:rFonts w:ascii="Times New Roman" w:hAnsi="Times New Roman" w:cs="Times New Roman"/>
+          <w:bCs/>
+          <w:color w:val="000000" w:themeColor="text1"/>
+        </w:rPr>
+        <w:t xml:space="preserve"> </w:t>
+      </w:r>
+      <w:r>
+        <w:rPr>
+          <w:rFonts w:ascii="Times New Roman" w:hAnsi="Times New Roman" w:cs="Times New Roman"/>
+          <w:bCs/>
+          <w:color w:val="000000" w:themeColor="text1"/>
+        </w:rPr>
+        <w:t>*</w:t>
+      </w:r>
+      <w:r>
+        <w:rPr>
+          <w:rFonts w:ascii="Times New Roman" w:hAnsi="Times New Roman" w:cs="Times New Roman"/>
+          <w:bCs/>
+          <w:color w:val="000000" w:themeColor="text1"/>
+        </w:rPr>
+        <w:t>Myers, N.E.</w:t>
+      </w:r>
+      <w:r>
+        <w:rPr>
+          <w:rFonts w:ascii="Times New Roman" w:hAnsi="Times New Roman" w:cs="Times New Roman"/>
+          <w:bCs/>
+          <w:color w:val="000000" w:themeColor="text1"/>
+        </w:rPr>
+        <w:t>, &amp;</w:t>
+      </w:r>
+      <w:r>
+        <w:rPr>
+          <w:rFonts w:ascii="Times New Roman" w:hAnsi="Times New Roman" w:cs="Times New Roman"/>
+          <w:bCs/>
+          <w:color w:val="000000" w:themeColor="text1"/>
+        </w:rPr>
+        <w:t xml:space="preserve"> </w:t>
+      </w:r>
+      <w:r>
+        <w:rPr>
+          <w:rFonts w:ascii="Times New Roman" w:hAnsi="Times New Roman" w:cs="Times New Roman"/>
+          <w:b/>
+          <w:color w:val="000000" w:themeColor="text1"/>
+        </w:rPr>
+        <w:t>*Hall-McMaster, S</w:t>
+      </w:r>
+      <w:r>
+        <w:rPr>
+          <w:rFonts w:ascii="Times New Roman" w:hAnsi="Times New Roman" w:cs="Times New Roman"/>
+          <w:bCs/>
+          <w:color w:val="000000" w:themeColor="text1"/>
+        </w:rPr>
+        <w:t>. Alpha and beta oscillations mediate the effect of motivation on neural coding of cognitive flexibility. *</w:t>
+      </w:r>
+      <w:proofErr w:type="gramStart"/>
+      <w:r>
+        <w:rPr>
+          <w:rFonts w:ascii="Times New Roman" w:hAnsi="Times New Roman" w:cs="Times New Roman"/>
+          <w:bCs/>
+          <w:color w:val="000000" w:themeColor="text1"/>
+        </w:rPr>
+        <w:t>joint</w:t>
+      </w:r>
+      <w:proofErr w:type="gramEnd"/>
+      <w:r>
+        <w:rPr>
+          <w:rFonts w:ascii="Times New Roman" w:hAnsi="Times New Roman" w:cs="Times New Roman"/>
+          <w:bCs/>
+          <w:color w:val="000000" w:themeColor="text1"/>
+        </w:rPr>
+        <w:t xml:space="preserve"> senior authors</w:t>
+      </w:r>
+      <w:r>
+        <w:rPr>
+          <w:rFonts w:ascii="Times New Roman" w:hAnsi="Times New Roman" w:cs="Times New Roman"/>
+          <w:bCs/>
+          <w:color w:val="000000" w:themeColor="text1"/>
+        </w:rPr>
+        <w:t>. https://bit.ly/4bNj3ab</w:t>
+      </w:r>
+    </w:p>
+    <w:p>
+      <w:pPr>
+        <w:pStyle w:val="ListParagraph"/>
+        <w:rPr>
+          <w:rFonts w:ascii="Times New Roman" w:hAnsi="Times New Roman" w:cs="Times New Roman"/>
+          <w:b/>
+          <w:bCs/>
+          <w:color w:val="000000" w:themeColor="text1"/>
+        </w:rPr>
+      </w:pPr>
+    </w:p>
+    <w:p>
+      <w:pPr>
+        <w:pStyle w:val="ListParagraph"/>
+        <w:numPr>
+          <w:ilvl w:val="0"/>
+          <w:numId w:val="50"/>
+        </w:numPr>
+        <w:ind w:left="570"/>
+        <w:rPr>
+          <w:rFonts w:ascii="Times New Roman" w:hAnsi="Times New Roman" w:cs="Times New Roman"/>
+          <w:color w:val="000000" w:themeColor="text1"/>
+          <w:lang w:val="en-DE"/>
+        </w:rPr>
+      </w:pPr>
+      <w:r>
+        <w:rPr>
+          <w:rFonts w:ascii="Times New Roman" w:hAnsi="Times New Roman" w:cs="Times New Roman"/>
+          <w:b/>
+          <w:bCs/>
+          <w:color w:val="000000" w:themeColor="text1"/>
+        </w:rPr>
+        <w:lastRenderedPageBreak/>
+        <w:t>*Hall-McMaster, S.</w:t>
+      </w:r>
+      <w:r>
+        <w:rPr>
+          <w:rFonts w:ascii="Times New Roman" w:hAnsi="Times New Roman" w:cs="Times New Roman"/>
+          <w:color w:val="000000" w:themeColor="text1"/>
+        </w:rPr>
+        <w:t xml:space="preserve">, &amp; *Zika, O. </w:t>
+      </w:r>
+      <w:r>
+        <w:rPr>
+          <w:rFonts w:ascii="Times New Roman" w:hAnsi="Times New Roman" w:cs="Times New Roman"/>
+          <w:color w:val="000000" w:themeColor="text1"/>
+          <w:lang w:val="en-DE"/>
+        </w:rPr>
+        <w:t>Increasing response vigour under time pressure as a transdiagnostic marker of eating disorders</w:t>
+      </w:r>
+      <w:r>
+        <w:rPr>
+          <w:rFonts w:ascii="Times New Roman" w:hAnsi="Times New Roman" w:cs="Times New Roman"/>
+          <w:color w:val="000000" w:themeColor="text1"/>
+        </w:rPr>
+        <w:t>.</w:t>
+      </w:r>
+      <w:r>
+        <w:rPr>
+          <w:rFonts w:ascii="Times New Roman" w:hAnsi="Times New Roman" w:cs="Times New Roman"/>
+          <w:color w:val="000000" w:themeColor="text1"/>
+        </w:rPr>
+        <w:t xml:space="preserve"> </w:t>
+      </w:r>
+      <w:r>
+        <w:rPr>
+          <w:rFonts w:ascii="Times New Roman" w:hAnsi="Times New Roman" w:cs="Times New Roman"/>
+          <w:color w:val="000000" w:themeColor="text1"/>
+        </w:rPr>
+        <w:t>*</w:t>
+      </w:r>
+      <w:proofErr w:type="gramStart"/>
+      <w:r>
+        <w:rPr>
+          <w:rFonts w:ascii="Times New Roman" w:hAnsi="Times New Roman" w:cs="Times New Roman"/>
+          <w:color w:val="000000" w:themeColor="text1"/>
+        </w:rPr>
+        <w:t>equal</w:t>
+      </w:r>
+      <w:proofErr w:type="gramEnd"/>
+      <w:r>
+        <w:rPr>
+          <w:rFonts w:ascii="Times New Roman" w:hAnsi="Times New Roman" w:cs="Times New Roman"/>
+          <w:color w:val="000000" w:themeColor="text1"/>
+        </w:rPr>
+        <w:t xml:space="preserve"> contribution. https://bit.ly/3XWLVGE</w:t>
+      </w:r>
+    </w:p>
+    <w:p>
+      <w:pPr>
+        <w:spacing w:after="0" w:line="240" w:lineRule="auto"/>
+        <w:rPr>
+          <w:rFonts w:ascii="Times New Roman" w:hAnsi="Times New Roman" w:cs="Times New Roman"/>
+          <w:b/>
+          <w:color w:val="000000" w:themeColor="text1"/>
+        </w:rPr>
+      </w:pPr>
+      <w:r>
+        <w:rPr>
+          <w:rFonts w:ascii="Times New Roman" w:hAnsi="Times New Roman" w:cs="Times New Roman"/>
+          <w:b/>
+          <w:color w:val="000000" w:themeColor="text1"/>
+        </w:rPr>
+        <w:t>Senior</w:t>
+      </w:r>
+      <w:r>
+        <w:rPr>
+          <w:rFonts w:ascii="Times New Roman" w:hAnsi="Times New Roman" w:cs="Times New Roman"/>
+          <w:b/>
+          <w:color w:val="000000" w:themeColor="text1"/>
+        </w:rPr>
+        <w:t xml:space="preserve"> Author</w:t>
+      </w:r>
+    </w:p>
+    <w:p>
+      <w:pPr>
+        <w:pStyle w:val="ListParagraph"/>
+        <w:numPr>
+          <w:ilvl w:val="0"/>
+          <w:numId w:val="50"/>
+        </w:numPr>
+        <w:ind w:left="570"/>
+        <w:rPr>
+          <w:rFonts w:ascii="Times New Roman" w:hAnsi="Times New Roman" w:cs="Times New Roman"/>
+          <w:color w:val="000000" w:themeColor="text1"/>
+        </w:rPr>
+      </w:pPr>
+      <w:r>
+        <w:rPr>
+          <w:rFonts w:ascii="Times New Roman" w:hAnsi="Times New Roman" w:cs="Times New Roman"/>
+          <w:color w:val="000000" w:themeColor="text1"/>
+        </w:rPr>
+        <w:t xml:space="preserve">Radzikowska, M., Pike, A. C., &amp; </w:t>
+      </w:r>
+      <w:r>
+        <w:rPr>
+          <w:rFonts w:ascii="Times New Roman" w:hAnsi="Times New Roman" w:cs="Times New Roman"/>
+          <w:b/>
+          <w:bCs/>
+          <w:color w:val="000000" w:themeColor="text1"/>
+        </w:rPr>
+        <w:t>Hall-McMaster, S</w:t>
+      </w:r>
+      <w:r>
+        <w:rPr>
+          <w:rFonts w:ascii="Times New Roman" w:hAnsi="Times New Roman" w:cs="Times New Roman"/>
+          <w:color w:val="000000" w:themeColor="text1"/>
+        </w:rPr>
+        <w:t xml:space="preserve">. Computational perspectives on </w:t>
+      </w:r>
+      <w:proofErr w:type="spellStart"/>
+      <w:r>
+        <w:rPr>
+          <w:rFonts w:ascii="Times New Roman" w:hAnsi="Times New Roman" w:cs="Times New Roman"/>
+          <w:color w:val="000000" w:themeColor="text1"/>
+        </w:rPr>
+        <w:t>behaviour</w:t>
+      </w:r>
+      <w:proofErr w:type="spellEnd"/>
+      <w:r>
+        <w:rPr>
+          <w:rFonts w:ascii="Times New Roman" w:hAnsi="Times New Roman" w:cs="Times New Roman"/>
+          <w:color w:val="000000" w:themeColor="text1"/>
+        </w:rPr>
+        <w:t xml:space="preserve"> in anorexia nervosa: A systematic review.</w:t>
+      </w:r>
+      <w:r>
+        <w:rPr>
+          <w:rFonts w:ascii="Times New Roman" w:hAnsi="Times New Roman" w:cs="Times New Roman"/>
+          <w:color w:val="000000" w:themeColor="text1"/>
+        </w:rPr>
+        <w:t xml:space="preserve"> </w:t>
+      </w:r>
+      <w:r>
+        <w:rPr>
+          <w:rFonts w:ascii="Times New Roman" w:hAnsi="Times New Roman" w:cs="Times New Roman"/>
+          <w:i/>
+          <w:iCs/>
+          <w:color w:val="000000" w:themeColor="text1"/>
+        </w:rPr>
+        <w:t>Computational Psychiatry</w:t>
+      </w:r>
+      <w:r>
+        <w:rPr>
+          <w:rFonts w:ascii="Times New Roman" w:hAnsi="Times New Roman" w:cs="Times New Roman"/>
+          <w:color w:val="000000" w:themeColor="text1"/>
+        </w:rPr>
+        <w:t>, 9(1), 100-121</w:t>
+      </w:r>
+      <w:r>
+        <w:rPr>
+          <w:rFonts w:ascii="Times New Roman" w:hAnsi="Times New Roman" w:cs="Times New Roman"/>
+          <w:color w:val="000000" w:themeColor="text1"/>
+        </w:rPr>
+        <w:t>.</w:t>
+      </w:r>
+      <w:r>
+        <w:rPr>
+          <w:rFonts w:ascii="Times New Roman" w:hAnsi="Times New Roman" w:cs="Times New Roman"/>
+          <w:color w:val="000000" w:themeColor="text1"/>
+        </w:rPr>
+        <w:t xml:space="preserve"> https://bit.ly/4jTfane</w:t>
+      </w:r>
+    </w:p>
+    <w:p>
+      <w:pPr>
+        <w:pStyle w:val="ListParagraph"/>
+        <w:spacing w:after="0" w:line="240" w:lineRule="auto"/>
+        <w:ind w:left="570"/>
+        <w:rPr>
+          <w:rFonts w:ascii="Times New Roman" w:hAnsi="Times New Roman" w:cs="Times New Roman"/>
+          <w:bCs/>
+          <w:color w:val="000000" w:themeColor="text1"/>
+        </w:rPr>
+      </w:pPr>
+    </w:p>
+    <w:p>
+      <w:pPr>
+        <w:pStyle w:val="ListParagraph"/>
+        <w:numPr>
+          <w:ilvl w:val="0"/>
+          <w:numId w:val="50"/>
+        </w:numPr>
+        <w:spacing w:after="0"/>
+        <w:ind w:left="567" w:hanging="357"/>
+        <w:rPr>
+          <w:rFonts w:ascii="Times New Roman" w:hAnsi="Times New Roman" w:cs="Times New Roman"/>
+          <w:bCs/>
+          <w:color w:val="000000" w:themeColor="text1"/>
+        </w:rPr>
+      </w:pPr>
+      <w:r>
+        <w:rPr>
+          <w:rFonts w:ascii="Times New Roman" w:hAnsi="Times New Roman" w:cs="Times New Roman"/>
+          <w:color w:val="000000" w:themeColor="text1"/>
+          <w:lang w:val="de-DE"/>
+        </w:rPr>
+        <w:t>Hedrich, N.L., Schulz, E.,</w:t>
+      </w:r>
+      <w:r>
+        <w:rPr>
+          <w:rFonts w:ascii="Times New Roman" w:hAnsi="Times New Roman" w:cs="Times New Roman"/>
+          <w:b/>
+          <w:bCs/>
+          <w:color w:val="000000" w:themeColor="text1"/>
+          <w:lang w:val="de-DE"/>
+        </w:rPr>
+        <w:t xml:space="preserve"> *</w:t>
+      </w:r>
+      <w:r>
+        <w:rPr>
+          <w:rFonts w:ascii="Times New Roman" w:hAnsi="Times New Roman" w:cs="Times New Roman"/>
+          <w:color w:val="000000" w:themeColor="text1"/>
+          <w:lang w:val="de-DE"/>
+        </w:rPr>
+        <w:t>Schuck, N.W., &amp; *</w:t>
+      </w:r>
+      <w:r>
+        <w:rPr>
+          <w:rFonts w:ascii="Times New Roman" w:hAnsi="Times New Roman" w:cs="Times New Roman"/>
+          <w:b/>
+          <w:bCs/>
+          <w:color w:val="000000" w:themeColor="text1"/>
+          <w:lang w:val="de-DE"/>
+        </w:rPr>
+        <w:t>Hall-McMaster, S</w:t>
+      </w:r>
+      <w:r>
+        <w:rPr>
+          <w:rFonts w:ascii="Times New Roman" w:hAnsi="Times New Roman" w:cs="Times New Roman"/>
+          <w:color w:val="000000" w:themeColor="text1"/>
+          <w:lang w:val="de-DE"/>
+        </w:rPr>
+        <w:t xml:space="preserve">. (2024). </w:t>
+      </w:r>
+      <w:r>
+        <w:rPr>
+          <w:rFonts w:ascii="Times New Roman" w:hAnsi="Times New Roman" w:cs="Times New Roman"/>
+          <w:color w:val="000000" w:themeColor="text1"/>
+        </w:rPr>
+        <w:t>An inductive bias for slowly changing features in human reinforcement learning.</w:t>
+      </w:r>
+      <w:r>
+        <w:rPr>
+          <w:rFonts w:ascii="Times New Roman" w:hAnsi="Times New Roman" w:cs="Times New Roman"/>
+          <w:color w:val="000000" w:themeColor="text1"/>
+        </w:rPr>
+        <w:t xml:space="preserve"> </w:t>
+      </w:r>
+      <w:r>
+        <w:rPr>
+          <w:rFonts w:ascii="Times New Roman" w:hAnsi="Times New Roman" w:cs="Times New Roman"/>
+          <w:i/>
+          <w:iCs/>
+          <w:color w:val="000000" w:themeColor="text1"/>
+        </w:rPr>
+        <w:t>PLOS Computational Biology</w:t>
+      </w:r>
+      <w:r>
+        <w:rPr>
+          <w:rFonts w:ascii="Times New Roman" w:hAnsi="Times New Roman" w:cs="Times New Roman"/>
+          <w:color w:val="000000" w:themeColor="text1"/>
+        </w:rPr>
+        <w:t>,</w:t>
+      </w:r>
+      <w:r>
+        <w:rPr>
+          <w:rFonts w:ascii="Times New Roman" w:hAnsi="Times New Roman" w:cs="Times New Roman"/>
+          <w:color w:val="000000" w:themeColor="text1"/>
+        </w:rPr>
+        <w:t xml:space="preserve"> </w:t>
+      </w:r>
+      <w:r>
+        <w:rPr>
+          <w:rFonts w:ascii="Times New Roman" w:hAnsi="Times New Roman" w:cs="Times New Roman"/>
+          <w:color w:val="000000" w:themeColor="text1"/>
+        </w:rPr>
+        <w:t>20(11), e1012568.</w:t>
+      </w:r>
+      <w:r>
+        <w:rPr>
+          <w:rFonts w:ascii="Times New Roman" w:hAnsi="Times New Roman" w:cs="Times New Roman"/>
+          <w:color w:val="000000" w:themeColor="text1"/>
+        </w:rPr>
+        <w:t xml:space="preserve"> </w:t>
+      </w:r>
+      <w:r>
+        <w:rPr>
+          <w:rFonts w:ascii="Times New Roman" w:hAnsi="Times New Roman" w:cs="Times New Roman"/>
+          <w:color w:val="000000" w:themeColor="text1"/>
+        </w:rPr>
+        <w:t>*</w:t>
+      </w:r>
+      <w:proofErr w:type="gramStart"/>
+      <w:r>
+        <w:rPr>
+          <w:rFonts w:ascii="Times New Roman" w:hAnsi="Times New Roman" w:cs="Times New Roman"/>
+          <w:color w:val="000000" w:themeColor="text1"/>
+        </w:rPr>
+        <w:t>joint</w:t>
+      </w:r>
+      <w:proofErr w:type="gramEnd"/>
+      <w:r>
+        <w:rPr>
+          <w:rFonts w:ascii="Times New Roman" w:hAnsi="Times New Roman" w:cs="Times New Roman"/>
+          <w:color w:val="000000" w:themeColor="text1"/>
+        </w:rPr>
+        <w:t xml:space="preserve"> senior authors</w:t>
+      </w:r>
+      <w:r>
+        <w:rPr>
+          <w:rFonts w:ascii="Times New Roman" w:hAnsi="Times New Roman" w:cs="Times New Roman"/>
+          <w:color w:val="000000" w:themeColor="text1"/>
+        </w:rPr>
+        <w:t xml:space="preserve">. </w:t>
+      </w:r>
+      <w:r>
+        <w:rPr>
+          <w:rFonts w:ascii="Times New Roman" w:hAnsi="Times New Roman" w:cs="Times New Roman"/>
+          <w:color w:val="000000" w:themeColor="text1"/>
+        </w:rPr>
+        <w:t>https://bit.ly/4ivOSYd</w:t>
+      </w:r>
+    </w:p>
+    <w:p>
+      <w:pPr>
+        <w:spacing w:after="0" w:line="240" w:lineRule="auto"/>
+        <w:contextualSpacing/>
+        <w:rPr>
+          <w:rFonts w:ascii="Times New Roman" w:hAnsi="Times New Roman" w:cs="Times New Roman"/>
+          <w:b/>
+          <w:color w:val="000000" w:themeColor="text1"/>
+        </w:rPr>
+      </w:pPr>
+    </w:p>
+    <w:p>
+      <w:pPr>
+        <w:spacing w:after="0" w:line="240" w:lineRule="auto"/>
+        <w:contextualSpacing/>
+        <w:rPr>
+          <w:rFonts w:ascii="Times New Roman" w:hAnsi="Times New Roman" w:cs="Times New Roman"/>
+          <w:b/>
+          <w:color w:val="000000" w:themeColor="text1"/>
+        </w:rPr>
+      </w:pPr>
+      <w:r>
+        <w:rPr>
+          <w:rFonts w:ascii="Times New Roman" w:hAnsi="Times New Roman" w:cs="Times New Roman"/>
+          <w:b/>
+          <w:color w:val="000000" w:themeColor="text1"/>
+        </w:rPr>
+        <w:t>First Author</w:t>
+      </w:r>
+    </w:p>
+    <w:p>
+      <w:pPr>
+        <w:pStyle w:val="ListParagraph"/>
+        <w:numPr>
+          <w:ilvl w:val="0"/>
+          <w:numId w:val="50"/>
         </w:numPr>
         <w:spacing w:after="0" w:line="240" w:lineRule="auto"/>
-        <w:ind w:left="567" w:hanging="357"/>
+        <w:ind w:left="570"/>
         <w:rPr>
           <w:rFonts w:ascii="Times New Roman" w:hAnsi="Times New Roman" w:cs="Times New Roman"/>
           <w:bCs/>
@@ -1424,43 +1941,75 @@
           <w:bCs/>
           <w:color w:val="000000" w:themeColor="text1"/>
         </w:rPr>
-        <w:t xml:space="preserve">, Tomov, M., *Gershman, S.J., &amp; *Schuck, N.W. Neural </w:t>
-      </w:r>
-      <w:proofErr w:type="spellStart"/>
+        <w:t xml:space="preserve">, Tomov, M., *Gershman, S.J., &amp; *Schuck, N.W. </w:t>
+      </w:r>
       <w:r>
         <w:rPr>
           <w:rFonts w:ascii="Times New Roman" w:hAnsi="Times New Roman" w:cs="Times New Roman"/>
           <w:bCs/>
           <w:color w:val="000000" w:themeColor="text1"/>
         </w:rPr>
-        <w:t>prioritisation</w:t>
-      </w:r>
-      <w:proofErr w:type="spellEnd"/>
+        <w:t xml:space="preserve">(in press). </w:t>
+      </w:r>
       <w:r>
         <w:rPr>
           <w:rFonts w:ascii="Times New Roman" w:hAnsi="Times New Roman" w:cs="Times New Roman"/>
           <w:bCs/>
           <w:color w:val="000000" w:themeColor="text1"/>
         </w:rPr>
-        <w:t xml:space="preserve"> of past solutions supports </w:t>
-      </w:r>
-      <w:proofErr w:type="spellStart"/>
+        <w:t xml:space="preserve">Neural </w:t>
+      </w:r>
       <w:r>
         <w:rPr>
           <w:rFonts w:ascii="Times New Roman" w:hAnsi="Times New Roman" w:cs="Times New Roman"/>
           <w:bCs/>
           <w:color w:val="000000" w:themeColor="text1"/>
         </w:rPr>
-        <w:t>generalisation</w:t>
-      </w:r>
-      <w:proofErr w:type="spellEnd"/>
+        <w:t>evidence that humans reuse strategies to solve new tasks</w:t>
+      </w:r>
       <w:r>
         <w:rPr>
           <w:rFonts w:ascii="Times New Roman" w:hAnsi="Times New Roman" w:cs="Times New Roman"/>
           <w:bCs/>
           <w:color w:val="000000" w:themeColor="text1"/>
         </w:rPr>
-        <w:t>. *</w:t>
+        <w:t>.</w:t>
+      </w:r>
+      <w:r>
+        <w:rPr>
+          <w:rFonts w:ascii="Times New Roman" w:hAnsi="Times New Roman" w:cs="Times New Roman"/>
+          <w:bCs/>
+          <w:color w:val="000000" w:themeColor="text1"/>
+        </w:rPr>
+        <w:t xml:space="preserve"> </w:t>
+      </w:r>
+      <w:r>
+        <w:rPr>
+          <w:rFonts w:ascii="Times New Roman" w:hAnsi="Times New Roman" w:cs="Times New Roman"/>
+          <w:bCs/>
+          <w:i/>
+          <w:iCs/>
+          <w:color w:val="000000" w:themeColor="text1"/>
+        </w:rPr>
+        <w:t>PLOS Biology</w:t>
+      </w:r>
+      <w:r>
+        <w:rPr>
+          <w:rFonts w:ascii="Times New Roman" w:hAnsi="Times New Roman" w:cs="Times New Roman"/>
+          <w:bCs/>
+          <w:i/>
+          <w:iCs/>
+          <w:color w:val="000000" w:themeColor="text1"/>
+        </w:rPr>
+        <w:t>.</w:t>
+      </w:r>
+      <w:r>
+        <w:rPr>
+          <w:rFonts w:ascii="Times New Roman" w:hAnsi="Times New Roman" w:cs="Times New Roman"/>
+          <w:bCs/>
+          <w:color w:val="000000" w:themeColor="text1"/>
+        </w:rPr>
+        <w:t xml:space="preserve"> *</w:t>
       </w:r>
       <w:proofErr w:type="gramStart"/>
       <w:r>
@@ -1469,7 +2018,7 @@
           <w:bCs/>
           <w:color w:val="000000" w:themeColor="text1"/>
         </w:rPr>
-        <w:t>equal</w:t>
+        <w:t>joint</w:t>
       </w:r>
       <w:proofErr w:type="gramEnd"/>
       <w:r>
@@ -1478,9 +2027,17 @@
           <w:bCs/>
           <w:color w:val="000000" w:themeColor="text1"/>
         </w:rPr>
-        <w:t xml:space="preserve"> contribution. </w:t>
-      </w:r>
-      <w:hyperlink r:id="rId10" w:history="1">
+        <w:t xml:space="preserve"> senior authors</w:t>
+      </w:r>
+      <w:r>
+        <w:rPr>
+          <w:rFonts w:ascii="Times New Roman" w:hAnsi="Times New Roman" w:cs="Times New Roman"/>
+          <w:bCs/>
+          <w:color w:val="000000" w:themeColor="text1"/>
+        </w:rPr>
+        <w:t xml:space="preserve">. </w:t>
+      </w:r>
+      <w:hyperlink r:id="rId11" w:history="1">
         <w:r>
           <w:rPr>
             <w:rStyle w:val="Hyperlink"/>
@@ -1496,446 +2053,6 @@
     <w:p>
       <w:pPr>
         <w:spacing w:after="0" w:line="240" w:lineRule="auto"/>
-        <w:rPr>
-          <w:rFonts w:ascii="Times New Roman" w:hAnsi="Times New Roman" w:cs="Times New Roman"/>
-          <w:bCs/>
-          <w:color w:val="000000" w:themeColor="text1"/>
-        </w:rPr>
-      </w:pPr>
-    </w:p>
-    <w:p>
-      <w:pPr>
-        <w:pStyle w:val="ListParagraph"/>
-        <w:numPr>
-          <w:ilvl w:val="0"/>
-          <w:numId w:val="47"/>
-        </w:numPr>
-        <w:ind w:left="567" w:hanging="357"/>
-        <w:rPr>
-          <w:rFonts w:ascii="Times New Roman" w:hAnsi="Times New Roman" w:cs="Times New Roman"/>
-          <w:color w:val="000000" w:themeColor="text1"/>
-        </w:rPr>
-      </w:pPr>
-      <w:r>
-        <w:rPr>
-          <w:rFonts w:ascii="Times New Roman" w:hAnsi="Times New Roman" w:cs="Times New Roman"/>
-          <w:color w:val="000000" w:themeColor="text1"/>
-        </w:rPr>
-        <w:lastRenderedPageBreak/>
-        <w:t xml:space="preserve">Radzikowska, M., Pike, A. C., &amp; </w:t>
-      </w:r>
-      <w:r>
-        <w:rPr>
-          <w:rFonts w:ascii="Times New Roman" w:hAnsi="Times New Roman" w:cs="Times New Roman"/>
-          <w:b/>
-          <w:bCs/>
-          <w:color w:val="000000" w:themeColor="text1"/>
-        </w:rPr>
-        <w:t>Hall-McMaster, S</w:t>
-      </w:r>
-      <w:r>
-        <w:rPr>
-          <w:rFonts w:ascii="Times New Roman" w:hAnsi="Times New Roman" w:cs="Times New Roman"/>
-          <w:color w:val="000000" w:themeColor="text1"/>
-        </w:rPr>
-        <w:t>.</w:t>
-      </w:r>
-      <w:r>
-        <w:rPr>
-          <w:rFonts w:ascii="Times New Roman" w:hAnsi="Times New Roman" w:cs="Times New Roman"/>
-          <w:color w:val="000000" w:themeColor="text1"/>
-        </w:rPr>
-        <w:t xml:space="preserve"> Computational </w:t>
-      </w:r>
-      <w:r>
-        <w:rPr>
-          <w:rFonts w:ascii="Times New Roman" w:hAnsi="Times New Roman" w:cs="Times New Roman"/>
-          <w:color w:val="000000" w:themeColor="text1"/>
-        </w:rPr>
-        <w:t>p</w:t>
-      </w:r>
-      <w:r>
-        <w:rPr>
-          <w:rFonts w:ascii="Times New Roman" w:hAnsi="Times New Roman" w:cs="Times New Roman"/>
-          <w:color w:val="000000" w:themeColor="text1"/>
-        </w:rPr>
-        <w:t xml:space="preserve">erspectives on </w:t>
-      </w:r>
-      <w:proofErr w:type="spellStart"/>
-      <w:r>
-        <w:rPr>
-          <w:rFonts w:ascii="Times New Roman" w:hAnsi="Times New Roman" w:cs="Times New Roman"/>
-          <w:color w:val="000000" w:themeColor="text1"/>
-        </w:rPr>
-        <w:t>b</w:t>
-      </w:r>
-      <w:r>
-        <w:rPr>
-          <w:rFonts w:ascii="Times New Roman" w:hAnsi="Times New Roman" w:cs="Times New Roman"/>
-          <w:color w:val="000000" w:themeColor="text1"/>
-        </w:rPr>
-        <w:t>ehaviour</w:t>
-      </w:r>
-      <w:proofErr w:type="spellEnd"/>
-      <w:r>
-        <w:rPr>
-          <w:rFonts w:ascii="Times New Roman" w:hAnsi="Times New Roman" w:cs="Times New Roman"/>
-          <w:color w:val="000000" w:themeColor="text1"/>
-        </w:rPr>
-        <w:t xml:space="preserve"> in </w:t>
-      </w:r>
-      <w:r>
-        <w:rPr>
-          <w:rFonts w:ascii="Times New Roman" w:hAnsi="Times New Roman" w:cs="Times New Roman"/>
-          <w:color w:val="000000" w:themeColor="text1"/>
-        </w:rPr>
-        <w:t>a</w:t>
-      </w:r>
-      <w:r>
-        <w:rPr>
-          <w:rFonts w:ascii="Times New Roman" w:hAnsi="Times New Roman" w:cs="Times New Roman"/>
-          <w:color w:val="000000" w:themeColor="text1"/>
-        </w:rPr>
-        <w:t xml:space="preserve">norexia </w:t>
-      </w:r>
-      <w:r>
-        <w:rPr>
-          <w:rFonts w:ascii="Times New Roman" w:hAnsi="Times New Roman" w:cs="Times New Roman"/>
-          <w:color w:val="000000" w:themeColor="text1"/>
-        </w:rPr>
-        <w:t>n</w:t>
-      </w:r>
-      <w:r>
-        <w:rPr>
-          <w:rFonts w:ascii="Times New Roman" w:hAnsi="Times New Roman" w:cs="Times New Roman"/>
-          <w:color w:val="000000" w:themeColor="text1"/>
-        </w:rPr>
-        <w:t xml:space="preserve">ervosa: A </w:t>
-      </w:r>
-      <w:r>
-        <w:rPr>
-          <w:rFonts w:ascii="Times New Roman" w:hAnsi="Times New Roman" w:cs="Times New Roman"/>
-          <w:color w:val="000000" w:themeColor="text1"/>
-        </w:rPr>
-        <w:t>s</w:t>
-      </w:r>
-      <w:r>
-        <w:rPr>
-          <w:rFonts w:ascii="Times New Roman" w:hAnsi="Times New Roman" w:cs="Times New Roman"/>
-          <w:color w:val="000000" w:themeColor="text1"/>
-        </w:rPr>
-        <w:t xml:space="preserve">ystematic </w:t>
-      </w:r>
-      <w:r>
-        <w:rPr>
-          <w:rFonts w:ascii="Times New Roman" w:hAnsi="Times New Roman" w:cs="Times New Roman"/>
-          <w:color w:val="000000" w:themeColor="text1"/>
-        </w:rPr>
-        <w:t>r</w:t>
-      </w:r>
-      <w:r>
-        <w:rPr>
-          <w:rFonts w:ascii="Times New Roman" w:hAnsi="Times New Roman" w:cs="Times New Roman"/>
-          <w:color w:val="000000" w:themeColor="text1"/>
-        </w:rPr>
-        <w:t xml:space="preserve">eview. </w:t>
-      </w:r>
-      <w:hyperlink r:id="rId11" w:history="1">
-        <w:r>
-          <w:rPr>
-            <w:rStyle w:val="Hyperlink"/>
-            <w:rFonts w:ascii="Times New Roman" w:hAnsi="Times New Roman" w:cs="Times New Roman"/>
-            <w:color w:val="000000" w:themeColor="text1"/>
-            <w:u w:val="none"/>
-          </w:rPr>
-          <w:t>https://bit.ly/3OSMyxj</w:t>
-        </w:r>
-      </w:hyperlink>
-    </w:p>
-    <w:p>
-      <w:pPr>
-        <w:pStyle w:val="ListParagraph"/>
-        <w:rPr>
-          <w:rFonts w:ascii="Times New Roman" w:hAnsi="Times New Roman" w:cs="Times New Roman"/>
-          <w:b/>
-          <w:bCs/>
-          <w:color w:val="000000" w:themeColor="text1"/>
-        </w:rPr>
-      </w:pPr>
-    </w:p>
-    <w:p>
-      <w:pPr>
-        <w:pStyle w:val="ListParagraph"/>
-        <w:numPr>
-          <w:ilvl w:val="0"/>
-          <w:numId w:val="47"/>
-        </w:numPr>
-        <w:ind w:left="567" w:hanging="357"/>
-        <w:rPr>
-          <w:rFonts w:ascii="Times New Roman" w:hAnsi="Times New Roman" w:cs="Times New Roman"/>
-          <w:color w:val="000000" w:themeColor="text1"/>
-          <w:lang w:val="en-DE"/>
-        </w:rPr>
-      </w:pPr>
-      <w:r>
-        <w:rPr>
-          <w:rFonts w:ascii="Times New Roman" w:hAnsi="Times New Roman" w:cs="Times New Roman"/>
-          <w:b/>
-          <w:bCs/>
-          <w:color w:val="000000" w:themeColor="text1"/>
-        </w:rPr>
-        <w:t>*Hall-McMaster, S.</w:t>
-      </w:r>
-      <w:r>
-        <w:rPr>
-          <w:rFonts w:ascii="Times New Roman" w:hAnsi="Times New Roman" w:cs="Times New Roman"/>
-          <w:color w:val="000000" w:themeColor="text1"/>
-        </w:rPr>
-        <w:t xml:space="preserve">, &amp; *Zika, O. </w:t>
-      </w:r>
-      <w:r>
-        <w:rPr>
-          <w:rFonts w:ascii="Times New Roman" w:hAnsi="Times New Roman" w:cs="Times New Roman"/>
-          <w:color w:val="000000" w:themeColor="text1"/>
-          <w:lang w:val="en-DE"/>
-        </w:rPr>
-        <w:t>Increasing response vigour under time pressure as a transdiagnostic marker of eating disorders</w:t>
-      </w:r>
-      <w:r>
-        <w:rPr>
-          <w:rFonts w:ascii="Times New Roman" w:hAnsi="Times New Roman" w:cs="Times New Roman"/>
-          <w:color w:val="000000" w:themeColor="text1"/>
-        </w:rPr>
-        <w:t>. *</w:t>
-      </w:r>
-      <w:proofErr w:type="gramStart"/>
-      <w:r>
-        <w:rPr>
-          <w:rFonts w:ascii="Times New Roman" w:hAnsi="Times New Roman" w:cs="Times New Roman"/>
-          <w:color w:val="000000" w:themeColor="text1"/>
-        </w:rPr>
-        <w:t>equal</w:t>
-      </w:r>
-      <w:proofErr w:type="gramEnd"/>
-      <w:r>
-        <w:rPr>
-          <w:rFonts w:ascii="Times New Roman" w:hAnsi="Times New Roman" w:cs="Times New Roman"/>
-          <w:color w:val="000000" w:themeColor="text1"/>
-        </w:rPr>
-        <w:t xml:space="preserve"> contribution. https://bit.ly/3XWLVGE</w:t>
-      </w:r>
-    </w:p>
-    <w:p>
-      <w:pPr>
-        <w:pStyle w:val="ListParagraph"/>
-        <w:rPr>
-          <w:rFonts w:ascii="Times New Roman" w:hAnsi="Times New Roman" w:cs="Times New Roman"/>
-          <w:bCs/>
-          <w:color w:val="000000" w:themeColor="text1"/>
-        </w:rPr>
-      </w:pPr>
-    </w:p>
-    <w:p>
-      <w:pPr>
-        <w:pStyle w:val="ListParagraph"/>
-        <w:numPr>
-          <w:ilvl w:val="0"/>
-          <w:numId w:val="50"/>
-        </w:numPr>
-        <w:ind w:left="575"/>
-        <w:rPr>
-          <w:rFonts w:ascii="Times New Roman" w:hAnsi="Times New Roman" w:cs="Times New Roman"/>
-          <w:bCs/>
-          <w:color w:val="000000" w:themeColor="text1"/>
-        </w:rPr>
-      </w:pPr>
-      <w:r>
-        <w:rPr>
-          <w:rFonts w:ascii="Times New Roman" w:hAnsi="Times New Roman" w:cs="Times New Roman"/>
-          <w:bCs/>
-          <w:color w:val="000000" w:themeColor="text1"/>
-        </w:rPr>
-        <w:t>Chau, J.M. Ison, M.J., Muhle-</w:t>
-      </w:r>
-      <w:proofErr w:type="spellStart"/>
-      <w:r>
-        <w:rPr>
-          <w:rFonts w:ascii="Times New Roman" w:hAnsi="Times New Roman" w:cs="Times New Roman"/>
-          <w:bCs/>
-          <w:color w:val="000000" w:themeColor="text1"/>
-        </w:rPr>
-        <w:t>Karbe</w:t>
-      </w:r>
-      <w:proofErr w:type="spellEnd"/>
-      <w:r>
-        <w:rPr>
-          <w:rFonts w:ascii="Times New Roman" w:hAnsi="Times New Roman" w:cs="Times New Roman"/>
-          <w:bCs/>
-          <w:color w:val="000000" w:themeColor="text1"/>
-        </w:rPr>
-        <w:t xml:space="preserve">, P.S., Stokes, M.G., </w:t>
-      </w:r>
-      <w:r>
-        <w:rPr>
-          <w:rFonts w:ascii="Times New Roman" w:hAnsi="Times New Roman" w:cs="Times New Roman"/>
-          <w:b/>
-          <w:color w:val="000000" w:themeColor="text1"/>
-        </w:rPr>
-        <w:t>*Hall-McMaster, S</w:t>
-      </w:r>
-      <w:r>
-        <w:rPr>
-          <w:rFonts w:ascii="Times New Roman" w:hAnsi="Times New Roman" w:cs="Times New Roman"/>
-          <w:bCs/>
-          <w:color w:val="000000" w:themeColor="text1"/>
-        </w:rPr>
-        <w:t>., &amp; Myers, N.E. Alpha and beta oscillations mediate the effect of motivation on neural coding of cognitive flexibility. *</w:t>
-      </w:r>
-      <w:proofErr w:type="gramStart"/>
-      <w:r>
-        <w:rPr>
-          <w:rFonts w:ascii="Times New Roman" w:hAnsi="Times New Roman" w:cs="Times New Roman"/>
-          <w:bCs/>
-          <w:color w:val="000000" w:themeColor="text1"/>
-        </w:rPr>
-        <w:t>equal</w:t>
-      </w:r>
-      <w:proofErr w:type="gramEnd"/>
-      <w:r>
-        <w:rPr>
-          <w:rFonts w:ascii="Times New Roman" w:hAnsi="Times New Roman" w:cs="Times New Roman"/>
-          <w:bCs/>
-          <w:color w:val="000000" w:themeColor="text1"/>
-        </w:rPr>
-        <w:t xml:space="preserve"> contribution. https://bit.ly/4bNj3ab</w:t>
-      </w:r>
-    </w:p>
-    <w:p>
-      <w:pPr>
-        <w:spacing w:after="0" w:line="240" w:lineRule="auto"/>
-        <w:rPr>
-          <w:rFonts w:ascii="Times New Roman" w:hAnsi="Times New Roman" w:cs="Times New Roman"/>
-          <w:b/>
-          <w:color w:val="000000" w:themeColor="text1"/>
-        </w:rPr>
-      </w:pPr>
-      <w:r>
-        <w:rPr>
-          <w:rFonts w:ascii="Times New Roman" w:hAnsi="Times New Roman" w:cs="Times New Roman"/>
-          <w:b/>
-          <w:color w:val="000000" w:themeColor="text1"/>
-        </w:rPr>
-        <w:t>Senior</w:t>
-      </w:r>
-      <w:r>
-        <w:rPr>
-          <w:rFonts w:ascii="Times New Roman" w:hAnsi="Times New Roman" w:cs="Times New Roman"/>
-          <w:b/>
-          <w:color w:val="000000" w:themeColor="text1"/>
-        </w:rPr>
-        <w:t xml:space="preserve"> Author</w:t>
-      </w:r>
-    </w:p>
-    <w:p>
-      <w:pPr>
-        <w:pStyle w:val="ListParagraph"/>
-        <w:numPr>
-          <w:ilvl w:val="0"/>
-          <w:numId w:val="50"/>
-        </w:numPr>
-        <w:spacing w:after="0" w:line="240" w:lineRule="auto"/>
-        <w:ind w:left="635" w:hanging="425"/>
-        <w:rPr>
-          <w:rFonts w:ascii="Times New Roman" w:hAnsi="Times New Roman" w:cs="Times New Roman"/>
-          <w:bCs/>
-          <w:color w:val="000000" w:themeColor="text1"/>
-        </w:rPr>
-      </w:pPr>
-      <w:r>
-        <w:rPr>
-          <w:rFonts w:ascii="Times New Roman" w:hAnsi="Times New Roman" w:cs="Times New Roman"/>
-          <w:color w:val="000000" w:themeColor="text1"/>
-          <w:lang w:val="de-DE"/>
-        </w:rPr>
-        <w:t>Hedrich, N.L., Schulz, E.,</w:t>
-      </w:r>
-      <w:r>
-        <w:rPr>
-          <w:rFonts w:ascii="Times New Roman" w:hAnsi="Times New Roman" w:cs="Times New Roman"/>
-          <w:b/>
-          <w:bCs/>
-          <w:color w:val="000000" w:themeColor="text1"/>
-          <w:lang w:val="de-DE"/>
-        </w:rPr>
-        <w:t xml:space="preserve"> *</w:t>
-      </w:r>
-      <w:r>
-        <w:rPr>
-          <w:rFonts w:ascii="Times New Roman" w:hAnsi="Times New Roman" w:cs="Times New Roman"/>
-          <w:color w:val="000000" w:themeColor="text1"/>
-          <w:lang w:val="de-DE"/>
-        </w:rPr>
-        <w:t>Schuck, N.W., &amp; *</w:t>
-      </w:r>
-      <w:r>
-        <w:rPr>
-          <w:rFonts w:ascii="Times New Roman" w:hAnsi="Times New Roman" w:cs="Times New Roman"/>
-          <w:b/>
-          <w:bCs/>
-          <w:color w:val="000000" w:themeColor="text1"/>
-          <w:lang w:val="de-DE"/>
-        </w:rPr>
-        <w:t>Hall-McMaster, S</w:t>
-      </w:r>
-      <w:r>
-        <w:rPr>
-          <w:rFonts w:ascii="Times New Roman" w:hAnsi="Times New Roman" w:cs="Times New Roman"/>
-          <w:color w:val="000000" w:themeColor="text1"/>
-          <w:lang w:val="de-DE"/>
-        </w:rPr>
-        <w:t xml:space="preserve">. (2024). </w:t>
-      </w:r>
-      <w:r>
-        <w:rPr>
-          <w:rFonts w:ascii="Times New Roman" w:hAnsi="Times New Roman" w:cs="Times New Roman"/>
-          <w:color w:val="000000" w:themeColor="text1"/>
-        </w:rPr>
-        <w:t>An inductive bias for slowly changing features in human reinforcement learning</w:t>
-      </w:r>
-      <w:r>
-        <w:rPr>
-          <w:rFonts w:ascii="Times New Roman" w:hAnsi="Times New Roman" w:cs="Times New Roman"/>
-          <w:color w:val="000000" w:themeColor="text1"/>
-        </w:rPr>
-        <w:t>. *</w:t>
-      </w:r>
-      <w:proofErr w:type="gramStart"/>
-      <w:r>
-        <w:rPr>
-          <w:rFonts w:ascii="Times New Roman" w:hAnsi="Times New Roman" w:cs="Times New Roman"/>
-          <w:color w:val="000000" w:themeColor="text1"/>
-        </w:rPr>
-        <w:t>equal</w:t>
-      </w:r>
-      <w:proofErr w:type="gramEnd"/>
-      <w:r>
-        <w:rPr>
-          <w:rFonts w:ascii="Times New Roman" w:hAnsi="Times New Roman" w:cs="Times New Roman"/>
-          <w:color w:val="000000" w:themeColor="text1"/>
-        </w:rPr>
-        <w:t xml:space="preserve"> contribution. </w:t>
-      </w:r>
-      <w:r>
-        <w:rPr>
-          <w:rFonts w:ascii="Times New Roman" w:hAnsi="Times New Roman" w:cs="Times New Roman"/>
-          <w:color w:val="000000" w:themeColor="text1"/>
-        </w:rPr>
-        <w:t>https://bit.ly/4ivOSYd</w:t>
-      </w:r>
-    </w:p>
-    <w:p>
-      <w:pPr>
-        <w:spacing w:after="0" w:line="240" w:lineRule="auto"/>
         <w:contextualSpacing/>
         <w:rPr>
           <w:rFonts w:ascii="Times New Roman" w:hAnsi="Times New Roman" w:cs="Times New Roman"/>
@@ -1943,25 +2060,6 @@
           <w:color w:val="000000" w:themeColor="text1"/>
         </w:rPr>
       </w:pPr>
-    </w:p>
-    <w:p>
-      <w:pPr>
-        <w:spacing w:after="0" w:line="240" w:lineRule="auto"/>
-        <w:contextualSpacing/>
-        <w:rPr>
-          <w:rFonts w:ascii="Times New Roman" w:hAnsi="Times New Roman" w:cs="Times New Roman"/>
-          <w:b/>
-          <w:color w:val="000000" w:themeColor="text1"/>
-        </w:rPr>
-      </w:pPr>
-      <w:r>
-        <w:rPr>
-          <w:rFonts w:ascii="Times New Roman" w:hAnsi="Times New Roman" w:cs="Times New Roman"/>
-          <w:b/>
-          <w:color w:val="000000" w:themeColor="text1"/>
-        </w:rPr>
-        <w:t>First Author</w:t>
-      </w:r>
     </w:p>
     <w:p>
       <w:pPr>
@@ -2119,7 +2217,21 @@
           <w:rFonts w:ascii="Times New Roman" w:hAnsi="Times New Roman" w:cs="Times New Roman"/>
           <w:color w:val="000000" w:themeColor="text1"/>
         </w:rPr>
-        <w:t xml:space="preserve">, 39(43), 8549-8561. *equal contribution. https://bit.ly/3uzfrSw </w:t>
+        <w:t>, 39(43), 8549-8561. *</w:t>
+      </w:r>
+      <w:r>
+        <w:rPr>
+          <w:rFonts w:ascii="Times New Roman" w:hAnsi="Times New Roman" w:cs="Times New Roman"/>
+          <w:color w:val="000000" w:themeColor="text1"/>
+        </w:rPr>
+        <w:t>joint senior authors</w:t>
+      </w:r>
+      <w:r>
+        <w:rPr>
+          <w:rFonts w:ascii="Times New Roman" w:hAnsi="Times New Roman" w:cs="Times New Roman"/>
+          <w:color w:val="000000" w:themeColor="text1"/>
+        </w:rPr>
+        <w:t xml:space="preserve">. https://bit.ly/3uzfrSw </w:t>
       </w:r>
     </w:p>
     <w:p>
@@ -2456,16 +2568,6 @@
         </w:rPr>
         <w:t>https://bit.ly/41ldrin</w:t>
       </w:r>
-    </w:p>
-    <w:p>
-      <w:pPr>
-        <w:pStyle w:val="ListParagraph"/>
-        <w:ind w:left="567"/>
-        <w:rPr>
-          <w:rFonts w:ascii="Times New Roman" w:hAnsi="Times New Roman" w:cs="Times New Roman"/>
-          <w:color w:val="000000" w:themeColor="text1"/>
-        </w:rPr>
-      </w:pPr>
     </w:p>
     <w:p>
       <w:pPr>
@@ -3531,12 +3633,28 @@
           <w:sz w:val="22"/>
         </w:rPr>
       </w:pPr>
-      <w:r>
+    </w:p>
+    <w:p>
+      <w:pPr>
+        <w:pStyle w:val="SpaceAfter"/>
+        <w:tabs>
+          <w:tab w:val="clear" w:pos="7560"/>
+        </w:tabs>
+        <w:spacing w:after="0" w:line="276" w:lineRule="auto"/>
+        <w:ind w:left="0" w:right="0"/>
         <w:rPr>
           <w:rFonts w:ascii="Times New Roman" w:hAnsi="Times New Roman" w:cs="Times New Roman"/>
           <w:b/>
           <w:sz w:val="22"/>
         </w:rPr>
+      </w:pPr>
+      <w:r>
+        <w:rPr>
+          <w:rFonts w:ascii="Times New Roman" w:hAnsi="Times New Roman" w:cs="Times New Roman"/>
+          <w:b/>
+          <w:sz w:val="22"/>
+        </w:rPr>
+        <w:lastRenderedPageBreak/>
         <w:t xml:space="preserve">Guest </w:t>
       </w:r>
       <w:r>
@@ -3570,7 +3688,6 @@
           <w:rFonts w:ascii="Times New Roman" w:hAnsi="Times New Roman" w:cs="Times New Roman"/>
           <w:color w:val="000000" w:themeColor="text1"/>
         </w:rPr>
-        <w:lastRenderedPageBreak/>
         <w:t>LIFE Program, Max Planck Institute for Human Development, 2021</w:t>
       </w:r>
     </w:p>
@@ -4751,6 +4868,7 @@
           <w:iCs/>
           <w:color w:val="000000" w:themeColor="text1"/>
         </w:rPr>
+        <w:lastRenderedPageBreak/>
         <w:t>Understanding why</w:t>
       </w:r>
       <w:r>
@@ -4777,7 +4895,6 @@
           <w:rFonts w:ascii="Times New Roman" w:hAnsi="Times New Roman" w:cs="Times New Roman"/>
           <w:color w:val="000000" w:themeColor="text1"/>
         </w:rPr>
-        <w:lastRenderedPageBreak/>
         <w:t xml:space="preserve">Society for Neuroscience Annual Conference, San Diego, </w:t>
       </w:r>
       <w:r>
@@ -5254,7 +5371,13 @@
         <w:rPr>
           <w:rFonts w:ascii="Times New Roman" w:hAnsi="Times New Roman" w:cs="Times New Roman"/>
         </w:rPr>
-        <w:t>-2024</w:t>
+        <w:t>-202</w:t>
+      </w:r>
+      <w:r>
+        <w:rPr>
+          <w:rFonts w:ascii="Times New Roman" w:hAnsi="Times New Roman" w:cs="Times New Roman"/>
+        </w:rPr>
+        <w:t>5</w:t>
       </w:r>
     </w:p>
     <w:p>
@@ -5280,166 +5403,220 @@
           <w:szCs w:val="22"/>
           <w:lang w:val="en-US" w:eastAsia="en-US"/>
         </w:rPr>
-        <w:t>The Journal of Emerging Investigators is an educational journal that peer reviews and publishes scientific research from intermediate and high school students, so that students can experience the full scientific process. Responsibilities include screening manuscripts, inviting reviewers and providing editorial direction for students to revise their work.</w:t>
-      </w:r>
-    </w:p>
-    <w:p>
-      <w:pPr>
-        <w:pStyle w:val="NormalWeb"/>
-        <w:spacing w:before="0" w:beforeAutospacing="0" w:after="0" w:afterAutospacing="0" w:line="276" w:lineRule="auto"/>
+        <w:t>The Journal of Emerging Investigators is an educational journal that peer reviews and publishes scientific research from intermediate and high school students, so that students can experience the full scientific process. Responsibilities include</w:t>
+      </w:r>
+      <w:r>
         <w:rPr>
           <w:rFonts w:eastAsiaTheme="minorEastAsia"/>
           <w:sz w:val="22"/>
           <w:szCs w:val="22"/>
           <w:lang w:val="en-US" w:eastAsia="en-US"/>
         </w:rPr>
-      </w:pPr>
-    </w:p>
-    <w:p>
-      <w:pPr>
-        <w:spacing w:after="0"/>
-        <w:contextualSpacing/>
-        <w:rPr>
-          <w:rFonts w:ascii="Times New Roman" w:hAnsi="Times New Roman" w:cs="Times New Roman"/>
-          <w:b/>
-          <w:bCs/>
-        </w:rPr>
-      </w:pPr>
-      <w:r>
-        <w:rPr>
-          <w:rFonts w:ascii="Times New Roman" w:hAnsi="Times New Roman" w:cs="Times New Roman"/>
-          <w:b/>
-          <w:bCs/>
-        </w:rPr>
-        <w:t>Reviewing Experience</w:t>
-      </w:r>
-    </w:p>
-    <w:p>
-      <w:pPr>
-        <w:spacing w:after="0"/>
-        <w:ind w:left="284"/>
-        <w:contextualSpacing/>
-        <w:rPr>
-          <w:rFonts w:ascii="Times New Roman" w:hAnsi="Times New Roman" w:cs="Times New Roman"/>
-          <w:i/>
-          <w:iCs/>
-        </w:rPr>
-      </w:pPr>
-      <w:r>
-        <w:rPr>
-          <w:rFonts w:ascii="Times New Roman" w:hAnsi="Times New Roman" w:cs="Times New Roman"/>
-        </w:rPr>
-        <w:t xml:space="preserve">Ad hoc reviewer for </w:t>
-      </w:r>
-      <w:r>
-        <w:rPr>
-          <w:rFonts w:ascii="Times New Roman" w:hAnsi="Times New Roman" w:cs="Times New Roman"/>
-          <w:i/>
-          <w:iCs/>
-        </w:rPr>
-        <w:t>Cell</w:t>
-      </w:r>
-      <w:r>
-        <w:rPr>
-          <w:rFonts w:ascii="Times New Roman" w:hAnsi="Times New Roman" w:cs="Times New Roman"/>
-        </w:rPr>
-        <w:t xml:space="preserve">, </w:t>
-      </w:r>
-      <w:r>
-        <w:rPr>
-          <w:rFonts w:ascii="Times New Roman" w:hAnsi="Times New Roman" w:cs="Times New Roman"/>
-          <w:i/>
-          <w:iCs/>
-        </w:rPr>
-        <w:t>Cerebral Cortex</w:t>
-      </w:r>
-      <w:r>
-        <w:rPr>
-          <w:rFonts w:ascii="Times New Roman" w:hAnsi="Times New Roman" w:cs="Times New Roman"/>
-        </w:rPr>
-        <w:t xml:space="preserve">, </w:t>
-      </w:r>
-      <w:r>
-        <w:rPr>
-          <w:rFonts w:ascii="Times New Roman" w:hAnsi="Times New Roman" w:cs="Times New Roman"/>
-          <w:i/>
-          <w:iCs/>
-        </w:rPr>
-        <w:t>Cognitive Science</w:t>
-      </w:r>
-      <w:r>
-        <w:rPr>
-          <w:rFonts w:ascii="Times New Roman" w:hAnsi="Times New Roman" w:cs="Times New Roman"/>
-        </w:rPr>
-        <w:t>,</w:t>
-      </w:r>
-      <w:r>
-        <w:rPr>
-          <w:rFonts w:ascii="Times New Roman" w:hAnsi="Times New Roman" w:cs="Times New Roman"/>
-          <w:i/>
-          <w:iCs/>
-        </w:rPr>
-        <w:t xml:space="preserve"> </w:t>
-      </w:r>
-      <w:r>
-        <w:rPr>
-          <w:rFonts w:ascii="Times New Roman" w:hAnsi="Times New Roman" w:cs="Times New Roman"/>
-          <w:i/>
-          <w:iCs/>
-        </w:rPr>
-        <w:t>PLOS Computational Biology,</w:t>
-      </w:r>
-      <w:r>
-        <w:rPr>
-          <w:rFonts w:ascii="Times New Roman" w:hAnsi="Times New Roman" w:cs="Times New Roman"/>
-          <w:i/>
-          <w:iCs/>
-        </w:rPr>
-        <w:t xml:space="preserve"> </w:t>
-      </w:r>
-      <w:r>
-        <w:rPr>
-          <w:rFonts w:ascii="Times New Roman" w:hAnsi="Times New Roman" w:cs="Times New Roman"/>
-          <w:i/>
-          <w:iCs/>
-        </w:rPr>
-        <w:t>Translational</w:t>
-      </w:r>
-      <w:r>
-        <w:rPr>
-          <w:rFonts w:ascii="Times New Roman" w:hAnsi="Times New Roman" w:cs="Times New Roman"/>
-          <w:i/>
-          <w:iCs/>
-        </w:rPr>
-        <w:t xml:space="preserve"> Psychiatry, Scientific </w:t>
-      </w:r>
-      <w:r>
-        <w:rPr>
-          <w:rFonts w:ascii="Times New Roman" w:hAnsi="Times New Roman" w:cs="Times New Roman"/>
-          <w:i/>
-          <w:iCs/>
-        </w:rPr>
-        <w:t xml:space="preserve">Reports, </w:t>
-      </w:r>
-      <w:r>
-        <w:rPr>
-          <w:rFonts w:ascii="Times New Roman" w:hAnsi="Times New Roman" w:cs="Times New Roman"/>
-          <w:i/>
-          <w:iCs/>
-        </w:rPr>
-        <w:t>Journal of Health Psychology</w:t>
-      </w:r>
-    </w:p>
-    <w:p>
-      <w:pPr>
-        <w:pStyle w:val="NormalWeb"/>
-        <w:spacing w:before="0" w:beforeAutospacing="0" w:after="0" w:afterAutospacing="0" w:line="276" w:lineRule="auto"/>
+        <w:t>d</w:t>
+      </w:r>
+      <w:r>
         <w:rPr>
           <w:rFonts w:eastAsiaTheme="minorEastAsia"/>
           <w:sz w:val="22"/>
           <w:szCs w:val="22"/>
           <w:lang w:val="en-US" w:eastAsia="en-US"/>
         </w:rPr>
+        <w:t xml:space="preserve"> screening manuscripts, inviting reviewers and providing editorial direction for students to revise their work.</w:t>
+      </w:r>
+    </w:p>
+    <w:p>
+      <w:pPr>
+        <w:pStyle w:val="NormalWeb"/>
+        <w:spacing w:before="0" w:beforeAutospacing="0" w:after="0" w:afterAutospacing="0" w:line="276" w:lineRule="auto"/>
+        <w:rPr>
+          <w:rFonts w:eastAsiaTheme="minorEastAsia"/>
+          <w:sz w:val="22"/>
+          <w:szCs w:val="22"/>
+          <w:lang w:val="en-US" w:eastAsia="en-US"/>
+        </w:rPr>
+      </w:pPr>
+    </w:p>
+    <w:p>
+      <w:pPr>
+        <w:spacing w:after="0"/>
+        <w:contextualSpacing/>
+        <w:rPr>
+          <w:rFonts w:ascii="Times New Roman" w:hAnsi="Times New Roman" w:cs="Times New Roman"/>
+          <w:b/>
+          <w:bCs/>
+        </w:rPr>
+      </w:pPr>
+      <w:r>
+        <w:rPr>
+          <w:rFonts w:ascii="Times New Roman" w:hAnsi="Times New Roman" w:cs="Times New Roman"/>
+          <w:b/>
+          <w:bCs/>
+        </w:rPr>
+        <w:t>Reviewing Experience</w:t>
+      </w:r>
+    </w:p>
+    <w:p>
+      <w:pPr>
+        <w:spacing w:after="0"/>
+        <w:ind w:left="284"/>
+        <w:contextualSpacing/>
+        <w:rPr>
+          <w:rFonts w:ascii="Times New Roman" w:hAnsi="Times New Roman" w:cs="Times New Roman"/>
+          <w:i/>
+          <w:iCs/>
+        </w:rPr>
+      </w:pPr>
+      <w:r>
+        <w:rPr>
+          <w:rFonts w:ascii="Times New Roman" w:hAnsi="Times New Roman" w:cs="Times New Roman"/>
+        </w:rPr>
+        <w:t xml:space="preserve">Ad hoc reviewer for </w:t>
+      </w:r>
+      <w:r>
+        <w:rPr>
+          <w:rFonts w:ascii="Times New Roman" w:hAnsi="Times New Roman" w:cs="Times New Roman"/>
+          <w:i/>
+          <w:iCs/>
+        </w:rPr>
+        <w:t>Cell</w:t>
+      </w:r>
+      <w:r>
+        <w:rPr>
+          <w:rFonts w:ascii="Times New Roman" w:hAnsi="Times New Roman" w:cs="Times New Roman"/>
+        </w:rPr>
+        <w:t xml:space="preserve">, </w:t>
+      </w:r>
+      <w:r>
+        <w:rPr>
+          <w:rFonts w:ascii="Times New Roman" w:hAnsi="Times New Roman" w:cs="Times New Roman"/>
+          <w:i/>
+          <w:iCs/>
+        </w:rPr>
+        <w:t>Cerebral Cortex</w:t>
+      </w:r>
+      <w:r>
+        <w:rPr>
+          <w:rFonts w:ascii="Times New Roman" w:hAnsi="Times New Roman" w:cs="Times New Roman"/>
+        </w:rPr>
+        <w:t xml:space="preserve">, </w:t>
+      </w:r>
+      <w:r>
+        <w:rPr>
+          <w:rFonts w:ascii="Times New Roman" w:hAnsi="Times New Roman" w:cs="Times New Roman"/>
+          <w:i/>
+          <w:iCs/>
+        </w:rPr>
+        <w:t>Cognitive Science</w:t>
+      </w:r>
+      <w:r>
+        <w:rPr>
+          <w:rFonts w:ascii="Times New Roman" w:hAnsi="Times New Roman" w:cs="Times New Roman"/>
+        </w:rPr>
+        <w:t>,</w:t>
+      </w:r>
+      <w:r>
+        <w:rPr>
+          <w:rFonts w:ascii="Times New Roman" w:hAnsi="Times New Roman" w:cs="Times New Roman"/>
+          <w:i/>
+          <w:iCs/>
+        </w:rPr>
+        <w:t xml:space="preserve"> </w:t>
+      </w:r>
+      <w:r>
+        <w:rPr>
+          <w:rFonts w:ascii="Times New Roman" w:hAnsi="Times New Roman" w:cs="Times New Roman"/>
+          <w:i/>
+          <w:iCs/>
+        </w:rPr>
+        <w:t>PLOS Computational Biology,</w:t>
+      </w:r>
+      <w:r>
+        <w:rPr>
+          <w:rFonts w:ascii="Times New Roman" w:hAnsi="Times New Roman" w:cs="Times New Roman"/>
+          <w:i/>
+          <w:iCs/>
+        </w:rPr>
+        <w:t xml:space="preserve"> </w:t>
+      </w:r>
+      <w:r>
+        <w:rPr>
+          <w:rFonts w:ascii="Times New Roman" w:hAnsi="Times New Roman" w:cs="Times New Roman"/>
+          <w:i/>
+          <w:iCs/>
+        </w:rPr>
+        <w:t>Translational</w:t>
+      </w:r>
+      <w:r>
+        <w:rPr>
+          <w:rFonts w:ascii="Times New Roman" w:hAnsi="Times New Roman" w:cs="Times New Roman"/>
+          <w:i/>
+          <w:iCs/>
+        </w:rPr>
+        <w:t xml:space="preserve"> Psychiatry, Scientific </w:t>
+      </w:r>
+      <w:r>
+        <w:rPr>
+          <w:rFonts w:ascii="Times New Roman" w:hAnsi="Times New Roman" w:cs="Times New Roman"/>
+          <w:i/>
+          <w:iCs/>
+        </w:rPr>
+        <w:t xml:space="preserve">Reports, </w:t>
+      </w:r>
+      <w:r>
+        <w:rPr>
+          <w:rFonts w:ascii="Times New Roman" w:hAnsi="Times New Roman" w:cs="Times New Roman"/>
+          <w:i/>
+          <w:iCs/>
+        </w:rPr>
+        <w:t>Journal of Health Psychology</w:t>
+      </w:r>
+    </w:p>
+    <w:p>
+      <w:pPr>
+        <w:pStyle w:val="NormalWeb"/>
+        <w:spacing w:before="0" w:beforeAutospacing="0" w:after="0" w:afterAutospacing="0" w:line="276" w:lineRule="auto"/>
+        <w:rPr>
+          <w:rFonts w:eastAsiaTheme="minorEastAsia"/>
+          <w:sz w:val="22"/>
+          <w:szCs w:val="22"/>
+          <w:lang w:val="en-US" w:eastAsia="en-US"/>
+        </w:rPr>
+      </w:pPr>
+    </w:p>
+    <w:p>
+      <w:pPr>
+        <w:pStyle w:val="NormalWeb"/>
+        <w:spacing w:before="0" w:beforeAutospacing="0" w:after="0" w:afterAutospacing="0" w:line="276" w:lineRule="auto"/>
+        <w:rPr>
+          <w:rFonts w:eastAsiaTheme="minorEastAsia"/>
+          <w:sz w:val="22"/>
+          <w:szCs w:val="22"/>
+          <w:lang w:val="en-US" w:eastAsia="en-US"/>
+        </w:rPr>
+      </w:pPr>
+    </w:p>
+    <w:p>
+      <w:pPr>
+        <w:pStyle w:val="NormalWeb"/>
+        <w:spacing w:before="0" w:beforeAutospacing="0" w:after="0" w:afterAutospacing="0" w:line="276" w:lineRule="auto"/>
+        <w:rPr>
+          <w:rFonts w:eastAsiaTheme="minorEastAsia"/>
+          <w:sz w:val="22"/>
+          <w:szCs w:val="22"/>
+          <w:lang w:val="en-US" w:eastAsia="en-US"/>
+        </w:rPr>
+      </w:pPr>
+    </w:p>
+    <w:p>
+      <w:pPr>
+        <w:pStyle w:val="NormalWeb"/>
+        <w:spacing w:before="0" w:beforeAutospacing="0" w:after="0" w:afterAutospacing="0" w:line="276" w:lineRule="auto"/>
+        <w:rPr>
+          <w:rFonts w:eastAsiaTheme="minorEastAsia"/>
+          <w:sz w:val="22"/>
+          <w:szCs w:val="22"/>
+          <w:lang w:val="en-US" w:eastAsia="en-US"/>
+        </w:rPr>
       </w:pPr>
     </w:p>
     <w:p>
@@ -5456,6 +5633,7 @@
           <w:rFonts w:ascii="Times New Roman" w:hAnsi="Times New Roman" w:cs="Times New Roman"/>
           <w:b/>
         </w:rPr>
+        <w:lastRenderedPageBreak/>
         <w:t>Extracurricular</w:t>
       </w:r>
     </w:p>
@@ -5563,7 +5741,6 @@
           <w:szCs w:val="22"/>
           <w:lang w:val="en-US" w:eastAsia="en-US"/>
         </w:rPr>
-        <w:lastRenderedPageBreak/>
         <w:t>How do we engage young people in STEM?</w:t>
       </w:r>
       <w:r>
@@ -8659,6 +8836,97 @@
     </w:lvl>
   </w:abstractNum>
   <w:abstractNum w:abstractNumId="27" w15:restartNumberingAfterBreak="0">
+    <w:nsid w:val="503C5BFD"/>
+    <w:multiLevelType w:val="hybridMultilevel"/>
+    <w:tmpl w:val="0302D0C6"/>
+    <w:lvl w:ilvl="0" w:tplc="FFFFFFFF">
+      <w:start w:val="1"/>
+      <w:numFmt w:val="decimal"/>
+      <w:lvlText w:val="%1."/>
+      <w:lvlJc w:val="left"/>
+      <w:pPr>
+        <w:ind w:left="720" w:hanging="360"/>
+      </w:pPr>
+      <w:rPr>
+        <w:rFonts w:hint="default"/>
+        <w:b w:val="0"/>
+        <w:bCs/>
+      </w:rPr>
+    </w:lvl>
+    <w:lvl w:ilvl="1" w:tplc="FFFFFFFF">
+      <w:start w:val="1"/>
+      <w:numFmt w:val="lowerLetter"/>
+      <w:lvlText w:val="%2."/>
+      <w:lvlJc w:val="left"/>
+      <w:pPr>
+        <w:ind w:left="1440" w:hanging="360"/>
+      </w:pPr>
+    </w:lvl>
+    <w:lvl w:ilvl="2" w:tplc="FFFFFFFF" w:tentative="1">
+      <w:start w:val="1"/>
+      <w:numFmt w:val="lowerRoman"/>
+      <w:lvlText w:val="%3."/>
+      <w:lvlJc w:val="right"/>
+      <w:pPr>
+        <w:ind w:left="2160" w:hanging="180"/>
+      </w:pPr>
+    </w:lvl>
+    <w:lvl w:ilvl="3" w:tplc="FFFFFFFF" w:tentative="1">
+      <w:start w:val="1"/>
+      <w:numFmt w:val="decimal"/>
+      <w:lvlText w:val="%4."/>
+      <w:lvlJc w:val="left"/>
+      <w:pPr>
+        <w:ind w:left="2880" w:hanging="360"/>
+      </w:pPr>
+    </w:lvl>
+    <w:lvl w:ilvl="4" w:tplc="FFFFFFFF" w:tentative="1">
+      <w:start w:val="1"/>
+      <w:numFmt w:val="lowerLetter"/>
+      <w:lvlText w:val="%5."/>
+      <w:lvlJc w:val="left"/>
+      <w:pPr>
+        <w:ind w:left="3600" w:hanging="360"/>
+      </w:pPr>
+    </w:lvl>
+    <w:lvl w:ilvl="5" w:tplc="FFFFFFFF" w:tentative="1">
+      <w:start w:val="1"/>
+      <w:numFmt w:val="lowerRoman"/>
+      <w:lvlText w:val="%6."/>
+      <w:lvlJc w:val="right"/>
+      <w:pPr>
+        <w:ind w:left="4320" w:hanging="180"/>
+      </w:pPr>
+    </w:lvl>
+    <w:lvl w:ilvl="6" w:tplc="FFFFFFFF" w:tentative="1">
+      <w:start w:val="1"/>
+      <w:numFmt w:val="decimal"/>
+      <w:lvlText w:val="%7."/>
+      <w:lvlJc w:val="left"/>
+      <w:pPr>
+        <w:ind w:left="5040" w:hanging="360"/>
+      </w:pPr>
+    </w:lvl>
+    <w:lvl w:ilvl="7" w:tplc="FFFFFFFF" w:tentative="1">
+      <w:start w:val="1"/>
+      <w:numFmt w:val="lowerLetter"/>
+      <w:lvlText w:val="%8."/>
+      <w:lvlJc w:val="left"/>
+      <w:pPr>
+        <w:ind w:left="5760" w:hanging="360"/>
+      </w:pPr>
+    </w:lvl>
+    <w:lvl w:ilvl="8" w:tplc="FFFFFFFF" w:tentative="1">
+      <w:start w:val="1"/>
+      <w:numFmt w:val="lowerRoman"/>
+      <w:lvlText w:val="%9."/>
+      <w:lvlJc w:val="right"/>
+      <w:pPr>
+        <w:ind w:left="6480" w:hanging="180"/>
+      </w:pPr>
+    </w:lvl>
+  </w:abstractNum>
+  <w:abstractNum w:abstractNumId="28" w15:restartNumberingAfterBreak="0">
     <w:nsid w:val="50CE320D"/>
     <w:multiLevelType w:val="multilevel"/>
     <w:tmpl w:val="BD3C4AB4"/>
@@ -8771,7 +9039,7 @@
       </w:pPr>
     </w:lvl>
   </w:abstractNum>
-  <w:abstractNum w:abstractNumId="28" w15:restartNumberingAfterBreak="0">
+  <w:abstractNum w:abstractNumId="29" w15:restartNumberingAfterBreak="0">
     <w:nsid w:val="52C92C36"/>
     <w:multiLevelType w:val="hybridMultilevel"/>
     <w:tmpl w:val="89F62792"/>
@@ -8884,7 +9152,7 @@
       </w:rPr>
     </w:lvl>
   </w:abstractNum>
-  <w:abstractNum w:abstractNumId="29" w15:restartNumberingAfterBreak="0">
+  <w:abstractNum w:abstractNumId="30" w15:restartNumberingAfterBreak="0">
     <w:nsid w:val="54656AAC"/>
     <w:multiLevelType w:val="hybridMultilevel"/>
     <w:tmpl w:val="843A308E"/>
@@ -8973,7 +9241,7 @@
       </w:pPr>
     </w:lvl>
   </w:abstractNum>
-  <w:abstractNum w:abstractNumId="30" w15:restartNumberingAfterBreak="0">
+  <w:abstractNum w:abstractNumId="31" w15:restartNumberingAfterBreak="0">
     <w:nsid w:val="547726D5"/>
     <w:multiLevelType w:val="hybridMultilevel"/>
     <w:tmpl w:val="E78A369A"/>
@@ -9086,12 +9354,12 @@
       </w:rPr>
     </w:lvl>
   </w:abstractNum>
-  <w:abstractNum w:abstractNumId="31" w15:restartNumberingAfterBreak="0">
+  <w:abstractNum w:abstractNumId="32" w15:restartNumberingAfterBreak="0">
     <w:nsid w:val="5C3A57D1"/>
     <w:multiLevelType w:val="hybridMultilevel"/>
-    <w:tmpl w:val="0EB80566"/>
+    <w:tmpl w:val="2DC2BCB4"/>
     <w:lvl w:ilvl="0" w:tplc="0809000F">
-      <w:start w:val="4"/>
+      <w:start w:val="1"/>
       <w:numFmt w:val="decimal"/>
       <w:lvlText w:val="%1."/>
       <w:lvlJc w:val="left"/>
@@ -9175,7 +9443,7 @@
       </w:pPr>
     </w:lvl>
   </w:abstractNum>
-  <w:abstractNum w:abstractNumId="32" w15:restartNumberingAfterBreak="0">
+  <w:abstractNum w:abstractNumId="33" w15:restartNumberingAfterBreak="0">
     <w:nsid w:val="5DA8535D"/>
     <w:multiLevelType w:val="hybridMultilevel"/>
     <w:tmpl w:val="D040D3CA"/>
@@ -9288,7 +9556,7 @@
       </w:rPr>
     </w:lvl>
   </w:abstractNum>
-  <w:abstractNum w:abstractNumId="33" w15:restartNumberingAfterBreak="0">
+  <w:abstractNum w:abstractNumId="34" w15:restartNumberingAfterBreak="0">
     <w:nsid w:val="5E7916E9"/>
     <w:multiLevelType w:val="hybridMultilevel"/>
     <w:tmpl w:val="22BCF1F0"/>
@@ -9374,7 +9642,7 @@
       </w:pPr>
     </w:lvl>
   </w:abstractNum>
-  <w:abstractNum w:abstractNumId="34" w15:restartNumberingAfterBreak="0">
+  <w:abstractNum w:abstractNumId="35" w15:restartNumberingAfterBreak="0">
     <w:nsid w:val="600908C1"/>
     <w:multiLevelType w:val="hybridMultilevel"/>
     <w:tmpl w:val="F882285C"/>
@@ -9487,7 +9755,7 @@
       </w:rPr>
     </w:lvl>
   </w:abstractNum>
-  <w:abstractNum w:abstractNumId="35" w15:restartNumberingAfterBreak="0">
+  <w:abstractNum w:abstractNumId="36" w15:restartNumberingAfterBreak="0">
     <w:nsid w:val="64402514"/>
     <w:multiLevelType w:val="hybridMultilevel"/>
     <w:tmpl w:val="4126CB0A"/>
@@ -9600,7 +9868,7 @@
       </w:rPr>
     </w:lvl>
   </w:abstractNum>
-  <w:abstractNum w:abstractNumId="36" w15:restartNumberingAfterBreak="0">
+  <w:abstractNum w:abstractNumId="37" w15:restartNumberingAfterBreak="0">
     <w:nsid w:val="64DB73F8"/>
     <w:multiLevelType w:val="hybridMultilevel"/>
     <w:tmpl w:val="F3A80AC4"/>
@@ -9689,7 +9957,7 @@
       </w:pPr>
     </w:lvl>
   </w:abstractNum>
-  <w:abstractNum w:abstractNumId="37" w15:restartNumberingAfterBreak="0">
+  <w:abstractNum w:abstractNumId="38" w15:restartNumberingAfterBreak="0">
     <w:nsid w:val="654C6D1C"/>
     <w:multiLevelType w:val="hybridMultilevel"/>
     <w:tmpl w:val="39DE4462"/>
@@ -9802,7 +10070,96 @@
       </w:rPr>
     </w:lvl>
   </w:abstractNum>
-  <w:abstractNum w:abstractNumId="38" w15:restartNumberingAfterBreak="0">
+  <w:abstractNum w:abstractNumId="39" w15:restartNumberingAfterBreak="0">
+    <w:nsid w:val="67270735"/>
+    <w:multiLevelType w:val="hybridMultilevel"/>
+    <w:tmpl w:val="E7C28EBA"/>
+    <w:lvl w:ilvl="0" w:tplc="0809000F">
+      <w:start w:val="5"/>
+      <w:numFmt w:val="decimal"/>
+      <w:lvlText w:val="%1."/>
+      <w:lvlJc w:val="left"/>
+      <w:pPr>
+        <w:ind w:left="720" w:hanging="360"/>
+      </w:pPr>
+      <w:rPr>
+        <w:rFonts w:hint="default"/>
+      </w:rPr>
+    </w:lvl>
+    <w:lvl w:ilvl="1" w:tplc="08090019" w:tentative="1">
+      <w:start w:val="1"/>
+      <w:numFmt w:val="lowerLetter"/>
+      <w:lvlText w:val="%2."/>
+      <w:lvlJc w:val="left"/>
+      <w:pPr>
+        <w:ind w:left="1440" w:hanging="360"/>
+      </w:pPr>
+    </w:lvl>
+    <w:lvl w:ilvl="2" w:tplc="0809001B" w:tentative="1">
+      <w:start w:val="1"/>
+      <w:numFmt w:val="lowerRoman"/>
+      <w:lvlText w:val="%3."/>
+      <w:lvlJc w:val="right"/>
+      <w:pPr>
+        <w:ind w:left="2160" w:hanging="180"/>
+      </w:pPr>
+    </w:lvl>
+    <w:lvl w:ilvl="3" w:tplc="0809000F" w:tentative="1">
+      <w:start w:val="1"/>
+      <w:numFmt w:val="decimal"/>
+      <w:lvlText w:val="%4."/>
+      <w:lvlJc w:val="left"/>
+      <w:pPr>
+        <w:ind w:left="2880" w:hanging="360"/>
+      </w:pPr>
+    </w:lvl>
+    <w:lvl w:ilvl="4" w:tplc="08090019" w:tentative="1">
+      <w:start w:val="1"/>
+      <w:numFmt w:val="lowerLetter"/>
+      <w:lvlText w:val="%5."/>
+      <w:lvlJc w:val="left"/>
+      <w:pPr>
+        <w:ind w:left="3600" w:hanging="360"/>
+      </w:pPr>
+    </w:lvl>
+    <w:lvl w:ilvl="5" w:tplc="0809001B" w:tentative="1">
+      <w:start w:val="1"/>
+      <w:numFmt w:val="lowerRoman"/>
+      <w:lvlText w:val="%6."/>
+      <w:lvlJc w:val="right"/>
+      <w:pPr>
+        <w:ind w:left="4320" w:hanging="180"/>
+      </w:pPr>
+    </w:lvl>
+    <w:lvl w:ilvl="6" w:tplc="0809000F" w:tentative="1">
+      <w:start w:val="1"/>
+      <w:numFmt w:val="decimal"/>
+      <w:lvlText w:val="%7."/>
+      <w:lvlJc w:val="left"/>
+      <w:pPr>
+        <w:ind w:left="5040" w:hanging="360"/>
+      </w:pPr>
+    </w:lvl>
+    <w:lvl w:ilvl="7" w:tplc="08090019" w:tentative="1">
+      <w:start w:val="1"/>
+      <w:numFmt w:val="lowerLetter"/>
+      <w:lvlText w:val="%8."/>
+      <w:lvlJc w:val="left"/>
+      <w:pPr>
+        <w:ind w:left="5760" w:hanging="360"/>
+      </w:pPr>
+    </w:lvl>
+    <w:lvl w:ilvl="8" w:tplc="0809001B" w:tentative="1">
+      <w:start w:val="1"/>
+      <w:numFmt w:val="lowerRoman"/>
+      <w:lvlText w:val="%9."/>
+      <w:lvlJc w:val="right"/>
+      <w:pPr>
+        <w:ind w:left="6480" w:hanging="180"/>
+      </w:pPr>
+    </w:lvl>
+  </w:abstractNum>
+  <w:abstractNum w:abstractNumId="40" w15:restartNumberingAfterBreak="0">
     <w:nsid w:val="687C20C3"/>
     <w:multiLevelType w:val="hybridMultilevel"/>
     <w:tmpl w:val="9536DB5E"/>
@@ -9891,7 +10248,7 @@
       </w:pPr>
     </w:lvl>
   </w:abstractNum>
-  <w:abstractNum w:abstractNumId="39" w15:restartNumberingAfterBreak="0">
+  <w:abstractNum w:abstractNumId="41" w15:restartNumberingAfterBreak="0">
     <w:nsid w:val="6A3A0E59"/>
     <w:multiLevelType w:val="multilevel"/>
     <w:tmpl w:val="194A8370"/>
@@ -10004,7 +10361,7 @@
       </w:pPr>
     </w:lvl>
   </w:abstractNum>
-  <w:abstractNum w:abstractNumId="40" w15:restartNumberingAfterBreak="0">
+  <w:abstractNum w:abstractNumId="42" w15:restartNumberingAfterBreak="0">
     <w:nsid w:val="6B5432CA"/>
     <w:multiLevelType w:val="hybridMultilevel"/>
     <w:tmpl w:val="C562D1A6"/>
@@ -10093,7 +10450,7 @@
       </w:pPr>
     </w:lvl>
   </w:abstractNum>
-  <w:abstractNum w:abstractNumId="41" w15:restartNumberingAfterBreak="0">
+  <w:abstractNum w:abstractNumId="43" w15:restartNumberingAfterBreak="0">
     <w:nsid w:val="6BDB7F7F"/>
     <w:multiLevelType w:val="hybridMultilevel"/>
     <w:tmpl w:val="0DB43018"/>
@@ -10182,7 +10539,7 @@
       </w:pPr>
     </w:lvl>
   </w:abstractNum>
-  <w:abstractNum w:abstractNumId="42" w15:restartNumberingAfterBreak="0">
+  <w:abstractNum w:abstractNumId="44" w15:restartNumberingAfterBreak="0">
     <w:nsid w:val="6D965710"/>
     <w:multiLevelType w:val="hybridMultilevel"/>
     <w:tmpl w:val="6FCC82F4"/>
@@ -10295,7 +10652,7 @@
       </w:rPr>
     </w:lvl>
   </w:abstractNum>
-  <w:abstractNum w:abstractNumId="43" w15:restartNumberingAfterBreak="0">
+  <w:abstractNum w:abstractNumId="45" w15:restartNumberingAfterBreak="0">
     <w:nsid w:val="6D966615"/>
     <w:multiLevelType w:val="hybridMultilevel"/>
     <w:tmpl w:val="20A84CA2"/>
@@ -10381,7 +10738,7 @@
       </w:pPr>
     </w:lvl>
   </w:abstractNum>
-  <w:abstractNum w:abstractNumId="44" w15:restartNumberingAfterBreak="0">
+  <w:abstractNum w:abstractNumId="46" w15:restartNumberingAfterBreak="0">
     <w:nsid w:val="75877E03"/>
     <w:multiLevelType w:val="hybridMultilevel"/>
     <w:tmpl w:val="FE56BC42"/>
@@ -10494,7 +10851,7 @@
       </w:rPr>
     </w:lvl>
   </w:abstractNum>
-  <w:abstractNum w:abstractNumId="45" w15:restartNumberingAfterBreak="0">
+  <w:abstractNum w:abstractNumId="47" w15:restartNumberingAfterBreak="0">
     <w:nsid w:val="775E2C92"/>
     <w:multiLevelType w:val="hybridMultilevel"/>
     <w:tmpl w:val="6D8C08BA"/>
@@ -10583,7 +10940,7 @@
       </w:pPr>
     </w:lvl>
   </w:abstractNum>
-  <w:abstractNum w:abstractNumId="46" w15:restartNumberingAfterBreak="0">
+  <w:abstractNum w:abstractNumId="48" w15:restartNumberingAfterBreak="0">
     <w:nsid w:val="77FF39B9"/>
     <w:multiLevelType w:val="hybridMultilevel"/>
     <w:tmpl w:val="644E6C24"/>
@@ -10696,7 +11053,7 @@
       </w:rPr>
     </w:lvl>
   </w:abstractNum>
-  <w:abstractNum w:abstractNumId="47" w15:restartNumberingAfterBreak="0">
+  <w:abstractNum w:abstractNumId="49" w15:restartNumberingAfterBreak="0">
     <w:nsid w:val="79D8133E"/>
     <w:multiLevelType w:val="hybridMultilevel"/>
     <w:tmpl w:val="BDC27492"/>
@@ -10809,7 +11166,7 @@
       </w:rPr>
     </w:lvl>
   </w:abstractNum>
-  <w:abstractNum w:abstractNumId="48" w15:restartNumberingAfterBreak="0">
+  <w:abstractNum w:abstractNumId="50" w15:restartNumberingAfterBreak="0">
     <w:nsid w:val="7ACC3D7B"/>
     <w:multiLevelType w:val="hybridMultilevel"/>
     <w:tmpl w:val="8E6434D8"/>
@@ -10922,7 +11279,7 @@
       </w:rPr>
     </w:lvl>
   </w:abstractNum>
-  <w:abstractNum w:abstractNumId="49" w15:restartNumberingAfterBreak="0">
+  <w:abstractNum w:abstractNumId="51" w15:restartNumberingAfterBreak="0">
     <w:nsid w:val="7FB75F98"/>
     <w:multiLevelType w:val="hybridMultilevel"/>
     <w:tmpl w:val="0302D0C6"/>
@@ -11020,7 +11377,7 @@
     <w:abstractNumId w:val="5"/>
   </w:num>
   <w:num w:numId="3" w16cid:durableId="692417480">
-    <w:abstractNumId w:val="34"/>
+    <w:abstractNumId w:val="35"/>
   </w:num>
   <w:num w:numId="4" w16cid:durableId="338119030">
     <w:abstractNumId w:val="16"/>
@@ -11029,31 +11386,31 @@
     <w:abstractNumId w:val="6"/>
   </w:num>
   <w:num w:numId="6" w16cid:durableId="2034073296">
-    <w:abstractNumId w:val="44"/>
+    <w:abstractNumId w:val="46"/>
   </w:num>
   <w:num w:numId="7" w16cid:durableId="1774594750">
-    <w:abstractNumId w:val="48"/>
+    <w:abstractNumId w:val="50"/>
   </w:num>
   <w:num w:numId="8" w16cid:durableId="1452162044">
     <w:abstractNumId w:val="13"/>
   </w:num>
   <w:num w:numId="9" w16cid:durableId="860583326">
-    <w:abstractNumId w:val="35"/>
+    <w:abstractNumId w:val="36"/>
   </w:num>
   <w:num w:numId="10" w16cid:durableId="138689118">
     <w:abstractNumId w:val="25"/>
   </w:num>
   <w:num w:numId="11" w16cid:durableId="1601254212">
-    <w:abstractNumId w:val="42"/>
+    <w:abstractNumId w:val="44"/>
   </w:num>
   <w:num w:numId="12" w16cid:durableId="1132556713">
-    <w:abstractNumId w:val="46"/>
+    <w:abstractNumId w:val="48"/>
   </w:num>
   <w:num w:numId="13" w16cid:durableId="1495755072">
-    <w:abstractNumId w:val="41"/>
+    <w:abstractNumId w:val="43"/>
   </w:num>
   <w:num w:numId="14" w16cid:durableId="1269701679">
-    <w:abstractNumId w:val="28"/>
+    <w:abstractNumId w:val="29"/>
   </w:num>
   <w:num w:numId="15" w16cid:durableId="1829243213">
     <w:abstractNumId w:val="19"/>
@@ -11062,7 +11419,7 @@
     <w:abstractNumId w:val="14"/>
   </w:num>
   <w:num w:numId="17" w16cid:durableId="704983139">
-    <w:abstractNumId w:val="33"/>
+    <w:abstractNumId w:val="34"/>
   </w:num>
   <w:num w:numId="18" w16cid:durableId="1068041880">
     <w:abstractNumId w:val="22"/>
@@ -11071,16 +11428,16 @@
     <w:abstractNumId w:val="26"/>
   </w:num>
   <w:num w:numId="20" w16cid:durableId="537552775">
-    <w:abstractNumId w:val="43"/>
+    <w:abstractNumId w:val="45"/>
   </w:num>
   <w:num w:numId="21" w16cid:durableId="1138765255">
-    <w:abstractNumId w:val="29"/>
+    <w:abstractNumId w:val="30"/>
   </w:num>
   <w:num w:numId="22" w16cid:durableId="2053069587">
-    <w:abstractNumId w:val="37"/>
+    <w:abstractNumId w:val="38"/>
   </w:num>
   <w:num w:numId="23" w16cid:durableId="567769134">
-    <w:abstractNumId w:val="30"/>
+    <w:abstractNumId w:val="31"/>
   </w:num>
   <w:num w:numId="24" w16cid:durableId="1509827081">
     <w:abstractNumId w:val="2"/>
@@ -11098,7 +11455,7 @@
     <w:abstractNumId w:val="20"/>
   </w:num>
   <w:num w:numId="29" w16cid:durableId="1772894055">
-    <w:abstractNumId w:val="45"/>
+    <w:abstractNumId w:val="47"/>
   </w:num>
   <w:num w:numId="30" w16cid:durableId="1209757859">
     <w:abstractNumId w:val="12"/>
@@ -11110,10 +11467,10 @@
     <w:abstractNumId w:val="7"/>
   </w:num>
   <w:num w:numId="33" w16cid:durableId="1864391689">
-    <w:abstractNumId w:val="39"/>
+    <w:abstractNumId w:val="41"/>
   </w:num>
   <w:num w:numId="34" w16cid:durableId="610280786">
-    <w:abstractNumId w:val="27"/>
+    <w:abstractNumId w:val="28"/>
   </w:num>
   <w:num w:numId="35" w16cid:durableId="1937591795">
     <w:abstractNumId w:val="4"/>
@@ -11128,19 +11485,19 @@
     <w:abstractNumId w:val="17"/>
   </w:num>
   <w:num w:numId="39" w16cid:durableId="995308061">
-    <w:abstractNumId w:val="38"/>
+    <w:abstractNumId w:val="40"/>
   </w:num>
   <w:num w:numId="40" w16cid:durableId="403986871">
-    <w:abstractNumId w:val="36"/>
+    <w:abstractNumId w:val="37"/>
   </w:num>
   <w:num w:numId="41" w16cid:durableId="1561748464">
     <w:abstractNumId w:val="18"/>
   </w:num>
   <w:num w:numId="42" w16cid:durableId="1885943316">
-    <w:abstractNumId w:val="40"/>
+    <w:abstractNumId w:val="42"/>
   </w:num>
   <w:num w:numId="43" w16cid:durableId="1111702760">
-    <w:abstractNumId w:val="32"/>
+    <w:abstractNumId w:val="33"/>
   </w:num>
   <w:num w:numId="44" w16cid:durableId="1081368600">
     <w:abstractNumId w:val="11"/>
@@ -11149,10 +11506,10 @@
     <w:abstractNumId w:val="21"/>
   </w:num>
   <w:num w:numId="46" w16cid:durableId="1777290141">
-    <w:abstractNumId w:val="47"/>
+    <w:abstractNumId w:val="49"/>
   </w:num>
   <w:num w:numId="47" w16cid:durableId="124473776">
-    <w:abstractNumId w:val="49"/>
+    <w:abstractNumId w:val="51"/>
   </w:num>
   <w:num w:numId="48" w16cid:durableId="706755056">
     <w:abstractNumId w:val="10"/>
@@ -11161,7 +11518,13 @@
     <w:abstractNumId w:val="24"/>
   </w:num>
   <w:num w:numId="50" w16cid:durableId="1058430498">
-    <w:abstractNumId w:val="31"/>
+    <w:abstractNumId w:val="32"/>
+  </w:num>
+  <w:num w:numId="51" w16cid:durableId="542599588">
+    <w:abstractNumId w:val="39"/>
+  </w:num>
+  <w:num w:numId="52" w16cid:durableId="1303147488">
+    <w:abstractNumId w:val="27"/>
   </w:num>
 </w:numbering>
 </file>
@@ -12201,4 +12564,16 @@
   <a:objectDefaults/>
   <a:extraClrSchemeLst/>
 </a:theme>
+</file>
+
+<file path=customXml/item1.xml><?xml version="1.0" encoding="utf-8"?>
+<b:Sources xmlns:b="http://schemas.openxmlformats.org/officeDocument/2006/bibliography" xmlns="http://schemas.openxmlformats.org/officeDocument/2006/bibliography" SelectedStyle="/APASixthEditionOfficeOnline.xsl" StyleName="APA" Version="6"/>
+</file>
+
+<file path=customXml/itemProps1.xml><?xml version="1.0" encoding="utf-8"?>
+<ds:datastoreItem xmlns:ds="http://schemas.openxmlformats.org/officeDocument/2006/customXml" ds:itemID="{8AAFEC86-7589-2944-AC05-780D50E227CB}">
+  <ds:schemaRefs>
+    <ds:schemaRef ds:uri="http://schemas.openxmlformats.org/officeDocument/2006/bibliography"/>
+  </ds:schemaRefs>
+</ds:datastoreItem>
 </file>
</xml_diff>